<commit_message>
Estados de Solicitudes de cambio
</commit_message>
<xml_diff>
--- a/Documentos/Planes/SVCE-PGCS.docx
+++ b/Documentos/Planes/SVCE-PGCS.docx
@@ -19157,611 +19157,35 @@
       </w:pPr>
       <w:r>
         <w:rPr>
+          <w:rtl w:val="0"/>
+        </w:rPr>
+      </w:r>
+    </w:p>
+    <w:p>
+      <w:pPr>
+        <w:spacing w:line="480" w:lineRule="auto"/>
+        <w:ind w:left="992.1259842519685" w:firstLine="0"/>
+        <w:rPr>
           <w:rFonts w:ascii="Times New Roman" w:cs="Times New Roman" w:eastAsia="Times New Roman" w:hAnsi="Times New Roman"/>
           <w:b w:val="1"/>
           <w:sz w:val="24"/>
           <w:szCs w:val="24"/>
-          <w:rtl w:val="0"/>
-        </w:rPr>
-        <w:t xml:space="preserve">Tabla 3: Solicitud de cambio 3 </w:t>
+        </w:rPr>
+      </w:pPr>
+      <w:r>
+        <w:rPr>
+          <w:rFonts w:ascii="Times New Roman" w:cs="Times New Roman" w:eastAsia="Times New Roman" w:hAnsi="Times New Roman"/>
+          <w:b w:val="1"/>
+          <w:sz w:val="24"/>
+          <w:szCs w:val="24"/>
+          <w:rtl w:val="0"/>
+        </w:rPr>
+        <w:t xml:space="preserve">Tabla 3: Solicitud de cambio 3</w:t>
       </w:r>
     </w:p>
     <w:tbl>
       <w:tblPr>
         <w:tblStyle w:val="Table7"/>
-        <w:tblW w:w="9315.0" w:type="dxa"/>
-        <w:jc w:val="left"/>
-        <w:tblInd w:w="467.1259842519685" w:type="dxa"/>
-        <w:tblBorders>
-          <w:top w:color="000000" w:space="0" w:sz="8" w:val="single"/>
-          <w:left w:color="000000" w:space="0" w:sz="8" w:val="single"/>
-          <w:bottom w:color="000000" w:space="0" w:sz="8" w:val="single"/>
-          <w:right w:color="000000" w:space="0" w:sz="8" w:val="single"/>
-          <w:insideH w:color="000000" w:space="0" w:sz="8" w:val="single"/>
-          <w:insideV w:color="000000" w:space="0" w:sz="8" w:val="single"/>
-        </w:tblBorders>
-        <w:tblLayout w:type="fixed"/>
-        <w:tblLook w:val="0600"/>
-      </w:tblPr>
-      <w:tblGrid>
-        <w:gridCol w:w="2130"/>
-        <w:gridCol w:w="7185"/>
-        <w:tblGridChange w:id="0">
-          <w:tblGrid>
-            <w:gridCol w:w="2130"/>
-            <w:gridCol w:w="7185"/>
-          </w:tblGrid>
-        </w:tblGridChange>
-      </w:tblGrid>
-      <w:tr>
-        <w:trPr>
-          <w:cantSplit w:val="0"/>
-          <w:tblHeader w:val="0"/>
-        </w:trPr>
-        <w:tc>
-          <w:tcPr>
-            <w:shd w:fill="073763" w:val="clear"/>
-            <w:tcMar>
-              <w:top w:w="100.0" w:type="dxa"/>
-              <w:left w:w="100.0" w:type="dxa"/>
-              <w:bottom w:w="100.0" w:type="dxa"/>
-              <w:right w:w="100.0" w:type="dxa"/>
-            </w:tcMar>
-            <w:vAlign w:val="top"/>
-          </w:tcPr>
-          <w:p>
-            <w:pPr>
-              <w:widowControl w:val="0"/>
-              <w:spacing w:line="240" w:lineRule="auto"/>
-              <w:jc w:val="center"/>
-              <w:rPr>
-                <w:rFonts w:ascii="Times New Roman" w:cs="Times New Roman" w:eastAsia="Times New Roman" w:hAnsi="Times New Roman"/>
-                <w:b w:val="1"/>
-                <w:color w:val="ffffff"/>
-                <w:sz w:val="24"/>
-                <w:szCs w:val="24"/>
-              </w:rPr>
-            </w:pPr>
-            <w:r>
-              <w:rPr>
-                <w:rFonts w:ascii="Times New Roman" w:cs="Times New Roman" w:eastAsia="Times New Roman" w:hAnsi="Times New Roman"/>
-                <w:b w:val="1"/>
-                <w:color w:val="ffffff"/>
-                <w:sz w:val="24"/>
-                <w:szCs w:val="24"/>
-                <w:rtl w:val="0"/>
-              </w:rPr>
-              <w:t xml:space="preserve">ID</w:t>
-            </w:r>
-          </w:p>
-        </w:tc>
-        <w:tc>
-          <w:tcPr>
-            <w:shd w:fill="auto" w:val="clear"/>
-            <w:tcMar>
-              <w:top w:w="100.0" w:type="dxa"/>
-              <w:left w:w="100.0" w:type="dxa"/>
-              <w:bottom w:w="100.0" w:type="dxa"/>
-              <w:right w:w="100.0" w:type="dxa"/>
-            </w:tcMar>
-            <w:vAlign w:val="top"/>
-          </w:tcPr>
-          <w:p>
-            <w:pPr>
-              <w:widowControl w:val="0"/>
-              <w:spacing w:line="240" w:lineRule="auto"/>
-              <w:rPr>
-                <w:rFonts w:ascii="Times New Roman" w:cs="Times New Roman" w:eastAsia="Times New Roman" w:hAnsi="Times New Roman"/>
-                <w:sz w:val="24"/>
-                <w:szCs w:val="24"/>
-              </w:rPr>
-            </w:pPr>
-            <w:r>
-              <w:rPr>
-                <w:rFonts w:ascii="Times New Roman" w:cs="Times New Roman" w:eastAsia="Times New Roman" w:hAnsi="Times New Roman"/>
-                <w:sz w:val="24"/>
-                <w:szCs w:val="24"/>
-                <w:rtl w:val="0"/>
-              </w:rPr>
-              <w:t xml:space="preserve">SC-03</w:t>
-            </w:r>
-          </w:p>
-        </w:tc>
-      </w:tr>
-      <w:tr>
-        <w:trPr>
-          <w:cantSplit w:val="0"/>
-          <w:tblHeader w:val="0"/>
-        </w:trPr>
-        <w:tc>
-          <w:tcPr>
-            <w:shd w:fill="073763" w:val="clear"/>
-            <w:tcMar>
-              <w:top w:w="100.0" w:type="dxa"/>
-              <w:left w:w="100.0" w:type="dxa"/>
-              <w:bottom w:w="100.0" w:type="dxa"/>
-              <w:right w:w="100.0" w:type="dxa"/>
-            </w:tcMar>
-            <w:vAlign w:val="top"/>
-          </w:tcPr>
-          <w:p>
-            <w:pPr>
-              <w:widowControl w:val="0"/>
-              <w:spacing w:line="240" w:lineRule="auto"/>
-              <w:jc w:val="center"/>
-              <w:rPr>
-                <w:rFonts w:ascii="Times New Roman" w:cs="Times New Roman" w:eastAsia="Times New Roman" w:hAnsi="Times New Roman"/>
-                <w:b w:val="1"/>
-                <w:color w:val="ffffff"/>
-                <w:sz w:val="24"/>
-                <w:szCs w:val="24"/>
-              </w:rPr>
-            </w:pPr>
-            <w:r>
-              <w:rPr>
-                <w:rFonts w:ascii="Times New Roman" w:cs="Times New Roman" w:eastAsia="Times New Roman" w:hAnsi="Times New Roman"/>
-                <w:b w:val="1"/>
-                <w:color w:val="ffffff"/>
-                <w:sz w:val="24"/>
-                <w:szCs w:val="24"/>
-                <w:rtl w:val="0"/>
-              </w:rPr>
-              <w:t xml:space="preserve">PROYECTO</w:t>
-            </w:r>
-          </w:p>
-        </w:tc>
-        <w:tc>
-          <w:tcPr>
-            <w:shd w:fill="auto" w:val="clear"/>
-            <w:tcMar>
-              <w:top w:w="100.0" w:type="dxa"/>
-              <w:left w:w="100.0" w:type="dxa"/>
-              <w:bottom w:w="100.0" w:type="dxa"/>
-              <w:right w:w="100.0" w:type="dxa"/>
-            </w:tcMar>
-            <w:vAlign w:val="top"/>
-          </w:tcPr>
-          <w:p>
-            <w:pPr>
-              <w:widowControl w:val="0"/>
-              <w:spacing w:line="240" w:lineRule="auto"/>
-              <w:rPr>
-                <w:rFonts w:ascii="Times New Roman" w:cs="Times New Roman" w:eastAsia="Times New Roman" w:hAnsi="Times New Roman"/>
-                <w:sz w:val="24"/>
-                <w:szCs w:val="24"/>
-              </w:rPr>
-            </w:pPr>
-            <w:r>
-              <w:rPr>
-                <w:rFonts w:ascii="Times New Roman" w:cs="Times New Roman" w:eastAsia="Times New Roman" w:hAnsi="Times New Roman"/>
-                <w:sz w:val="24"/>
-                <w:szCs w:val="24"/>
-                <w:rtl w:val="0"/>
-              </w:rPr>
-              <w:t xml:space="preserve">SVCE (Sistema de Ventas de Componentes Electrónicos)</w:t>
-            </w:r>
-          </w:p>
-        </w:tc>
-      </w:tr>
-      <w:tr>
-        <w:trPr>
-          <w:cantSplit w:val="0"/>
-          <w:tblHeader w:val="0"/>
-        </w:trPr>
-        <w:tc>
-          <w:tcPr>
-            <w:shd w:fill="073763" w:val="clear"/>
-            <w:tcMar>
-              <w:top w:w="100.0" w:type="dxa"/>
-              <w:left w:w="100.0" w:type="dxa"/>
-              <w:bottom w:w="100.0" w:type="dxa"/>
-              <w:right w:w="100.0" w:type="dxa"/>
-            </w:tcMar>
-            <w:vAlign w:val="top"/>
-          </w:tcPr>
-          <w:p>
-            <w:pPr>
-              <w:widowControl w:val="0"/>
-              <w:spacing w:line="240" w:lineRule="auto"/>
-              <w:jc w:val="center"/>
-              <w:rPr>
-                <w:rFonts w:ascii="Times New Roman" w:cs="Times New Roman" w:eastAsia="Times New Roman" w:hAnsi="Times New Roman"/>
-                <w:b w:val="1"/>
-                <w:color w:val="ffffff"/>
-                <w:sz w:val="24"/>
-                <w:szCs w:val="24"/>
-              </w:rPr>
-            </w:pPr>
-            <w:r>
-              <w:rPr>
-                <w:rFonts w:ascii="Times New Roman" w:cs="Times New Roman" w:eastAsia="Times New Roman" w:hAnsi="Times New Roman"/>
-                <w:b w:val="1"/>
-                <w:color w:val="ffffff"/>
-                <w:sz w:val="24"/>
-                <w:szCs w:val="24"/>
-                <w:rtl w:val="0"/>
-              </w:rPr>
-              <w:t xml:space="preserve">FECHA</w:t>
-            </w:r>
-          </w:p>
-        </w:tc>
-        <w:tc>
-          <w:tcPr>
-            <w:shd w:fill="auto" w:val="clear"/>
-            <w:tcMar>
-              <w:top w:w="100.0" w:type="dxa"/>
-              <w:left w:w="100.0" w:type="dxa"/>
-              <w:bottom w:w="100.0" w:type="dxa"/>
-              <w:right w:w="100.0" w:type="dxa"/>
-            </w:tcMar>
-            <w:vAlign w:val="top"/>
-          </w:tcPr>
-          <w:p>
-            <w:pPr>
-              <w:widowControl w:val="0"/>
-              <w:spacing w:line="240" w:lineRule="auto"/>
-              <w:rPr>
-                <w:rFonts w:ascii="Times New Roman" w:cs="Times New Roman" w:eastAsia="Times New Roman" w:hAnsi="Times New Roman"/>
-                <w:sz w:val="24"/>
-                <w:szCs w:val="24"/>
-              </w:rPr>
-            </w:pPr>
-            <w:r>
-              <w:rPr>
-                <w:rFonts w:ascii="Times New Roman" w:cs="Times New Roman" w:eastAsia="Times New Roman" w:hAnsi="Times New Roman"/>
-                <w:sz w:val="24"/>
-                <w:szCs w:val="24"/>
-                <w:rtl w:val="0"/>
-              </w:rPr>
-              <w:t xml:space="preserve">19/06/2023</w:t>
-            </w:r>
-          </w:p>
-        </w:tc>
-      </w:tr>
-      <w:tr>
-        <w:trPr>
-          <w:cantSplit w:val="0"/>
-          <w:tblHeader w:val="0"/>
-        </w:trPr>
-        <w:tc>
-          <w:tcPr>
-            <w:shd w:fill="073763" w:val="clear"/>
-            <w:tcMar>
-              <w:top w:w="100.0" w:type="dxa"/>
-              <w:left w:w="100.0" w:type="dxa"/>
-              <w:bottom w:w="100.0" w:type="dxa"/>
-              <w:right w:w="100.0" w:type="dxa"/>
-            </w:tcMar>
-            <w:vAlign w:val="top"/>
-          </w:tcPr>
-          <w:p>
-            <w:pPr>
-              <w:widowControl w:val="0"/>
-              <w:spacing w:line="240" w:lineRule="auto"/>
-              <w:jc w:val="center"/>
-              <w:rPr>
-                <w:rFonts w:ascii="Times New Roman" w:cs="Times New Roman" w:eastAsia="Times New Roman" w:hAnsi="Times New Roman"/>
-                <w:b w:val="1"/>
-                <w:color w:val="ffffff"/>
-                <w:sz w:val="24"/>
-                <w:szCs w:val="24"/>
-              </w:rPr>
-            </w:pPr>
-            <w:r>
-              <w:rPr>
-                <w:rFonts w:ascii="Times New Roman" w:cs="Times New Roman" w:eastAsia="Times New Roman" w:hAnsi="Times New Roman"/>
-                <w:b w:val="1"/>
-                <w:color w:val="ffffff"/>
-                <w:sz w:val="24"/>
-                <w:szCs w:val="24"/>
-                <w:rtl w:val="0"/>
-              </w:rPr>
-              <w:t xml:space="preserve">FUENTES</w:t>
-            </w:r>
-          </w:p>
-        </w:tc>
-        <w:tc>
-          <w:tcPr>
-            <w:shd w:fill="auto" w:val="clear"/>
-            <w:tcMar>
-              <w:top w:w="100.0" w:type="dxa"/>
-              <w:left w:w="100.0" w:type="dxa"/>
-              <w:bottom w:w="100.0" w:type="dxa"/>
-              <w:right w:w="100.0" w:type="dxa"/>
-            </w:tcMar>
-            <w:vAlign w:val="top"/>
-          </w:tcPr>
-          <w:p>
-            <w:pPr>
-              <w:widowControl w:val="0"/>
-              <w:spacing w:line="240" w:lineRule="auto"/>
-              <w:rPr>
-                <w:rFonts w:ascii="Times New Roman" w:cs="Times New Roman" w:eastAsia="Times New Roman" w:hAnsi="Times New Roman"/>
-                <w:sz w:val="24"/>
-                <w:szCs w:val="24"/>
-              </w:rPr>
-            </w:pPr>
-            <w:r>
-              <w:rPr>
-                <w:rFonts w:ascii="Times New Roman" w:cs="Times New Roman" w:eastAsia="Times New Roman" w:hAnsi="Times New Roman"/>
-                <w:sz w:val="24"/>
-                <w:szCs w:val="24"/>
-                <w:rtl w:val="0"/>
-              </w:rPr>
-              <w:t xml:space="preserve">TechSales - Área de soporte</w:t>
-            </w:r>
-          </w:p>
-        </w:tc>
-      </w:tr>
-      <w:tr>
-        <w:trPr>
-          <w:cantSplit w:val="0"/>
-          <w:tblHeader w:val="0"/>
-        </w:trPr>
-        <w:tc>
-          <w:tcPr>
-            <w:shd w:fill="073763" w:val="clear"/>
-            <w:tcMar>
-              <w:top w:w="100.0" w:type="dxa"/>
-              <w:left w:w="100.0" w:type="dxa"/>
-              <w:bottom w:w="100.0" w:type="dxa"/>
-              <w:right w:w="100.0" w:type="dxa"/>
-            </w:tcMar>
-            <w:vAlign w:val="top"/>
-          </w:tcPr>
-          <w:p>
-            <w:pPr>
-              <w:widowControl w:val="0"/>
-              <w:spacing w:line="240" w:lineRule="auto"/>
-              <w:jc w:val="center"/>
-              <w:rPr>
-                <w:rFonts w:ascii="Times New Roman" w:cs="Times New Roman" w:eastAsia="Times New Roman" w:hAnsi="Times New Roman"/>
-                <w:b w:val="1"/>
-                <w:color w:val="ffffff"/>
-                <w:sz w:val="24"/>
-                <w:szCs w:val="24"/>
-              </w:rPr>
-            </w:pPr>
-            <w:r>
-              <w:rPr>
-                <w:rFonts w:ascii="Times New Roman" w:cs="Times New Roman" w:eastAsia="Times New Roman" w:hAnsi="Times New Roman"/>
-                <w:b w:val="1"/>
-                <w:color w:val="ffffff"/>
-                <w:sz w:val="24"/>
-                <w:szCs w:val="24"/>
-                <w:rtl w:val="0"/>
-              </w:rPr>
-              <w:t xml:space="preserve">AUTORES </w:t>
-            </w:r>
-          </w:p>
-        </w:tc>
-        <w:tc>
-          <w:tcPr>
-            <w:shd w:fill="auto" w:val="clear"/>
-            <w:tcMar>
-              <w:top w:w="100.0" w:type="dxa"/>
-              <w:left w:w="100.0" w:type="dxa"/>
-              <w:bottom w:w="100.0" w:type="dxa"/>
-              <w:right w:w="100.0" w:type="dxa"/>
-            </w:tcMar>
-            <w:vAlign w:val="top"/>
-          </w:tcPr>
-          <w:p>
-            <w:pPr>
-              <w:widowControl w:val="0"/>
-              <w:spacing w:line="240" w:lineRule="auto"/>
-              <w:rPr>
-                <w:rFonts w:ascii="Times New Roman" w:cs="Times New Roman" w:eastAsia="Times New Roman" w:hAnsi="Times New Roman"/>
-                <w:sz w:val="24"/>
-                <w:szCs w:val="24"/>
-              </w:rPr>
-            </w:pPr>
-            <w:r>
-              <w:rPr>
-                <w:rFonts w:ascii="Times New Roman" w:cs="Times New Roman" w:eastAsia="Times New Roman" w:hAnsi="Times New Roman"/>
-                <w:sz w:val="24"/>
-                <w:szCs w:val="24"/>
-                <w:rtl w:val="0"/>
-              </w:rPr>
-              <w:t xml:space="preserve">Marchena Tejada, Chesney (Gerente del área de soporte)</w:t>
-            </w:r>
-          </w:p>
-        </w:tc>
-      </w:tr>
-      <w:tr>
-        <w:trPr>
-          <w:cantSplit w:val="0"/>
-          <w:tblHeader w:val="0"/>
-        </w:trPr>
-        <w:tc>
-          <w:tcPr>
-            <w:shd w:fill="073763" w:val="clear"/>
-            <w:tcMar>
-              <w:top w:w="100.0" w:type="dxa"/>
-              <w:left w:w="100.0" w:type="dxa"/>
-              <w:bottom w:w="100.0" w:type="dxa"/>
-              <w:right w:w="100.0" w:type="dxa"/>
-            </w:tcMar>
-            <w:vAlign w:val="top"/>
-          </w:tcPr>
-          <w:p>
-            <w:pPr>
-              <w:widowControl w:val="0"/>
-              <w:spacing w:line="240" w:lineRule="auto"/>
-              <w:jc w:val="center"/>
-              <w:rPr>
-                <w:rFonts w:ascii="Times New Roman" w:cs="Times New Roman" w:eastAsia="Times New Roman" w:hAnsi="Times New Roman"/>
-                <w:b w:val="1"/>
-                <w:color w:val="ffffff"/>
-                <w:sz w:val="24"/>
-                <w:szCs w:val="24"/>
-              </w:rPr>
-            </w:pPr>
-            <w:r>
-              <w:rPr>
-                <w:rFonts w:ascii="Times New Roman" w:cs="Times New Roman" w:eastAsia="Times New Roman" w:hAnsi="Times New Roman"/>
-                <w:b w:val="1"/>
-                <w:color w:val="ffffff"/>
-                <w:sz w:val="24"/>
-                <w:szCs w:val="24"/>
-                <w:rtl w:val="0"/>
-              </w:rPr>
-              <w:t xml:space="preserve">DESCRIPCIÓN</w:t>
-            </w:r>
-          </w:p>
-        </w:tc>
-        <w:tc>
-          <w:tcPr>
-            <w:shd w:fill="auto" w:val="clear"/>
-            <w:tcMar>
-              <w:top w:w="100.0" w:type="dxa"/>
-              <w:left w:w="100.0" w:type="dxa"/>
-              <w:bottom w:w="100.0" w:type="dxa"/>
-              <w:right w:w="100.0" w:type="dxa"/>
-            </w:tcMar>
-            <w:vAlign w:val="top"/>
-          </w:tcPr>
-          <w:p>
-            <w:pPr>
-              <w:widowControl w:val="0"/>
-              <w:spacing w:after="200" w:line="360" w:lineRule="auto"/>
-              <w:rPr>
-                <w:rFonts w:ascii="Times New Roman" w:cs="Times New Roman" w:eastAsia="Times New Roman" w:hAnsi="Times New Roman"/>
-                <w:sz w:val="24"/>
-                <w:szCs w:val="24"/>
-              </w:rPr>
-            </w:pPr>
-            <w:r>
-              <w:rPr>
-                <w:rFonts w:ascii="Times New Roman" w:cs="Times New Roman" w:eastAsia="Times New Roman" w:hAnsi="Times New Roman"/>
-                <w:sz w:val="24"/>
-                <w:szCs w:val="24"/>
-                <w:rtl w:val="0"/>
-              </w:rPr>
-              <w:t xml:space="preserve">Les solicito que con el objetivo de brindar una experiencia de usuario más conveniente y ampliar las opciones de pago, se considere y apruebe la implementación de la capacidad de aceptar pagos mediante tarjetas de crédito o débito en el sistema. En la actualidad, no se cuenta con esta función, lo que limita las opciones de pago y afecta negativamente el nivel de satisfacción de los usuarios.</w:t>
-            </w:r>
-          </w:p>
-        </w:tc>
-      </w:tr>
-      <w:tr>
-        <w:trPr>
-          <w:cantSplit w:val="0"/>
-          <w:tblHeader w:val="0"/>
-        </w:trPr>
-        <w:tc>
-          <w:tcPr>
-            <w:shd w:fill="073763" w:val="clear"/>
-            <w:tcMar>
-              <w:top w:w="100.0" w:type="dxa"/>
-              <w:left w:w="100.0" w:type="dxa"/>
-              <w:bottom w:w="100.0" w:type="dxa"/>
-              <w:right w:w="100.0" w:type="dxa"/>
-            </w:tcMar>
-            <w:vAlign w:val="top"/>
-          </w:tcPr>
-          <w:p>
-            <w:pPr>
-              <w:widowControl w:val="0"/>
-              <w:spacing w:line="240" w:lineRule="auto"/>
-              <w:jc w:val="center"/>
-              <w:rPr>
-                <w:rFonts w:ascii="Times New Roman" w:cs="Times New Roman" w:eastAsia="Times New Roman" w:hAnsi="Times New Roman"/>
-                <w:b w:val="1"/>
-                <w:color w:val="ffffff"/>
-                <w:sz w:val="24"/>
-                <w:szCs w:val="24"/>
-              </w:rPr>
-            </w:pPr>
-            <w:r>
-              <w:rPr>
-                <w:rFonts w:ascii="Times New Roman" w:cs="Times New Roman" w:eastAsia="Times New Roman" w:hAnsi="Times New Roman"/>
-                <w:b w:val="1"/>
-                <w:color w:val="ffffff"/>
-                <w:sz w:val="24"/>
-                <w:szCs w:val="24"/>
-                <w:rtl w:val="0"/>
-              </w:rPr>
-              <w:t xml:space="preserve">JUSTIFICACIÓN</w:t>
-            </w:r>
-          </w:p>
-        </w:tc>
-        <w:tc>
-          <w:tcPr>
-            <w:shd w:fill="auto" w:val="clear"/>
-            <w:tcMar>
-              <w:top w:w="100.0" w:type="dxa"/>
-              <w:left w:w="100.0" w:type="dxa"/>
-              <w:bottom w:w="100.0" w:type="dxa"/>
-              <w:right w:w="100.0" w:type="dxa"/>
-            </w:tcMar>
-            <w:vAlign w:val="top"/>
-          </w:tcPr>
-          <w:p>
-            <w:pPr>
-              <w:widowControl w:val="0"/>
-              <w:spacing w:after="200" w:before="0" w:line="360" w:lineRule="auto"/>
-              <w:ind w:left="0" w:firstLine="0"/>
-              <w:rPr>
-                <w:rFonts w:ascii="Times New Roman" w:cs="Times New Roman" w:eastAsia="Times New Roman" w:hAnsi="Times New Roman"/>
-                <w:sz w:val="24"/>
-                <w:szCs w:val="24"/>
-              </w:rPr>
-            </w:pPr>
-            <w:r>
-              <w:rPr>
-                <w:rFonts w:ascii="Times New Roman" w:cs="Times New Roman" w:eastAsia="Times New Roman" w:hAnsi="Times New Roman"/>
-                <w:sz w:val="24"/>
-                <w:szCs w:val="24"/>
-                <w:rtl w:val="0"/>
-              </w:rPr>
-              <w:t xml:space="preserve">Al proporcionar la capacidad de aceptar de pagos con tarjeta en el sistema de software, brindará beneficios significativos como la mejora de la experiencia de los usuarios, ampliará las opciones de pago y fortalecerá la seguridad de los datos financieros. Esto permitirá que el sistema se mantenga actualizado y cumpla con las expectativas de nuestros usuarios.</w:t>
-            </w:r>
-          </w:p>
-        </w:tc>
-      </w:tr>
-    </w:tbl>
-    <w:p>
-      <w:pPr>
-        <w:spacing w:line="480" w:lineRule="auto"/>
-        <w:ind w:left="992.1259842519685" w:firstLine="0"/>
-        <w:rPr>
-          <w:rFonts w:ascii="Times New Roman" w:cs="Times New Roman" w:eastAsia="Times New Roman" w:hAnsi="Times New Roman"/>
-          <w:b w:val="1"/>
-          <w:sz w:val="24"/>
-          <w:szCs w:val="24"/>
-        </w:rPr>
-      </w:pPr>
-      <w:r>
-        <w:rPr>
-          <w:rtl w:val="0"/>
-        </w:rPr>
-      </w:r>
-    </w:p>
-    <w:p>
-      <w:pPr>
-        <w:spacing w:line="480" w:lineRule="auto"/>
-        <w:ind w:left="992.1259842519685" w:firstLine="0"/>
-        <w:rPr>
-          <w:rFonts w:ascii="Times New Roman" w:cs="Times New Roman" w:eastAsia="Times New Roman" w:hAnsi="Times New Roman"/>
-          <w:b w:val="1"/>
-          <w:sz w:val="24"/>
-          <w:szCs w:val="24"/>
-        </w:rPr>
-      </w:pPr>
-      <w:r>
-        <w:rPr>
-          <w:rFonts w:ascii="Times New Roman" w:cs="Times New Roman" w:eastAsia="Times New Roman" w:hAnsi="Times New Roman"/>
-          <w:b w:val="1"/>
-          <w:sz w:val="24"/>
-          <w:szCs w:val="24"/>
-          <w:rtl w:val="0"/>
-        </w:rPr>
-        <w:t xml:space="preserve">Tabla 4: Solicitud de cambio 4</w:t>
-      </w:r>
-    </w:p>
-    <w:tbl>
-      <w:tblPr>
-        <w:tblStyle w:val="Table8"/>
         <w:tblW w:w="9255.0" w:type="dxa"/>
         <w:jc w:val="left"/>
         <w:tblInd w:w="527.1259842519685" w:type="dxa"/>
@@ -19856,7 +19280,7 @@
                 <w:szCs w:val="24"/>
                 <w:rtl w:val="0"/>
               </w:rPr>
-              <w:t xml:space="preserve">SC-04</w:t>
+              <w:t xml:space="preserve">SC-03</w:t>
             </w:r>
           </w:p>
         </w:tc>
@@ -20453,12 +19877,12 @@
           <w:szCs w:val="24"/>
           <w:rtl w:val="0"/>
         </w:rPr>
-        <w:t xml:space="preserve">         Tabla 5: Solicitud de Cambio 5</w:t>
+        <w:t xml:space="preserve">         Tabla 4: Solicitud de Cambio 4</w:t>
       </w:r>
     </w:p>
     <w:tbl>
       <w:tblPr>
-        <w:tblStyle w:val="Table9"/>
+        <w:tblStyle w:val="Table8"/>
         <w:tblW w:w="9060.0" w:type="dxa"/>
         <w:jc w:val="left"/>
         <w:tblInd w:w="557.1259842519685" w:type="dxa"/>
@@ -20553,7 +19977,7 @@
                 <w:szCs w:val="24"/>
                 <w:rtl w:val="0"/>
               </w:rPr>
-              <w:t xml:space="preserve">SC-05</w:t>
+              <w:t xml:space="preserve">SC-04</w:t>
             </w:r>
           </w:p>
         </w:tc>
@@ -21115,12 +20539,12 @@
           <w:szCs w:val="24"/>
           <w:rtl w:val="0"/>
         </w:rPr>
-        <w:t xml:space="preserve">       Tabla 6: Solicitud de Cambio 6 </w:t>
+        <w:t xml:space="preserve">       Tabla 5: Solicitud de Cambio 5</w:t>
       </w:r>
     </w:p>
     <w:tbl>
       <w:tblPr>
-        <w:tblStyle w:val="Table10"/>
+        <w:tblStyle w:val="Table9"/>
         <w:tblW w:w="9315.0" w:type="dxa"/>
         <w:jc w:val="left"/>
         <w:tblInd w:w="467.1259842519685" w:type="dxa"/>
@@ -21215,7 +20639,7 @@
                 <w:szCs w:val="24"/>
                 <w:rtl w:val="0"/>
               </w:rPr>
-              <w:t xml:space="preserve">SC-06</w:t>
+              <w:t xml:space="preserve">SC-05</w:t>
             </w:r>
           </w:p>
         </w:tc>
@@ -21778,7 +21202,620 @@
           <w:szCs w:val="24"/>
           <w:rtl w:val="0"/>
         </w:rPr>
-        <w:t xml:space="preserve">       Tabla 7: Solicitud de cambio 7 </w:t>
+        <w:t xml:space="preserve">       Tabla 6: Solicitud de cambio 6</w:t>
+      </w:r>
+    </w:p>
+    <w:tbl>
+      <w:tblPr>
+        <w:tblStyle w:val="Table10"/>
+        <w:tblW w:w="9345.0" w:type="dxa"/>
+        <w:jc w:val="left"/>
+        <w:tblInd w:w="407.1259842519685" w:type="dxa"/>
+        <w:tblBorders>
+          <w:top w:color="000000" w:space="0" w:sz="8" w:val="single"/>
+          <w:left w:color="000000" w:space="0" w:sz="8" w:val="single"/>
+          <w:bottom w:color="000000" w:space="0" w:sz="8" w:val="single"/>
+          <w:right w:color="000000" w:space="0" w:sz="8" w:val="single"/>
+          <w:insideH w:color="000000" w:space="0" w:sz="8" w:val="single"/>
+          <w:insideV w:color="000000" w:space="0" w:sz="8" w:val="single"/>
+        </w:tblBorders>
+        <w:tblLayout w:type="fixed"/>
+        <w:tblLook w:val="0600"/>
+      </w:tblPr>
+      <w:tblGrid>
+        <w:gridCol w:w="2265"/>
+        <w:gridCol w:w="7080"/>
+        <w:tblGridChange w:id="0">
+          <w:tblGrid>
+            <w:gridCol w:w="2265"/>
+            <w:gridCol w:w="7080"/>
+          </w:tblGrid>
+        </w:tblGridChange>
+      </w:tblGrid>
+      <w:tr>
+        <w:trPr>
+          <w:cantSplit w:val="0"/>
+          <w:tblHeader w:val="0"/>
+        </w:trPr>
+        <w:tc>
+          <w:tcPr>
+            <w:shd w:fill="073763" w:val="clear"/>
+            <w:tcMar>
+              <w:top w:w="100.0" w:type="dxa"/>
+              <w:left w:w="100.0" w:type="dxa"/>
+              <w:bottom w:w="100.0" w:type="dxa"/>
+              <w:right w:w="100.0" w:type="dxa"/>
+            </w:tcMar>
+            <w:vAlign w:val="center"/>
+          </w:tcPr>
+          <w:p>
+            <w:pPr>
+              <w:widowControl w:val="0"/>
+              <w:spacing w:line="240" w:lineRule="auto"/>
+              <w:jc w:val="center"/>
+              <w:rPr>
+                <w:rFonts w:ascii="Times New Roman" w:cs="Times New Roman" w:eastAsia="Times New Roman" w:hAnsi="Times New Roman"/>
+                <w:b w:val="1"/>
+                <w:color w:val="ffffff"/>
+                <w:sz w:val="24"/>
+                <w:szCs w:val="24"/>
+              </w:rPr>
+            </w:pPr>
+            <w:r>
+              <w:rPr>
+                <w:rFonts w:ascii="Times New Roman" w:cs="Times New Roman" w:eastAsia="Times New Roman" w:hAnsi="Times New Roman"/>
+                <w:b w:val="1"/>
+                <w:color w:val="ffffff"/>
+                <w:sz w:val="24"/>
+                <w:szCs w:val="24"/>
+                <w:rtl w:val="0"/>
+              </w:rPr>
+              <w:t xml:space="preserve">ID</w:t>
+            </w:r>
+          </w:p>
+        </w:tc>
+        <w:tc>
+          <w:tcPr>
+            <w:shd w:fill="auto" w:val="clear"/>
+            <w:tcMar>
+              <w:top w:w="100.0" w:type="dxa"/>
+              <w:left w:w="100.0" w:type="dxa"/>
+              <w:bottom w:w="100.0" w:type="dxa"/>
+              <w:right w:w="100.0" w:type="dxa"/>
+            </w:tcMar>
+            <w:vAlign w:val="top"/>
+          </w:tcPr>
+          <w:p>
+            <w:pPr>
+              <w:widowControl w:val="0"/>
+              <w:spacing w:line="240" w:lineRule="auto"/>
+              <w:rPr>
+                <w:rFonts w:ascii="Times New Roman" w:cs="Times New Roman" w:eastAsia="Times New Roman" w:hAnsi="Times New Roman"/>
+                <w:sz w:val="24"/>
+                <w:szCs w:val="24"/>
+              </w:rPr>
+            </w:pPr>
+            <w:r>
+              <w:rPr>
+                <w:rFonts w:ascii="Times New Roman" w:cs="Times New Roman" w:eastAsia="Times New Roman" w:hAnsi="Times New Roman"/>
+                <w:sz w:val="24"/>
+                <w:szCs w:val="24"/>
+                <w:rtl w:val="0"/>
+              </w:rPr>
+              <w:t xml:space="preserve">SC-06</w:t>
+            </w:r>
+          </w:p>
+        </w:tc>
+      </w:tr>
+      <w:tr>
+        <w:trPr>
+          <w:cantSplit w:val="0"/>
+          <w:tblHeader w:val="0"/>
+        </w:trPr>
+        <w:tc>
+          <w:tcPr>
+            <w:shd w:fill="073763" w:val="clear"/>
+            <w:tcMar>
+              <w:top w:w="100.0" w:type="dxa"/>
+              <w:left w:w="100.0" w:type="dxa"/>
+              <w:bottom w:w="100.0" w:type="dxa"/>
+              <w:right w:w="100.0" w:type="dxa"/>
+            </w:tcMar>
+            <w:vAlign w:val="center"/>
+          </w:tcPr>
+          <w:p>
+            <w:pPr>
+              <w:widowControl w:val="0"/>
+              <w:spacing w:line="240" w:lineRule="auto"/>
+              <w:jc w:val="center"/>
+              <w:rPr>
+                <w:rFonts w:ascii="Times New Roman" w:cs="Times New Roman" w:eastAsia="Times New Roman" w:hAnsi="Times New Roman"/>
+                <w:b w:val="1"/>
+                <w:color w:val="ffffff"/>
+                <w:sz w:val="24"/>
+                <w:szCs w:val="24"/>
+              </w:rPr>
+            </w:pPr>
+            <w:r>
+              <w:rPr>
+                <w:rFonts w:ascii="Times New Roman" w:cs="Times New Roman" w:eastAsia="Times New Roman" w:hAnsi="Times New Roman"/>
+                <w:b w:val="1"/>
+                <w:color w:val="ffffff"/>
+                <w:sz w:val="24"/>
+                <w:szCs w:val="24"/>
+                <w:rtl w:val="0"/>
+              </w:rPr>
+              <w:t xml:space="preserve">PROYECTO</w:t>
+            </w:r>
+          </w:p>
+        </w:tc>
+        <w:tc>
+          <w:tcPr>
+            <w:shd w:fill="auto" w:val="clear"/>
+            <w:tcMar>
+              <w:top w:w="100.0" w:type="dxa"/>
+              <w:left w:w="100.0" w:type="dxa"/>
+              <w:bottom w:w="100.0" w:type="dxa"/>
+              <w:right w:w="100.0" w:type="dxa"/>
+            </w:tcMar>
+            <w:vAlign w:val="top"/>
+          </w:tcPr>
+          <w:p>
+            <w:pPr>
+              <w:widowControl w:val="0"/>
+              <w:spacing w:line="240" w:lineRule="auto"/>
+              <w:rPr>
+                <w:rFonts w:ascii="Times New Roman" w:cs="Times New Roman" w:eastAsia="Times New Roman" w:hAnsi="Times New Roman"/>
+                <w:sz w:val="24"/>
+                <w:szCs w:val="24"/>
+              </w:rPr>
+            </w:pPr>
+            <w:r>
+              <w:rPr>
+                <w:rFonts w:ascii="Times New Roman" w:cs="Times New Roman" w:eastAsia="Times New Roman" w:hAnsi="Times New Roman"/>
+                <w:sz w:val="24"/>
+                <w:szCs w:val="24"/>
+                <w:rtl w:val="0"/>
+              </w:rPr>
+              <w:t xml:space="preserve">SVCE (Sistema de Ventas de Componentes Electrónicos)</w:t>
+            </w:r>
+          </w:p>
+        </w:tc>
+      </w:tr>
+      <w:tr>
+        <w:trPr>
+          <w:cantSplit w:val="0"/>
+          <w:tblHeader w:val="0"/>
+        </w:trPr>
+        <w:tc>
+          <w:tcPr>
+            <w:shd w:fill="073763" w:val="clear"/>
+            <w:tcMar>
+              <w:top w:w="100.0" w:type="dxa"/>
+              <w:left w:w="100.0" w:type="dxa"/>
+              <w:bottom w:w="100.0" w:type="dxa"/>
+              <w:right w:w="100.0" w:type="dxa"/>
+            </w:tcMar>
+            <w:vAlign w:val="center"/>
+          </w:tcPr>
+          <w:p>
+            <w:pPr>
+              <w:widowControl w:val="0"/>
+              <w:spacing w:line="240" w:lineRule="auto"/>
+              <w:jc w:val="center"/>
+              <w:rPr>
+                <w:rFonts w:ascii="Times New Roman" w:cs="Times New Roman" w:eastAsia="Times New Roman" w:hAnsi="Times New Roman"/>
+                <w:b w:val="1"/>
+                <w:color w:val="ffffff"/>
+                <w:sz w:val="24"/>
+                <w:szCs w:val="24"/>
+              </w:rPr>
+            </w:pPr>
+            <w:r>
+              <w:rPr>
+                <w:rFonts w:ascii="Times New Roman" w:cs="Times New Roman" w:eastAsia="Times New Roman" w:hAnsi="Times New Roman"/>
+                <w:b w:val="1"/>
+                <w:color w:val="ffffff"/>
+                <w:sz w:val="24"/>
+                <w:szCs w:val="24"/>
+                <w:rtl w:val="0"/>
+              </w:rPr>
+              <w:t xml:space="preserve">FECHA</w:t>
+            </w:r>
+          </w:p>
+        </w:tc>
+        <w:tc>
+          <w:tcPr>
+            <w:shd w:fill="auto" w:val="clear"/>
+            <w:tcMar>
+              <w:top w:w="100.0" w:type="dxa"/>
+              <w:left w:w="100.0" w:type="dxa"/>
+              <w:bottom w:w="100.0" w:type="dxa"/>
+              <w:right w:w="100.0" w:type="dxa"/>
+            </w:tcMar>
+            <w:vAlign w:val="top"/>
+          </w:tcPr>
+          <w:p>
+            <w:pPr>
+              <w:widowControl w:val="0"/>
+              <w:spacing w:line="240" w:lineRule="auto"/>
+              <w:rPr>
+                <w:rFonts w:ascii="Times New Roman" w:cs="Times New Roman" w:eastAsia="Times New Roman" w:hAnsi="Times New Roman"/>
+                <w:sz w:val="24"/>
+                <w:szCs w:val="24"/>
+              </w:rPr>
+            </w:pPr>
+            <w:r>
+              <w:rPr>
+                <w:rFonts w:ascii="Times New Roman" w:cs="Times New Roman" w:eastAsia="Times New Roman" w:hAnsi="Times New Roman"/>
+                <w:sz w:val="24"/>
+                <w:szCs w:val="24"/>
+                <w:rtl w:val="0"/>
+              </w:rPr>
+              <w:t xml:space="preserve">26/06/2023</w:t>
+            </w:r>
+          </w:p>
+        </w:tc>
+      </w:tr>
+      <w:tr>
+        <w:trPr>
+          <w:cantSplit w:val="0"/>
+          <w:tblHeader w:val="0"/>
+        </w:trPr>
+        <w:tc>
+          <w:tcPr>
+            <w:shd w:fill="073763" w:val="clear"/>
+            <w:tcMar>
+              <w:top w:w="100.0" w:type="dxa"/>
+              <w:left w:w="100.0" w:type="dxa"/>
+              <w:bottom w:w="100.0" w:type="dxa"/>
+              <w:right w:w="100.0" w:type="dxa"/>
+            </w:tcMar>
+            <w:vAlign w:val="center"/>
+          </w:tcPr>
+          <w:p>
+            <w:pPr>
+              <w:widowControl w:val="0"/>
+              <w:spacing w:line="240" w:lineRule="auto"/>
+              <w:jc w:val="center"/>
+              <w:rPr>
+                <w:rFonts w:ascii="Times New Roman" w:cs="Times New Roman" w:eastAsia="Times New Roman" w:hAnsi="Times New Roman"/>
+                <w:b w:val="1"/>
+                <w:color w:val="ffffff"/>
+                <w:sz w:val="24"/>
+                <w:szCs w:val="24"/>
+              </w:rPr>
+            </w:pPr>
+            <w:r>
+              <w:rPr>
+                <w:rFonts w:ascii="Times New Roman" w:cs="Times New Roman" w:eastAsia="Times New Roman" w:hAnsi="Times New Roman"/>
+                <w:b w:val="1"/>
+                <w:color w:val="ffffff"/>
+                <w:sz w:val="24"/>
+                <w:szCs w:val="24"/>
+                <w:rtl w:val="0"/>
+              </w:rPr>
+              <w:t xml:space="preserve">FUENTES</w:t>
+            </w:r>
+          </w:p>
+        </w:tc>
+        <w:tc>
+          <w:tcPr>
+            <w:shd w:fill="auto" w:val="clear"/>
+            <w:tcMar>
+              <w:top w:w="100.0" w:type="dxa"/>
+              <w:left w:w="100.0" w:type="dxa"/>
+              <w:bottom w:w="100.0" w:type="dxa"/>
+              <w:right w:w="100.0" w:type="dxa"/>
+            </w:tcMar>
+            <w:vAlign w:val="top"/>
+          </w:tcPr>
+          <w:p>
+            <w:pPr>
+              <w:widowControl w:val="0"/>
+              <w:spacing w:line="240" w:lineRule="auto"/>
+              <w:rPr>
+                <w:rFonts w:ascii="Times New Roman" w:cs="Times New Roman" w:eastAsia="Times New Roman" w:hAnsi="Times New Roman"/>
+                <w:sz w:val="24"/>
+                <w:szCs w:val="24"/>
+              </w:rPr>
+            </w:pPr>
+            <w:r>
+              <w:rPr>
+                <w:rFonts w:ascii="Times New Roman" w:cs="Times New Roman" w:eastAsia="Times New Roman" w:hAnsi="Times New Roman"/>
+                <w:sz w:val="24"/>
+                <w:szCs w:val="24"/>
+                <w:rtl w:val="0"/>
+              </w:rPr>
+              <w:t xml:space="preserve">TechSales - Área de Soporte</w:t>
+            </w:r>
+          </w:p>
+        </w:tc>
+      </w:tr>
+      <w:tr>
+        <w:trPr>
+          <w:cantSplit w:val="0"/>
+          <w:tblHeader w:val="0"/>
+        </w:trPr>
+        <w:tc>
+          <w:tcPr>
+            <w:shd w:fill="073763" w:val="clear"/>
+            <w:tcMar>
+              <w:top w:w="100.0" w:type="dxa"/>
+              <w:left w:w="100.0" w:type="dxa"/>
+              <w:bottom w:w="100.0" w:type="dxa"/>
+              <w:right w:w="100.0" w:type="dxa"/>
+            </w:tcMar>
+            <w:vAlign w:val="center"/>
+          </w:tcPr>
+          <w:p>
+            <w:pPr>
+              <w:widowControl w:val="0"/>
+              <w:spacing w:line="240" w:lineRule="auto"/>
+              <w:jc w:val="center"/>
+              <w:rPr>
+                <w:rFonts w:ascii="Times New Roman" w:cs="Times New Roman" w:eastAsia="Times New Roman" w:hAnsi="Times New Roman"/>
+                <w:b w:val="1"/>
+                <w:color w:val="ffffff"/>
+                <w:sz w:val="24"/>
+                <w:szCs w:val="24"/>
+              </w:rPr>
+            </w:pPr>
+            <w:r>
+              <w:rPr>
+                <w:rFonts w:ascii="Times New Roman" w:cs="Times New Roman" w:eastAsia="Times New Roman" w:hAnsi="Times New Roman"/>
+                <w:b w:val="1"/>
+                <w:color w:val="ffffff"/>
+                <w:sz w:val="24"/>
+                <w:szCs w:val="24"/>
+                <w:rtl w:val="0"/>
+              </w:rPr>
+              <w:t xml:space="preserve">AUTORES </w:t>
+            </w:r>
+          </w:p>
+        </w:tc>
+        <w:tc>
+          <w:tcPr>
+            <w:shd w:fill="auto" w:val="clear"/>
+            <w:tcMar>
+              <w:top w:w="100.0" w:type="dxa"/>
+              <w:left w:w="100.0" w:type="dxa"/>
+              <w:bottom w:w="100.0" w:type="dxa"/>
+              <w:right w:w="100.0" w:type="dxa"/>
+            </w:tcMar>
+            <w:vAlign w:val="top"/>
+          </w:tcPr>
+          <w:p>
+            <w:pPr>
+              <w:widowControl w:val="0"/>
+              <w:spacing w:line="240" w:lineRule="auto"/>
+              <w:rPr>
+                <w:rFonts w:ascii="Times New Roman" w:cs="Times New Roman" w:eastAsia="Times New Roman" w:hAnsi="Times New Roman"/>
+                <w:sz w:val="24"/>
+                <w:szCs w:val="24"/>
+              </w:rPr>
+            </w:pPr>
+            <w:r>
+              <w:rPr>
+                <w:rFonts w:ascii="Times New Roman" w:cs="Times New Roman" w:eastAsia="Times New Roman" w:hAnsi="Times New Roman"/>
+                <w:sz w:val="24"/>
+                <w:szCs w:val="24"/>
+                <w:rtl w:val="0"/>
+              </w:rPr>
+              <w:t xml:space="preserve">Itachi Uchiha (Gerente del área de seguridad informática)</w:t>
+            </w:r>
+          </w:p>
+        </w:tc>
+      </w:tr>
+      <w:tr>
+        <w:trPr>
+          <w:cantSplit w:val="0"/>
+          <w:tblHeader w:val="0"/>
+        </w:trPr>
+        <w:tc>
+          <w:tcPr>
+            <w:shd w:fill="073763" w:val="clear"/>
+            <w:tcMar>
+              <w:top w:w="100.0" w:type="dxa"/>
+              <w:left w:w="100.0" w:type="dxa"/>
+              <w:bottom w:w="100.0" w:type="dxa"/>
+              <w:right w:w="100.0" w:type="dxa"/>
+            </w:tcMar>
+            <w:vAlign w:val="center"/>
+          </w:tcPr>
+          <w:p>
+            <w:pPr>
+              <w:widowControl w:val="0"/>
+              <w:spacing w:line="240" w:lineRule="auto"/>
+              <w:jc w:val="center"/>
+              <w:rPr>
+                <w:rFonts w:ascii="Times New Roman" w:cs="Times New Roman" w:eastAsia="Times New Roman" w:hAnsi="Times New Roman"/>
+                <w:b w:val="1"/>
+                <w:color w:val="ffffff"/>
+                <w:sz w:val="24"/>
+                <w:szCs w:val="24"/>
+              </w:rPr>
+            </w:pPr>
+            <w:r>
+              <w:rPr>
+                <w:rFonts w:ascii="Times New Roman" w:cs="Times New Roman" w:eastAsia="Times New Roman" w:hAnsi="Times New Roman"/>
+                <w:b w:val="1"/>
+                <w:color w:val="ffffff"/>
+                <w:sz w:val="24"/>
+                <w:szCs w:val="24"/>
+                <w:rtl w:val="0"/>
+              </w:rPr>
+              <w:t xml:space="preserve">DESCRIPCIÓN</w:t>
+            </w:r>
+          </w:p>
+        </w:tc>
+        <w:tc>
+          <w:tcPr>
+            <w:shd w:fill="auto" w:val="clear"/>
+            <w:tcMar>
+              <w:top w:w="100.0" w:type="dxa"/>
+              <w:left w:w="100.0" w:type="dxa"/>
+              <w:bottom w:w="100.0" w:type="dxa"/>
+              <w:right w:w="100.0" w:type="dxa"/>
+            </w:tcMar>
+            <w:vAlign w:val="top"/>
+          </w:tcPr>
+          <w:p>
+            <w:pPr>
+              <w:widowControl w:val="0"/>
+              <w:spacing w:line="360" w:lineRule="auto"/>
+              <w:rPr>
+                <w:rFonts w:ascii="Times New Roman" w:cs="Times New Roman" w:eastAsia="Times New Roman" w:hAnsi="Times New Roman"/>
+                <w:sz w:val="24"/>
+                <w:szCs w:val="24"/>
+              </w:rPr>
+            </w:pPr>
+            <w:r>
+              <w:rPr>
+                <w:rFonts w:ascii="Times New Roman" w:cs="Times New Roman" w:eastAsia="Times New Roman" w:hAnsi="Times New Roman"/>
+                <w:sz w:val="24"/>
+                <w:szCs w:val="24"/>
+                <w:rtl w:val="0"/>
+              </w:rPr>
+              <w:t xml:space="preserve">Solicito que se agregue un proceso adicional de verificación para las tarjetas de crédito en el momento que se realice el pago. Actualmente, contamos con la seguridad básica que se brinda a las tarjetas, por ello, esta adición será de gran importancia para garantizar y reforzar la autenticidad y legitimidad de todas las transacciones realizadas mediante el uso de las mismas, minimizando el riesgo de fraude y aumentando la satisfacción de nuestros clientes</w:t>
+            </w:r>
+          </w:p>
+        </w:tc>
+      </w:tr>
+      <w:tr>
+        <w:trPr>
+          <w:cantSplit w:val="0"/>
+          <w:tblHeader w:val="0"/>
+        </w:trPr>
+        <w:tc>
+          <w:tcPr>
+            <w:shd w:fill="073763" w:val="clear"/>
+            <w:tcMar>
+              <w:top w:w="100.0" w:type="dxa"/>
+              <w:left w:w="100.0" w:type="dxa"/>
+              <w:bottom w:w="100.0" w:type="dxa"/>
+              <w:right w:w="100.0" w:type="dxa"/>
+            </w:tcMar>
+            <w:vAlign w:val="center"/>
+          </w:tcPr>
+          <w:p>
+            <w:pPr>
+              <w:widowControl w:val="0"/>
+              <w:spacing w:line="240" w:lineRule="auto"/>
+              <w:jc w:val="center"/>
+              <w:rPr>
+                <w:rFonts w:ascii="Times New Roman" w:cs="Times New Roman" w:eastAsia="Times New Roman" w:hAnsi="Times New Roman"/>
+                <w:b w:val="1"/>
+                <w:color w:val="ffffff"/>
+                <w:sz w:val="24"/>
+                <w:szCs w:val="24"/>
+              </w:rPr>
+            </w:pPr>
+            <w:r>
+              <w:rPr>
+                <w:rFonts w:ascii="Times New Roman" w:cs="Times New Roman" w:eastAsia="Times New Roman" w:hAnsi="Times New Roman"/>
+                <w:b w:val="1"/>
+                <w:color w:val="ffffff"/>
+                <w:sz w:val="24"/>
+                <w:szCs w:val="24"/>
+                <w:rtl w:val="0"/>
+              </w:rPr>
+              <w:t xml:space="preserve">JUSTIFICACIÓN</w:t>
+            </w:r>
+          </w:p>
+        </w:tc>
+        <w:tc>
+          <w:tcPr>
+            <w:shd w:fill="auto" w:val="clear"/>
+            <w:tcMar>
+              <w:top w:w="100.0" w:type="dxa"/>
+              <w:left w:w="100.0" w:type="dxa"/>
+              <w:bottom w:w="100.0" w:type="dxa"/>
+              <w:right w:w="100.0" w:type="dxa"/>
+            </w:tcMar>
+            <w:vAlign w:val="top"/>
+          </w:tcPr>
+          <w:p>
+            <w:pPr>
+              <w:widowControl w:val="0"/>
+              <w:spacing w:line="360" w:lineRule="auto"/>
+              <w:jc w:val="both"/>
+              <w:rPr>
+                <w:rFonts w:ascii="Times New Roman" w:cs="Times New Roman" w:eastAsia="Times New Roman" w:hAnsi="Times New Roman"/>
+                <w:sz w:val="24"/>
+                <w:szCs w:val="24"/>
+              </w:rPr>
+            </w:pPr>
+            <w:r>
+              <w:rPr>
+                <w:rFonts w:ascii="Times New Roman" w:cs="Times New Roman" w:eastAsia="Times New Roman" w:hAnsi="Times New Roman"/>
+                <w:sz w:val="24"/>
+                <w:szCs w:val="24"/>
+                <w:rtl w:val="0"/>
+              </w:rPr>
+              <w:t xml:space="preserve">La justificación de este cambio se centra en mejorar la experiencia del cliente y brindar un servicio de alta calidad. Al implementar la verificación de seguridad para tarjetas de crédito, estamos abordando una necesidad fundamental en el proceso de compra en línea, ya que este método de pago es ampliamente utilizado y demandado por nuestros clientes.</w:t>
+            </w:r>
+          </w:p>
+          <w:p>
+            <w:pPr>
+              <w:widowControl w:val="0"/>
+              <w:spacing w:line="360" w:lineRule="auto"/>
+              <w:jc w:val="both"/>
+              <w:rPr>
+                <w:rFonts w:ascii="Times New Roman" w:cs="Times New Roman" w:eastAsia="Times New Roman" w:hAnsi="Times New Roman"/>
+                <w:sz w:val="24"/>
+                <w:szCs w:val="24"/>
+              </w:rPr>
+            </w:pPr>
+            <w:r>
+              <w:rPr>
+                <w:rFonts w:ascii="Times New Roman" w:cs="Times New Roman" w:eastAsia="Times New Roman" w:hAnsi="Times New Roman"/>
+                <w:sz w:val="24"/>
+                <w:szCs w:val="24"/>
+                <w:rtl w:val="0"/>
+              </w:rPr>
+              <w:t xml:space="preserve">Al incorporar un proceso de verificación de seguridad para las tarjetas de crédito, garantizamos que los datos sensibles de los clientes estén protegidos de posibles amenazas y fraudes. Esto fortalece la seguridad del sistema y aumenta la confianza de los clientes al realizar sus compras.</w:t>
+            </w:r>
+          </w:p>
+        </w:tc>
+      </w:tr>
+    </w:tbl>
+    <w:p>
+      <w:pPr>
+        <w:spacing w:line="480" w:lineRule="auto"/>
+        <w:ind w:left="992.1259842519685" w:firstLine="0"/>
+        <w:rPr>
+          <w:rFonts w:ascii="Times New Roman" w:cs="Times New Roman" w:eastAsia="Times New Roman" w:hAnsi="Times New Roman"/>
+          <w:b w:val="1"/>
+          <w:sz w:val="24"/>
+          <w:szCs w:val="24"/>
+        </w:rPr>
+      </w:pPr>
+      <w:r>
+        <w:rPr>
+          <w:rtl w:val="0"/>
+        </w:rPr>
+      </w:r>
+    </w:p>
+    <w:p>
+      <w:pPr>
+        <w:spacing w:line="480" w:lineRule="auto"/>
+        <w:rPr>
+          <w:rFonts w:ascii="Times New Roman" w:cs="Times New Roman" w:eastAsia="Times New Roman" w:hAnsi="Times New Roman"/>
+          <w:b w:val="1"/>
+          <w:sz w:val="24"/>
+          <w:szCs w:val="24"/>
+        </w:rPr>
+      </w:pPr>
+      <w:r>
+        <w:rPr>
+          <w:rFonts w:ascii="Times New Roman" w:cs="Times New Roman" w:eastAsia="Times New Roman" w:hAnsi="Times New Roman"/>
+          <w:b w:val="1"/>
+          <w:sz w:val="24"/>
+          <w:szCs w:val="24"/>
+          <w:rtl w:val="0"/>
+        </w:rPr>
+        <w:t xml:space="preserve"> Tabla 6: Solicitud de cambio 7</w:t>
       </w:r>
     </w:p>
     <w:tbl>
@@ -22176,9 +22213,15 @@
                 <w:rFonts w:ascii="Times New Roman" w:cs="Times New Roman" w:eastAsia="Times New Roman" w:hAnsi="Times New Roman"/>
                 <w:sz w:val="24"/>
                 <w:szCs w:val="24"/>
-                <w:rtl w:val="0"/>
-              </w:rPr>
-              <w:t xml:space="preserve">Itachi Uchiha (Gerente del área de seguridad informática)</w:t>
+                <w:highlight w:val="white"/>
+                <w:rtl w:val="0"/>
+              </w:rPr>
+              <w:t xml:space="preserve">Marchena Tejada, Chesney (Gerente del área de soporte)</w:t>
+            </w:r>
+            <w:r>
+              <w:rPr>
+                <w:rtl w:val="0"/>
+              </w:rPr>
             </w:r>
           </w:p>
         </w:tc>
@@ -22251,9 +22294,15 @@
                 <w:rFonts w:ascii="Times New Roman" w:cs="Times New Roman" w:eastAsia="Times New Roman" w:hAnsi="Times New Roman"/>
                 <w:sz w:val="24"/>
                 <w:szCs w:val="24"/>
-                <w:rtl w:val="0"/>
-              </w:rPr>
-              <w:t xml:space="preserve">Solicito que se agregue un proceso adicional de verificación para las tarjetas de crédito en el momento que se realice el pago. Actualmente, contamos con la seguridad básica que se brinda a las tarjetas, por ello, esta adición será de gran importancia para garantizar y reforzar la autenticidad y legitimidad de todas las transacciones realizadas mediante el uso de las mismas, minimizando el riesgo de fraude y aumentando la satisfacción de nuestros clientes</w:t>
+                <w:highlight w:val="white"/>
+                <w:rtl w:val="0"/>
+              </w:rPr>
+              <w:t xml:space="preserve">Les solicito, con el objetivo de aumentar las ventas y promover la fidelidad de los clientes, implementar una función que permita crear y administrar promociones para los productos en nuestro sistema. Actualmente carecemos de esta funcionalidad, lo que limita nuestras capacidades para ofrecer descuentos y ofertas especiales, lo que puede afectar negativamente nuestra competitividad en el mercado.</w:t>
+            </w:r>
+            <w:r>
+              <w:rPr>
+                <w:rtl w:val="0"/>
+              </w:rPr>
             </w:r>
           </w:p>
         </w:tc>
@@ -22327,30 +22376,15 @@
                 <w:rFonts w:ascii="Times New Roman" w:cs="Times New Roman" w:eastAsia="Times New Roman" w:hAnsi="Times New Roman"/>
                 <w:sz w:val="24"/>
                 <w:szCs w:val="24"/>
-                <w:rtl w:val="0"/>
-              </w:rPr>
-              <w:t xml:space="preserve">La justificación de este cambio se centra en mejorar la experiencia del cliente y brindar un servicio de alta calidad. Al implementar la verificación de seguridad para tarjetas de crédito, estamos abordando una necesidad fundamental en el proceso de compra en línea, ya que este método de pago es ampliamente utilizado y demandado por nuestros clientes.</w:t>
-            </w:r>
-          </w:p>
-          <w:p>
-            <w:pPr>
-              <w:widowControl w:val="0"/>
-              <w:spacing w:line="360" w:lineRule="auto"/>
-              <w:jc w:val="both"/>
-              <w:rPr>
-                <w:rFonts w:ascii="Times New Roman" w:cs="Times New Roman" w:eastAsia="Times New Roman" w:hAnsi="Times New Roman"/>
-                <w:sz w:val="24"/>
-                <w:szCs w:val="24"/>
-              </w:rPr>
-            </w:pPr>
-            <w:r>
-              <w:rPr>
-                <w:rFonts w:ascii="Times New Roman" w:cs="Times New Roman" w:eastAsia="Times New Roman" w:hAnsi="Times New Roman"/>
-                <w:sz w:val="24"/>
-                <w:szCs w:val="24"/>
-                <w:rtl w:val="0"/>
-              </w:rPr>
-              <w:t xml:space="preserve">Al incorporar un proceso de verificación de seguridad para las tarjetas de crédito, garantizamos que los datos sensibles de los clientes estén protegidos de posibles amenazas y fraudes. Esto fortalece la seguridad del sistema y aumenta la confianza de los clientes al realizar sus compras.</w:t>
+                <w:highlight w:val="white"/>
+                <w:rtl w:val="0"/>
+              </w:rPr>
+              <w:t xml:space="preserve">La justificación de este cambio se basa en que al contar con esta capacidad, podremos ofrecer descuentos, promociones especiales y ofertas atractivas a nuestros clientes, lo que nos permitirá aumentar las ventas, generar interés en nuestros productos y mejorar la satisfacción del cliente.</w:t>
+            </w:r>
+            <w:r>
+              <w:rPr>
+                <w:rtl w:val="0"/>
+              </w:rPr>
             </w:r>
           </w:p>
         </w:tc>
@@ -22359,7 +22393,7 @@
     <w:p>
       <w:pPr>
         <w:spacing w:line="480" w:lineRule="auto"/>
-        <w:ind w:left="992.1259842519685" w:firstLine="0"/>
+        <w:ind w:left="0" w:firstLine="0"/>
         <w:rPr>
           <w:rFonts w:ascii="Times New Roman" w:cs="Times New Roman" w:eastAsia="Times New Roman" w:hAnsi="Times New Roman"/>
           <w:b w:val="1"/>
@@ -22369,97 +22403,13 @@
       </w:pPr>
       <w:r>
         <w:rPr>
-          <w:rtl w:val="0"/>
-        </w:rPr>
-      </w:r>
-    </w:p>
-    <w:p>
-      <w:pPr>
-        <w:spacing w:line="480" w:lineRule="auto"/>
-        <w:ind w:left="0" w:firstLine="0"/>
-        <w:rPr>
           <w:rFonts w:ascii="Times New Roman" w:cs="Times New Roman" w:eastAsia="Times New Roman" w:hAnsi="Times New Roman"/>
           <w:b w:val="1"/>
           <w:sz w:val="24"/>
           <w:szCs w:val="24"/>
-        </w:rPr>
-      </w:pPr>
-      <w:r>
-        <w:rPr>
-          <w:rtl w:val="0"/>
-        </w:rPr>
-      </w:r>
-    </w:p>
-    <w:p>
-      <w:pPr>
-        <w:spacing w:line="480" w:lineRule="auto"/>
-        <w:ind w:left="992.1259842519685" w:firstLine="0"/>
-        <w:rPr>
-          <w:rFonts w:ascii="Times New Roman" w:cs="Times New Roman" w:eastAsia="Times New Roman" w:hAnsi="Times New Roman"/>
-          <w:b w:val="1"/>
-          <w:sz w:val="24"/>
-          <w:szCs w:val="24"/>
-        </w:rPr>
-      </w:pPr>
-      <w:r>
-        <w:br w:type="page"/>
-      </w:r>
-      <w:r>
-        <w:rPr>
-          <w:rtl w:val="0"/>
-        </w:rPr>
-      </w:r>
-    </w:p>
-    <w:p>
-      <w:pPr>
-        <w:numPr>
-          <w:ilvl w:val="2"/>
-          <w:numId w:val="14"/>
-        </w:numPr>
-        <w:spacing w:line="480" w:lineRule="auto"/>
-        <w:ind w:left="992.1259842519685" w:hanging="180"/>
-        <w:rPr>
-          <w:rFonts w:ascii="Times New Roman" w:cs="Times New Roman" w:eastAsia="Times New Roman" w:hAnsi="Times New Roman"/>
-          <w:b w:val="1"/>
-          <w:sz w:val="24"/>
-          <w:szCs w:val="24"/>
-        </w:rPr>
-      </w:pPr>
-      <w:r>
-        <w:rPr>
-          <w:rFonts w:ascii="Times New Roman" w:cs="Times New Roman" w:eastAsia="Times New Roman" w:hAnsi="Times New Roman"/>
-          <w:b w:val="1"/>
-          <w:sz w:val="24"/>
-          <w:szCs w:val="24"/>
-          <w:rtl w:val="0"/>
-        </w:rPr>
-        <w:t xml:space="preserve">Estado de SC</w:t>
-      </w:r>
-    </w:p>
-    <w:p>
-      <w:pPr>
-        <w:numPr>
-          <w:ilvl w:val="2"/>
-          <w:numId w:val="14"/>
-        </w:numPr>
-        <w:spacing w:line="480" w:lineRule="auto"/>
-        <w:ind w:left="992.1259842519685" w:hanging="180"/>
-        <w:rPr>
-          <w:rFonts w:ascii="Times New Roman" w:cs="Times New Roman" w:eastAsia="Times New Roman" w:hAnsi="Times New Roman"/>
-          <w:b w:val="1"/>
-          <w:sz w:val="24"/>
-          <w:szCs w:val="24"/>
-        </w:rPr>
-      </w:pPr>
-      <w:r>
-        <w:rPr>
-          <w:rFonts w:ascii="Times New Roman" w:cs="Times New Roman" w:eastAsia="Times New Roman" w:hAnsi="Times New Roman"/>
-          <w:b w:val="1"/>
-          <w:sz w:val="24"/>
-          <w:szCs w:val="24"/>
-          <w:rtl w:val="0"/>
-        </w:rPr>
-        <w:t xml:space="preserve">Proceso</w:t>
+          <w:rtl w:val="0"/>
+        </w:rPr>
+        <w:br w:type="textWrapping"/>
       </w:r>
     </w:p>
     <w:p>
@@ -22490,12 +22440,8 @@
     </w:p>
     <w:p>
       <w:pPr>
-        <w:numPr>
-          <w:ilvl w:val="0"/>
-          <w:numId w:val="14"/>
-        </w:numPr>
-        <w:spacing w:line="480" w:lineRule="auto"/>
-        <w:ind w:left="0" w:hanging="360"/>
+        <w:spacing w:line="480" w:lineRule="auto"/>
+        <w:ind w:left="992.1259842519685" w:firstLine="0"/>
         <w:rPr>
           <w:rFonts w:ascii="Times New Roman" w:cs="Times New Roman" w:eastAsia="Times New Roman" w:hAnsi="Times New Roman"/>
           <w:b w:val="1"/>
@@ -22505,352 +22451,1826 @@
       </w:pPr>
       <w:r>
         <w:rPr>
+          <w:rtl w:val="0"/>
+        </w:rPr>
+      </w:r>
+    </w:p>
+    <w:tbl>
+      <w:tblPr>
+        <w:tblStyle w:val="Table12"/>
+        <w:tblW w:w="8340.0" w:type="dxa"/>
+        <w:jc w:val="left"/>
+        <w:tblInd w:w="992.1259842519685" w:type="dxa"/>
+        <w:tblBorders>
+          <w:top w:color="000000" w:space="0" w:sz="8" w:val="single"/>
+          <w:left w:color="000000" w:space="0" w:sz="8" w:val="single"/>
+          <w:bottom w:color="000000" w:space="0" w:sz="8" w:val="single"/>
+          <w:right w:color="000000" w:space="0" w:sz="8" w:val="single"/>
+          <w:insideH w:color="000000" w:space="0" w:sz="8" w:val="single"/>
+          <w:insideV w:color="000000" w:space="0" w:sz="8" w:val="single"/>
+        </w:tblBorders>
+        <w:tblLayout w:type="fixed"/>
+        <w:tblLook w:val="0600"/>
+      </w:tblPr>
+      <w:tblGrid>
+        <w:gridCol w:w="780"/>
+        <w:gridCol w:w="2550"/>
+        <w:gridCol w:w="3870"/>
+        <w:gridCol w:w="1140"/>
+        <w:tblGridChange w:id="0">
+          <w:tblGrid>
+            <w:gridCol w:w="780"/>
+            <w:gridCol w:w="2550"/>
+            <w:gridCol w:w="3870"/>
+            <w:gridCol w:w="1140"/>
+          </w:tblGrid>
+        </w:tblGridChange>
+      </w:tblGrid>
+      <w:tr>
+        <w:trPr>
+          <w:cantSplit w:val="0"/>
+          <w:tblHeader w:val="0"/>
+        </w:trPr>
+        <w:tc>
+          <w:tcPr>
+            <w:shd w:fill="auto" w:val="clear"/>
+            <w:tcMar>
+              <w:top w:w="100.0" w:type="dxa"/>
+              <w:left w:w="100.0" w:type="dxa"/>
+              <w:bottom w:w="100.0" w:type="dxa"/>
+              <w:right w:w="100.0" w:type="dxa"/>
+            </w:tcMar>
+            <w:vAlign w:val="top"/>
+          </w:tcPr>
+          <w:p>
+            <w:pPr>
+              <w:widowControl w:val="0"/>
+              <w:spacing w:line="240" w:lineRule="auto"/>
+              <w:rPr>
+                <w:rFonts w:ascii="Times New Roman" w:cs="Times New Roman" w:eastAsia="Times New Roman" w:hAnsi="Times New Roman"/>
+                <w:b w:val="1"/>
+                <w:sz w:val="24"/>
+                <w:szCs w:val="24"/>
+              </w:rPr>
+            </w:pPr>
+            <w:r>
+              <w:rPr>
+                <w:rFonts w:ascii="Times New Roman" w:cs="Times New Roman" w:eastAsia="Times New Roman" w:hAnsi="Times New Roman"/>
+                <w:b w:val="1"/>
+                <w:sz w:val="24"/>
+                <w:szCs w:val="24"/>
+                <w:rtl w:val="0"/>
+              </w:rPr>
+              <w:t xml:space="preserve">ID</w:t>
+            </w:r>
+          </w:p>
+        </w:tc>
+        <w:tc>
+          <w:tcPr>
+            <w:shd w:fill="auto" w:val="clear"/>
+            <w:tcMar>
+              <w:top w:w="100.0" w:type="dxa"/>
+              <w:left w:w="100.0" w:type="dxa"/>
+              <w:bottom w:w="100.0" w:type="dxa"/>
+              <w:right w:w="100.0" w:type="dxa"/>
+            </w:tcMar>
+            <w:vAlign w:val="top"/>
+          </w:tcPr>
+          <w:p>
+            <w:pPr>
+              <w:widowControl w:val="0"/>
+              <w:spacing w:line="240" w:lineRule="auto"/>
+              <w:rPr>
+                <w:rFonts w:ascii="Times New Roman" w:cs="Times New Roman" w:eastAsia="Times New Roman" w:hAnsi="Times New Roman"/>
+                <w:b w:val="1"/>
+                <w:sz w:val="24"/>
+                <w:szCs w:val="24"/>
+              </w:rPr>
+            </w:pPr>
+            <w:r>
+              <w:rPr>
+                <w:rFonts w:ascii="Times New Roman" w:cs="Times New Roman" w:eastAsia="Times New Roman" w:hAnsi="Times New Roman"/>
+                <w:b w:val="1"/>
+                <w:sz w:val="24"/>
+                <w:szCs w:val="24"/>
+                <w:rtl w:val="0"/>
+              </w:rPr>
+              <w:t xml:space="preserve">Nombre del estado</w:t>
+            </w:r>
+          </w:p>
+        </w:tc>
+        <w:tc>
+          <w:tcPr>
+            <w:shd w:fill="auto" w:val="clear"/>
+            <w:tcMar>
+              <w:top w:w="100.0" w:type="dxa"/>
+              <w:left w:w="100.0" w:type="dxa"/>
+              <w:bottom w:w="100.0" w:type="dxa"/>
+              <w:right w:w="100.0" w:type="dxa"/>
+            </w:tcMar>
+            <w:vAlign w:val="top"/>
+          </w:tcPr>
+          <w:p>
+            <w:pPr>
+              <w:widowControl w:val="0"/>
+              <w:spacing w:line="240" w:lineRule="auto"/>
+              <w:rPr>
+                <w:rFonts w:ascii="Times New Roman" w:cs="Times New Roman" w:eastAsia="Times New Roman" w:hAnsi="Times New Roman"/>
+                <w:b w:val="1"/>
+                <w:sz w:val="24"/>
+                <w:szCs w:val="24"/>
+              </w:rPr>
+            </w:pPr>
+            <w:r>
+              <w:rPr>
+                <w:rFonts w:ascii="Times New Roman" w:cs="Times New Roman" w:eastAsia="Times New Roman" w:hAnsi="Times New Roman"/>
+                <w:b w:val="1"/>
+                <w:sz w:val="24"/>
+                <w:szCs w:val="24"/>
+                <w:rtl w:val="0"/>
+              </w:rPr>
+              <w:t xml:space="preserve">Descripción</w:t>
+            </w:r>
+          </w:p>
+        </w:tc>
+        <w:tc>
+          <w:tcPr>
+            <w:shd w:fill="auto" w:val="clear"/>
+            <w:tcMar>
+              <w:top w:w="100.0" w:type="dxa"/>
+              <w:left w:w="100.0" w:type="dxa"/>
+              <w:bottom w:w="100.0" w:type="dxa"/>
+              <w:right w:w="100.0" w:type="dxa"/>
+            </w:tcMar>
+            <w:vAlign w:val="top"/>
+          </w:tcPr>
+          <w:p>
+            <w:pPr>
+              <w:widowControl w:val="0"/>
+              <w:spacing w:line="240" w:lineRule="auto"/>
+              <w:rPr>
+                <w:rFonts w:ascii="Times New Roman" w:cs="Times New Roman" w:eastAsia="Times New Roman" w:hAnsi="Times New Roman"/>
+                <w:b w:val="1"/>
+                <w:sz w:val="24"/>
+                <w:szCs w:val="24"/>
+              </w:rPr>
+            </w:pPr>
+            <w:r>
+              <w:rPr>
+                <w:rFonts w:ascii="Times New Roman" w:cs="Times New Roman" w:eastAsia="Times New Roman" w:hAnsi="Times New Roman"/>
+                <w:b w:val="1"/>
+                <w:sz w:val="24"/>
+                <w:szCs w:val="24"/>
+                <w:rtl w:val="0"/>
+              </w:rPr>
+              <w:t xml:space="preserve">Etapa</w:t>
+            </w:r>
+          </w:p>
+        </w:tc>
+      </w:tr>
+      <w:tr>
+        <w:trPr>
+          <w:cantSplit w:val="0"/>
+          <w:tblHeader w:val="0"/>
+        </w:trPr>
+        <w:tc>
+          <w:tcPr>
+            <w:shd w:fill="auto" w:val="clear"/>
+            <w:tcMar>
+              <w:top w:w="100.0" w:type="dxa"/>
+              <w:left w:w="100.0" w:type="dxa"/>
+              <w:bottom w:w="100.0" w:type="dxa"/>
+              <w:right w:w="100.0" w:type="dxa"/>
+            </w:tcMar>
+            <w:vAlign w:val="top"/>
+          </w:tcPr>
+          <w:p>
+            <w:pPr>
+              <w:widowControl w:val="0"/>
+              <w:spacing w:line="240" w:lineRule="auto"/>
+              <w:rPr>
+                <w:rFonts w:ascii="Times New Roman" w:cs="Times New Roman" w:eastAsia="Times New Roman" w:hAnsi="Times New Roman"/>
+                <w:b w:val="1"/>
+                <w:sz w:val="24"/>
+                <w:szCs w:val="24"/>
+              </w:rPr>
+            </w:pPr>
+            <w:r>
+              <w:rPr>
+                <w:rFonts w:ascii="Times New Roman" w:cs="Times New Roman" w:eastAsia="Times New Roman" w:hAnsi="Times New Roman"/>
+                <w:b w:val="1"/>
+                <w:sz w:val="24"/>
+                <w:szCs w:val="24"/>
+                <w:rtl w:val="0"/>
+              </w:rPr>
+              <w:t xml:space="preserve">1</w:t>
+            </w:r>
+          </w:p>
+        </w:tc>
+        <w:tc>
+          <w:tcPr>
+            <w:tcBorders>
+              <w:top w:color="000000" w:space="0" w:sz="7" w:val="single"/>
+              <w:left w:color="000000" w:space="0" w:sz="7" w:val="single"/>
+              <w:bottom w:color="000000" w:space="0" w:sz="7" w:val="single"/>
+              <w:right w:color="000000" w:space="0" w:sz="7" w:val="single"/>
+            </w:tcBorders>
+            <w:tcMar>
+              <w:top w:w="0.0" w:type="dxa"/>
+              <w:left w:w="40.0" w:type="dxa"/>
+              <w:bottom w:w="0.0" w:type="dxa"/>
+              <w:right w:w="40.0" w:type="dxa"/>
+            </w:tcMar>
+            <w:vAlign w:val="center"/>
+          </w:tcPr>
+          <w:p>
+            <w:pPr>
+              <w:widowControl w:val="0"/>
+              <w:jc w:val="center"/>
+              <w:rPr>
+                <w:rFonts w:ascii="Calibri" w:cs="Calibri" w:eastAsia="Calibri" w:hAnsi="Calibri"/>
+              </w:rPr>
+            </w:pPr>
+            <w:r>
+              <w:rPr>
+                <w:rtl w:val="0"/>
+              </w:rPr>
+              <w:t xml:space="preserve">Creado</w:t>
+            </w:r>
+            <w:r>
+              <w:rPr>
+                <w:rtl w:val="0"/>
+              </w:rPr>
+            </w:r>
+          </w:p>
+        </w:tc>
+        <w:tc>
+          <w:tcPr>
+            <w:tcBorders>
+              <w:top w:color="000000" w:space="0" w:sz="7" w:val="single"/>
+              <w:left w:color="cccccc" w:space="0" w:sz="7" w:val="single"/>
+              <w:bottom w:color="000000" w:space="0" w:sz="7" w:val="single"/>
+              <w:right w:color="000000" w:space="0" w:sz="7" w:val="single"/>
+            </w:tcBorders>
+            <w:tcMar>
+              <w:top w:w="0.0" w:type="dxa"/>
+              <w:left w:w="40.0" w:type="dxa"/>
+              <w:bottom w:w="0.0" w:type="dxa"/>
+              <w:right w:w="40.0" w:type="dxa"/>
+            </w:tcMar>
+            <w:vAlign w:val="center"/>
+          </w:tcPr>
+          <w:p>
+            <w:pPr>
+              <w:widowControl w:val="0"/>
+              <w:rPr>
+                <w:rFonts w:ascii="Calibri" w:cs="Calibri" w:eastAsia="Calibri" w:hAnsi="Calibri"/>
+              </w:rPr>
+            </w:pPr>
+            <w:r>
+              <w:rPr>
+                <w:rtl w:val="0"/>
+              </w:rPr>
+              <w:t xml:space="preserve">El usuario ha creado la solicitud de cambios.</w:t>
+            </w:r>
+            <w:r>
+              <w:rPr>
+                <w:rtl w:val="0"/>
+              </w:rPr>
+            </w:r>
+          </w:p>
+        </w:tc>
+        <w:tc>
+          <w:tcPr>
+            <w:tcBorders>
+              <w:top w:color="000000" w:space="0" w:sz="7" w:val="single"/>
+              <w:left w:color="cccccc" w:space="0" w:sz="7" w:val="single"/>
+              <w:bottom w:color="000000" w:space="0" w:sz="7" w:val="single"/>
+              <w:right w:color="000000" w:space="0" w:sz="7" w:val="single"/>
+            </w:tcBorders>
+            <w:tcMar>
+              <w:top w:w="0.0" w:type="dxa"/>
+              <w:left w:w="40.0" w:type="dxa"/>
+              <w:bottom w:w="0.0" w:type="dxa"/>
+              <w:right w:w="40.0" w:type="dxa"/>
+            </w:tcMar>
+            <w:vAlign w:val="center"/>
+          </w:tcPr>
+          <w:p>
+            <w:pPr>
+              <w:widowControl w:val="0"/>
+              <w:jc w:val="center"/>
+              <w:rPr>
+                <w:rFonts w:ascii="Calibri" w:cs="Calibri" w:eastAsia="Calibri" w:hAnsi="Calibri"/>
+              </w:rPr>
+            </w:pPr>
+            <w:r>
+              <w:rPr>
+                <w:rFonts w:ascii="Calibri" w:cs="Calibri" w:eastAsia="Calibri" w:hAnsi="Calibri"/>
+                <w:rtl w:val="0"/>
+              </w:rPr>
+              <w:t xml:space="preserve">1</w:t>
+            </w:r>
+          </w:p>
+        </w:tc>
+      </w:tr>
+      <w:tr>
+        <w:trPr>
+          <w:cantSplit w:val="0"/>
+          <w:tblHeader w:val="0"/>
+        </w:trPr>
+        <w:tc>
+          <w:tcPr>
+            <w:shd w:fill="auto" w:val="clear"/>
+            <w:tcMar>
+              <w:top w:w="100.0" w:type="dxa"/>
+              <w:left w:w="100.0" w:type="dxa"/>
+              <w:bottom w:w="100.0" w:type="dxa"/>
+              <w:right w:w="100.0" w:type="dxa"/>
+            </w:tcMar>
+            <w:vAlign w:val="top"/>
+          </w:tcPr>
+          <w:p>
+            <w:pPr>
+              <w:widowControl w:val="0"/>
+              <w:spacing w:line="240" w:lineRule="auto"/>
+              <w:rPr>
+                <w:rFonts w:ascii="Times New Roman" w:cs="Times New Roman" w:eastAsia="Times New Roman" w:hAnsi="Times New Roman"/>
+                <w:b w:val="1"/>
+                <w:sz w:val="24"/>
+                <w:szCs w:val="24"/>
+              </w:rPr>
+            </w:pPr>
+            <w:r>
+              <w:rPr>
+                <w:rFonts w:ascii="Times New Roman" w:cs="Times New Roman" w:eastAsia="Times New Roman" w:hAnsi="Times New Roman"/>
+                <w:b w:val="1"/>
+                <w:sz w:val="24"/>
+                <w:szCs w:val="24"/>
+                <w:rtl w:val="0"/>
+              </w:rPr>
+              <w:t xml:space="preserve">2</w:t>
+            </w:r>
+          </w:p>
+        </w:tc>
+        <w:tc>
+          <w:tcPr>
+            <w:tcBorders>
+              <w:top w:color="cccccc" w:space="0" w:sz="7" w:val="single"/>
+              <w:left w:color="000000" w:space="0" w:sz="7" w:val="single"/>
+              <w:bottom w:color="000000" w:space="0" w:sz="7" w:val="single"/>
+              <w:right w:color="000000" w:space="0" w:sz="7" w:val="single"/>
+            </w:tcBorders>
+            <w:tcMar>
+              <w:top w:w="0.0" w:type="dxa"/>
+              <w:left w:w="40.0" w:type="dxa"/>
+              <w:bottom w:w="0.0" w:type="dxa"/>
+              <w:right w:w="40.0" w:type="dxa"/>
+            </w:tcMar>
+            <w:vAlign w:val="center"/>
+          </w:tcPr>
+          <w:p>
+            <w:pPr>
+              <w:widowControl w:val="0"/>
+              <w:jc w:val="center"/>
+              <w:rPr>
+                <w:rFonts w:ascii="Calibri" w:cs="Calibri" w:eastAsia="Calibri" w:hAnsi="Calibri"/>
+              </w:rPr>
+            </w:pPr>
+            <w:r>
+              <w:rPr>
+                <w:rtl w:val="0"/>
+              </w:rPr>
+              <w:t xml:space="preserve">Recibido</w:t>
+            </w:r>
+            <w:r>
+              <w:rPr>
+                <w:rtl w:val="0"/>
+              </w:rPr>
+            </w:r>
+          </w:p>
+        </w:tc>
+        <w:tc>
+          <w:tcPr>
+            <w:tcBorders>
+              <w:top w:color="cccccc" w:space="0" w:sz="7" w:val="single"/>
+              <w:left w:color="cccccc" w:space="0" w:sz="7" w:val="single"/>
+              <w:bottom w:color="000000" w:space="0" w:sz="7" w:val="single"/>
+              <w:right w:color="000000" w:space="0" w:sz="7" w:val="single"/>
+            </w:tcBorders>
+            <w:tcMar>
+              <w:top w:w="0.0" w:type="dxa"/>
+              <w:left w:w="40.0" w:type="dxa"/>
+              <w:bottom w:w="0.0" w:type="dxa"/>
+              <w:right w:w="40.0" w:type="dxa"/>
+            </w:tcMar>
+            <w:vAlign w:val="center"/>
+          </w:tcPr>
+          <w:p>
+            <w:pPr>
+              <w:widowControl w:val="0"/>
+              <w:rPr>
+                <w:rFonts w:ascii="Calibri" w:cs="Calibri" w:eastAsia="Calibri" w:hAnsi="Calibri"/>
+              </w:rPr>
+            </w:pPr>
+            <w:r>
+              <w:rPr>
+                <w:rtl w:val="0"/>
+              </w:rPr>
+              <w:t xml:space="preserve">El secretario ha recibido y revisado la solicitud de cambio.</w:t>
+            </w:r>
+            <w:r>
+              <w:rPr>
+                <w:rtl w:val="0"/>
+              </w:rPr>
+            </w:r>
+          </w:p>
+        </w:tc>
+        <w:tc>
+          <w:tcPr>
+            <w:tcBorders>
+              <w:top w:color="cccccc" w:space="0" w:sz="7" w:val="single"/>
+              <w:left w:color="cccccc" w:space="0" w:sz="7" w:val="single"/>
+              <w:bottom w:color="000000" w:space="0" w:sz="7" w:val="single"/>
+              <w:right w:color="000000" w:space="0" w:sz="7" w:val="single"/>
+            </w:tcBorders>
+            <w:tcMar>
+              <w:top w:w="0.0" w:type="dxa"/>
+              <w:left w:w="40.0" w:type="dxa"/>
+              <w:bottom w:w="0.0" w:type="dxa"/>
+              <w:right w:w="40.0" w:type="dxa"/>
+            </w:tcMar>
+            <w:vAlign w:val="center"/>
+          </w:tcPr>
+          <w:p>
+            <w:pPr>
+              <w:widowControl w:val="0"/>
+              <w:jc w:val="center"/>
+              <w:rPr>
+                <w:rFonts w:ascii="Calibri" w:cs="Calibri" w:eastAsia="Calibri" w:hAnsi="Calibri"/>
+              </w:rPr>
+            </w:pPr>
+            <w:r>
+              <w:rPr>
+                <w:rFonts w:ascii="Calibri" w:cs="Calibri" w:eastAsia="Calibri" w:hAnsi="Calibri"/>
+                <w:rtl w:val="0"/>
+              </w:rPr>
+              <w:t xml:space="preserve">1</w:t>
+            </w:r>
+          </w:p>
+        </w:tc>
+      </w:tr>
+      <w:tr>
+        <w:trPr>
+          <w:cantSplit w:val="0"/>
+          <w:tblHeader w:val="0"/>
+        </w:trPr>
+        <w:tc>
+          <w:tcPr>
+            <w:shd w:fill="auto" w:val="clear"/>
+            <w:tcMar>
+              <w:top w:w="100.0" w:type="dxa"/>
+              <w:left w:w="100.0" w:type="dxa"/>
+              <w:bottom w:w="100.0" w:type="dxa"/>
+              <w:right w:w="100.0" w:type="dxa"/>
+            </w:tcMar>
+            <w:vAlign w:val="top"/>
+          </w:tcPr>
+          <w:p>
+            <w:pPr>
+              <w:widowControl w:val="0"/>
+              <w:spacing w:line="240" w:lineRule="auto"/>
+              <w:rPr>
+                <w:rFonts w:ascii="Times New Roman" w:cs="Times New Roman" w:eastAsia="Times New Roman" w:hAnsi="Times New Roman"/>
+                <w:b w:val="1"/>
+                <w:sz w:val="24"/>
+                <w:szCs w:val="24"/>
+              </w:rPr>
+            </w:pPr>
+            <w:r>
+              <w:rPr>
+                <w:rFonts w:ascii="Times New Roman" w:cs="Times New Roman" w:eastAsia="Times New Roman" w:hAnsi="Times New Roman"/>
+                <w:b w:val="1"/>
+                <w:sz w:val="24"/>
+                <w:szCs w:val="24"/>
+                <w:rtl w:val="0"/>
+              </w:rPr>
+              <w:t xml:space="preserve">3</w:t>
+            </w:r>
+          </w:p>
+        </w:tc>
+        <w:tc>
+          <w:tcPr>
+            <w:tcBorders>
+              <w:top w:color="cccccc" w:space="0" w:sz="7" w:val="single"/>
+              <w:left w:color="000000" w:space="0" w:sz="7" w:val="single"/>
+              <w:bottom w:color="000000" w:space="0" w:sz="7" w:val="single"/>
+              <w:right w:color="000000" w:space="0" w:sz="7" w:val="single"/>
+            </w:tcBorders>
+            <w:tcMar>
+              <w:top w:w="0.0" w:type="dxa"/>
+              <w:left w:w="40.0" w:type="dxa"/>
+              <w:bottom w:w="0.0" w:type="dxa"/>
+              <w:right w:w="40.0" w:type="dxa"/>
+            </w:tcMar>
+            <w:vAlign w:val="center"/>
+          </w:tcPr>
+          <w:p>
+            <w:pPr>
+              <w:widowControl w:val="0"/>
+              <w:jc w:val="center"/>
+              <w:rPr>
+                <w:rFonts w:ascii="Calibri" w:cs="Calibri" w:eastAsia="Calibri" w:hAnsi="Calibri"/>
+              </w:rPr>
+            </w:pPr>
+            <w:r>
+              <w:rPr>
+                <w:rtl w:val="0"/>
+              </w:rPr>
+              <w:t xml:space="preserve">Rechazado</w:t>
+            </w:r>
+            <w:r>
+              <w:rPr>
+                <w:rtl w:val="0"/>
+              </w:rPr>
+            </w:r>
+          </w:p>
+        </w:tc>
+        <w:tc>
+          <w:tcPr>
+            <w:tcBorders>
+              <w:top w:color="cccccc" w:space="0" w:sz="7" w:val="single"/>
+              <w:left w:color="cccccc" w:space="0" w:sz="7" w:val="single"/>
+              <w:bottom w:color="000000" w:space="0" w:sz="7" w:val="single"/>
+              <w:right w:color="000000" w:space="0" w:sz="7" w:val="single"/>
+            </w:tcBorders>
+            <w:tcMar>
+              <w:top w:w="0.0" w:type="dxa"/>
+              <w:left w:w="40.0" w:type="dxa"/>
+              <w:bottom w:w="0.0" w:type="dxa"/>
+              <w:right w:w="40.0" w:type="dxa"/>
+            </w:tcMar>
+            <w:vAlign w:val="center"/>
+          </w:tcPr>
+          <w:p>
+            <w:pPr>
+              <w:widowControl w:val="0"/>
+              <w:rPr>
+                <w:rFonts w:ascii="Calibri" w:cs="Calibri" w:eastAsia="Calibri" w:hAnsi="Calibri"/>
+              </w:rPr>
+            </w:pPr>
+            <w:r>
+              <w:rPr>
+                <w:rtl w:val="0"/>
+              </w:rPr>
+              <w:t xml:space="preserve">La solicitud de cambio ha sido rechazada porque la descripción y/o justificación no son específicas o no son viables.</w:t>
+            </w:r>
+            <w:r>
+              <w:rPr>
+                <w:rtl w:val="0"/>
+              </w:rPr>
+            </w:r>
+          </w:p>
+        </w:tc>
+        <w:tc>
+          <w:tcPr>
+            <w:tcBorders>
+              <w:top w:color="cccccc" w:space="0" w:sz="7" w:val="single"/>
+              <w:left w:color="cccccc" w:space="0" w:sz="7" w:val="single"/>
+              <w:bottom w:color="000000" w:space="0" w:sz="7" w:val="single"/>
+              <w:right w:color="000000" w:space="0" w:sz="7" w:val="single"/>
+            </w:tcBorders>
+            <w:tcMar>
+              <w:top w:w="0.0" w:type="dxa"/>
+              <w:left w:w="40.0" w:type="dxa"/>
+              <w:bottom w:w="0.0" w:type="dxa"/>
+              <w:right w:w="40.0" w:type="dxa"/>
+            </w:tcMar>
+            <w:vAlign w:val="center"/>
+          </w:tcPr>
+          <w:p>
+            <w:pPr>
+              <w:widowControl w:val="0"/>
+              <w:jc w:val="center"/>
+              <w:rPr>
+                <w:rFonts w:ascii="Calibri" w:cs="Calibri" w:eastAsia="Calibri" w:hAnsi="Calibri"/>
+              </w:rPr>
+            </w:pPr>
+            <w:r>
+              <w:rPr>
+                <w:rFonts w:ascii="Calibri" w:cs="Calibri" w:eastAsia="Calibri" w:hAnsi="Calibri"/>
+                <w:rtl w:val="0"/>
+              </w:rPr>
+              <w:t xml:space="preserve">1</w:t>
+            </w:r>
+          </w:p>
+        </w:tc>
+      </w:tr>
+      <w:tr>
+        <w:trPr>
+          <w:cantSplit w:val="0"/>
+          <w:tblHeader w:val="0"/>
+        </w:trPr>
+        <w:tc>
+          <w:tcPr>
+            <w:shd w:fill="auto" w:val="clear"/>
+            <w:tcMar>
+              <w:top w:w="100.0" w:type="dxa"/>
+              <w:left w:w="100.0" w:type="dxa"/>
+              <w:bottom w:w="100.0" w:type="dxa"/>
+              <w:right w:w="100.0" w:type="dxa"/>
+            </w:tcMar>
+            <w:vAlign w:val="top"/>
+          </w:tcPr>
+          <w:p>
+            <w:pPr>
+              <w:widowControl w:val="0"/>
+              <w:spacing w:line="240" w:lineRule="auto"/>
+              <w:rPr>
+                <w:rFonts w:ascii="Times New Roman" w:cs="Times New Roman" w:eastAsia="Times New Roman" w:hAnsi="Times New Roman"/>
+                <w:b w:val="1"/>
+                <w:sz w:val="24"/>
+                <w:szCs w:val="24"/>
+              </w:rPr>
+            </w:pPr>
+            <w:r>
+              <w:rPr>
+                <w:rFonts w:ascii="Times New Roman" w:cs="Times New Roman" w:eastAsia="Times New Roman" w:hAnsi="Times New Roman"/>
+                <w:b w:val="1"/>
+                <w:sz w:val="24"/>
+                <w:szCs w:val="24"/>
+                <w:rtl w:val="0"/>
+              </w:rPr>
+              <w:t xml:space="preserve">4</w:t>
+            </w:r>
+          </w:p>
+        </w:tc>
+        <w:tc>
+          <w:tcPr>
+            <w:tcBorders>
+              <w:top w:color="cccccc" w:space="0" w:sz="7" w:val="single"/>
+              <w:left w:color="000000" w:space="0" w:sz="7" w:val="single"/>
+              <w:bottom w:color="000000" w:space="0" w:sz="7" w:val="single"/>
+              <w:right w:color="000000" w:space="0" w:sz="7" w:val="single"/>
+            </w:tcBorders>
+            <w:tcMar>
+              <w:top w:w="0.0" w:type="dxa"/>
+              <w:left w:w="40.0" w:type="dxa"/>
+              <w:bottom w:w="0.0" w:type="dxa"/>
+              <w:right w:w="40.0" w:type="dxa"/>
+            </w:tcMar>
+            <w:vAlign w:val="center"/>
+          </w:tcPr>
+          <w:p>
+            <w:pPr>
+              <w:widowControl w:val="0"/>
+              <w:jc w:val="center"/>
+              <w:rPr>
+                <w:rFonts w:ascii="Calibri" w:cs="Calibri" w:eastAsia="Calibri" w:hAnsi="Calibri"/>
+              </w:rPr>
+            </w:pPr>
+            <w:r>
+              <w:rPr>
+                <w:rtl w:val="0"/>
+              </w:rPr>
+              <w:t xml:space="preserve">Clasificado</w:t>
+            </w:r>
+            <w:r>
+              <w:rPr>
+                <w:rtl w:val="0"/>
+              </w:rPr>
+            </w:r>
+          </w:p>
+        </w:tc>
+        <w:tc>
+          <w:tcPr>
+            <w:tcBorders>
+              <w:top w:color="cccccc" w:space="0" w:sz="7" w:val="single"/>
+              <w:left w:color="cccccc" w:space="0" w:sz="7" w:val="single"/>
+              <w:bottom w:color="000000" w:space="0" w:sz="7" w:val="single"/>
+              <w:right w:color="000000" w:space="0" w:sz="7" w:val="single"/>
+            </w:tcBorders>
+            <w:tcMar>
+              <w:top w:w="0.0" w:type="dxa"/>
+              <w:left w:w="40.0" w:type="dxa"/>
+              <w:bottom w:w="0.0" w:type="dxa"/>
+              <w:right w:w="40.0" w:type="dxa"/>
+            </w:tcMar>
+            <w:vAlign w:val="center"/>
+          </w:tcPr>
+          <w:p>
+            <w:pPr>
+              <w:widowControl w:val="0"/>
+              <w:rPr>
+                <w:rFonts w:ascii="Calibri" w:cs="Calibri" w:eastAsia="Calibri" w:hAnsi="Calibri"/>
+              </w:rPr>
+            </w:pPr>
+            <w:r>
+              <w:rPr>
+                <w:rtl w:val="0"/>
+              </w:rPr>
+              <w:t xml:space="preserve">Se ha clasificado la solicitud de cambio.</w:t>
+            </w:r>
+            <w:r>
+              <w:rPr>
+                <w:rtl w:val="0"/>
+              </w:rPr>
+            </w:r>
+          </w:p>
+        </w:tc>
+        <w:tc>
+          <w:tcPr>
+            <w:tcBorders>
+              <w:top w:color="cccccc" w:space="0" w:sz="7" w:val="single"/>
+              <w:left w:color="cccccc" w:space="0" w:sz="7" w:val="single"/>
+              <w:bottom w:color="000000" w:space="0" w:sz="7" w:val="single"/>
+              <w:right w:color="000000" w:space="0" w:sz="7" w:val="single"/>
+            </w:tcBorders>
+            <w:tcMar>
+              <w:top w:w="0.0" w:type="dxa"/>
+              <w:left w:w="40.0" w:type="dxa"/>
+              <w:bottom w:w="0.0" w:type="dxa"/>
+              <w:right w:w="40.0" w:type="dxa"/>
+            </w:tcMar>
+            <w:vAlign w:val="center"/>
+          </w:tcPr>
+          <w:p>
+            <w:pPr>
+              <w:widowControl w:val="0"/>
+              <w:jc w:val="center"/>
+              <w:rPr>
+                <w:rFonts w:ascii="Calibri" w:cs="Calibri" w:eastAsia="Calibri" w:hAnsi="Calibri"/>
+              </w:rPr>
+            </w:pPr>
+            <w:r>
+              <w:rPr>
+                <w:rFonts w:ascii="Calibri" w:cs="Calibri" w:eastAsia="Calibri" w:hAnsi="Calibri"/>
+                <w:rtl w:val="0"/>
+              </w:rPr>
+              <w:t xml:space="preserve">2</w:t>
+            </w:r>
+          </w:p>
+        </w:tc>
+      </w:tr>
+      <w:tr>
+        <w:trPr>
+          <w:cantSplit w:val="0"/>
+          <w:tblHeader w:val="0"/>
+        </w:trPr>
+        <w:tc>
+          <w:tcPr>
+            <w:shd w:fill="auto" w:val="clear"/>
+            <w:tcMar>
+              <w:top w:w="100.0" w:type="dxa"/>
+              <w:left w:w="100.0" w:type="dxa"/>
+              <w:bottom w:w="100.0" w:type="dxa"/>
+              <w:right w:w="100.0" w:type="dxa"/>
+            </w:tcMar>
+            <w:vAlign w:val="top"/>
+          </w:tcPr>
+          <w:p>
+            <w:pPr>
+              <w:widowControl w:val="0"/>
+              <w:spacing w:line="240" w:lineRule="auto"/>
+              <w:rPr>
+                <w:rFonts w:ascii="Times New Roman" w:cs="Times New Roman" w:eastAsia="Times New Roman" w:hAnsi="Times New Roman"/>
+                <w:b w:val="1"/>
+                <w:sz w:val="24"/>
+                <w:szCs w:val="24"/>
+              </w:rPr>
+            </w:pPr>
+            <w:r>
+              <w:rPr>
+                <w:rFonts w:ascii="Times New Roman" w:cs="Times New Roman" w:eastAsia="Times New Roman" w:hAnsi="Times New Roman"/>
+                <w:b w:val="1"/>
+                <w:sz w:val="24"/>
+                <w:szCs w:val="24"/>
+                <w:rtl w:val="0"/>
+              </w:rPr>
+              <w:t xml:space="preserve">5</w:t>
+            </w:r>
+          </w:p>
+        </w:tc>
+        <w:tc>
+          <w:tcPr>
+            <w:tcBorders>
+              <w:top w:color="cccccc" w:space="0" w:sz="7" w:val="single"/>
+              <w:left w:color="000000" w:space="0" w:sz="7" w:val="single"/>
+              <w:bottom w:color="000000" w:space="0" w:sz="7" w:val="single"/>
+              <w:right w:color="000000" w:space="0" w:sz="7" w:val="single"/>
+            </w:tcBorders>
+            <w:tcMar>
+              <w:top w:w="0.0" w:type="dxa"/>
+              <w:left w:w="40.0" w:type="dxa"/>
+              <w:bottom w:w="0.0" w:type="dxa"/>
+              <w:right w:w="40.0" w:type="dxa"/>
+            </w:tcMar>
+            <w:vAlign w:val="center"/>
+          </w:tcPr>
+          <w:p>
+            <w:pPr>
+              <w:widowControl w:val="0"/>
+              <w:jc w:val="center"/>
+              <w:rPr>
+                <w:rFonts w:ascii="Calibri" w:cs="Calibri" w:eastAsia="Calibri" w:hAnsi="Calibri"/>
+              </w:rPr>
+            </w:pPr>
+            <w:r>
+              <w:rPr>
+                <w:rtl w:val="0"/>
+              </w:rPr>
+              <w:t xml:space="preserve">Evaluado</w:t>
+            </w:r>
+            <w:r>
+              <w:rPr>
+                <w:rtl w:val="0"/>
+              </w:rPr>
+            </w:r>
+          </w:p>
+        </w:tc>
+        <w:tc>
+          <w:tcPr>
+            <w:tcBorders>
+              <w:top w:color="cccccc" w:space="0" w:sz="7" w:val="single"/>
+              <w:left w:color="cccccc" w:space="0" w:sz="7" w:val="single"/>
+              <w:bottom w:color="000000" w:space="0" w:sz="7" w:val="single"/>
+              <w:right w:color="000000" w:space="0" w:sz="7" w:val="single"/>
+            </w:tcBorders>
+            <w:tcMar>
+              <w:top w:w="0.0" w:type="dxa"/>
+              <w:left w:w="40.0" w:type="dxa"/>
+              <w:bottom w:w="0.0" w:type="dxa"/>
+              <w:right w:w="40.0" w:type="dxa"/>
+            </w:tcMar>
+            <w:vAlign w:val="center"/>
+          </w:tcPr>
+          <w:p>
+            <w:pPr>
+              <w:widowControl w:val="0"/>
+              <w:rPr>
+                <w:rFonts w:ascii="Calibri" w:cs="Calibri" w:eastAsia="Calibri" w:hAnsi="Calibri"/>
+              </w:rPr>
+            </w:pPr>
+            <w:r>
+              <w:rPr>
+                <w:rtl w:val="0"/>
+              </w:rPr>
+              <w:t xml:space="preserve">La solicitud de cambio ha sido evaluado y analizada por el comité de control de cambios.</w:t>
+            </w:r>
+            <w:r>
+              <w:rPr>
+                <w:rtl w:val="0"/>
+              </w:rPr>
+            </w:r>
+          </w:p>
+        </w:tc>
+        <w:tc>
+          <w:tcPr>
+            <w:tcBorders>
+              <w:top w:color="cccccc" w:space="0" w:sz="7" w:val="single"/>
+              <w:left w:color="cccccc" w:space="0" w:sz="7" w:val="single"/>
+              <w:bottom w:color="000000" w:space="0" w:sz="7" w:val="single"/>
+              <w:right w:color="000000" w:space="0" w:sz="7" w:val="single"/>
+            </w:tcBorders>
+            <w:tcMar>
+              <w:top w:w="0.0" w:type="dxa"/>
+              <w:left w:w="40.0" w:type="dxa"/>
+              <w:bottom w:w="0.0" w:type="dxa"/>
+              <w:right w:w="40.0" w:type="dxa"/>
+            </w:tcMar>
+            <w:vAlign w:val="center"/>
+          </w:tcPr>
+          <w:p>
+            <w:pPr>
+              <w:widowControl w:val="0"/>
+              <w:jc w:val="center"/>
+              <w:rPr>
+                <w:rFonts w:ascii="Calibri" w:cs="Calibri" w:eastAsia="Calibri" w:hAnsi="Calibri"/>
+              </w:rPr>
+            </w:pPr>
+            <w:r>
+              <w:rPr>
+                <w:rFonts w:ascii="Calibri" w:cs="Calibri" w:eastAsia="Calibri" w:hAnsi="Calibri"/>
+                <w:rtl w:val="0"/>
+              </w:rPr>
+              <w:t xml:space="preserve">3</w:t>
+            </w:r>
+          </w:p>
+        </w:tc>
+      </w:tr>
+      <w:tr>
+        <w:trPr>
+          <w:cantSplit w:val="0"/>
+          <w:tblHeader w:val="0"/>
+        </w:trPr>
+        <w:tc>
+          <w:tcPr>
+            <w:shd w:fill="auto" w:val="clear"/>
+            <w:tcMar>
+              <w:top w:w="100.0" w:type="dxa"/>
+              <w:left w:w="100.0" w:type="dxa"/>
+              <w:bottom w:w="100.0" w:type="dxa"/>
+              <w:right w:w="100.0" w:type="dxa"/>
+            </w:tcMar>
+            <w:vAlign w:val="top"/>
+          </w:tcPr>
+          <w:p>
+            <w:pPr>
+              <w:widowControl w:val="0"/>
+              <w:spacing w:line="240" w:lineRule="auto"/>
+              <w:rPr>
+                <w:rFonts w:ascii="Times New Roman" w:cs="Times New Roman" w:eastAsia="Times New Roman" w:hAnsi="Times New Roman"/>
+                <w:b w:val="1"/>
+                <w:sz w:val="24"/>
+                <w:szCs w:val="24"/>
+              </w:rPr>
+            </w:pPr>
+            <w:r>
+              <w:rPr>
+                <w:rFonts w:ascii="Times New Roman" w:cs="Times New Roman" w:eastAsia="Times New Roman" w:hAnsi="Times New Roman"/>
+                <w:b w:val="1"/>
+                <w:sz w:val="24"/>
+                <w:szCs w:val="24"/>
+                <w:rtl w:val="0"/>
+              </w:rPr>
+              <w:t xml:space="preserve">6</w:t>
+            </w:r>
+          </w:p>
+        </w:tc>
+        <w:tc>
+          <w:tcPr>
+            <w:tcBorders>
+              <w:top w:color="cccccc" w:space="0" w:sz="7" w:val="single"/>
+              <w:left w:color="000000" w:space="0" w:sz="7" w:val="single"/>
+              <w:bottom w:color="000000" w:space="0" w:sz="7" w:val="single"/>
+              <w:right w:color="000000" w:space="0" w:sz="7" w:val="single"/>
+            </w:tcBorders>
+            <w:tcMar>
+              <w:top w:w="0.0" w:type="dxa"/>
+              <w:left w:w="40.0" w:type="dxa"/>
+              <w:bottom w:w="0.0" w:type="dxa"/>
+              <w:right w:w="40.0" w:type="dxa"/>
+            </w:tcMar>
+            <w:vAlign w:val="center"/>
+          </w:tcPr>
+          <w:p>
+            <w:pPr>
+              <w:widowControl w:val="0"/>
+              <w:jc w:val="center"/>
+              <w:rPr>
+                <w:rFonts w:ascii="Calibri" w:cs="Calibri" w:eastAsia="Calibri" w:hAnsi="Calibri"/>
+              </w:rPr>
+            </w:pPr>
+            <w:r>
+              <w:rPr>
+                <w:rtl w:val="0"/>
+              </w:rPr>
+              <w:t xml:space="preserve">Aprobado</w:t>
+            </w:r>
+            <w:r>
+              <w:rPr>
+                <w:rtl w:val="0"/>
+              </w:rPr>
+            </w:r>
+          </w:p>
+        </w:tc>
+        <w:tc>
+          <w:tcPr>
+            <w:tcBorders>
+              <w:top w:color="cccccc" w:space="0" w:sz="7" w:val="single"/>
+              <w:left w:color="cccccc" w:space="0" w:sz="7" w:val="single"/>
+              <w:bottom w:color="000000" w:space="0" w:sz="7" w:val="single"/>
+              <w:right w:color="000000" w:space="0" w:sz="7" w:val="single"/>
+            </w:tcBorders>
+            <w:tcMar>
+              <w:top w:w="0.0" w:type="dxa"/>
+              <w:left w:w="40.0" w:type="dxa"/>
+              <w:bottom w:w="0.0" w:type="dxa"/>
+              <w:right w:w="40.0" w:type="dxa"/>
+            </w:tcMar>
+            <w:vAlign w:val="center"/>
+          </w:tcPr>
+          <w:p>
+            <w:pPr>
+              <w:widowControl w:val="0"/>
+              <w:rPr>
+                <w:rFonts w:ascii="Calibri" w:cs="Calibri" w:eastAsia="Calibri" w:hAnsi="Calibri"/>
+              </w:rPr>
+            </w:pPr>
+            <w:r>
+              <w:rPr>
+                <w:rtl w:val="0"/>
+              </w:rPr>
+              <w:t xml:space="preserve">La solicitud de cambio ha sido aprobada por la persona responsable.</w:t>
+            </w:r>
+            <w:r>
+              <w:rPr>
+                <w:rtl w:val="0"/>
+              </w:rPr>
+            </w:r>
+          </w:p>
+        </w:tc>
+        <w:tc>
+          <w:tcPr>
+            <w:tcBorders>
+              <w:top w:color="cccccc" w:space="0" w:sz="7" w:val="single"/>
+              <w:left w:color="cccccc" w:space="0" w:sz="7" w:val="single"/>
+              <w:bottom w:color="000000" w:space="0" w:sz="7" w:val="single"/>
+              <w:right w:color="000000" w:space="0" w:sz="7" w:val="single"/>
+            </w:tcBorders>
+            <w:tcMar>
+              <w:top w:w="0.0" w:type="dxa"/>
+              <w:left w:w="40.0" w:type="dxa"/>
+              <w:bottom w:w="0.0" w:type="dxa"/>
+              <w:right w:w="40.0" w:type="dxa"/>
+            </w:tcMar>
+            <w:vAlign w:val="center"/>
+          </w:tcPr>
+          <w:p>
+            <w:pPr>
+              <w:widowControl w:val="0"/>
+              <w:jc w:val="center"/>
+              <w:rPr>
+                <w:rFonts w:ascii="Calibri" w:cs="Calibri" w:eastAsia="Calibri" w:hAnsi="Calibri"/>
+              </w:rPr>
+            </w:pPr>
+            <w:r>
+              <w:rPr>
+                <w:rFonts w:ascii="Calibri" w:cs="Calibri" w:eastAsia="Calibri" w:hAnsi="Calibri"/>
+                <w:rtl w:val="0"/>
+              </w:rPr>
+              <w:t xml:space="preserve">4</w:t>
+            </w:r>
+          </w:p>
+        </w:tc>
+      </w:tr>
+      <w:tr>
+        <w:trPr>
+          <w:cantSplit w:val="0"/>
+          <w:tblHeader w:val="0"/>
+        </w:trPr>
+        <w:tc>
+          <w:tcPr>
+            <w:shd w:fill="auto" w:val="clear"/>
+            <w:tcMar>
+              <w:top w:w="100.0" w:type="dxa"/>
+              <w:left w:w="100.0" w:type="dxa"/>
+              <w:bottom w:w="100.0" w:type="dxa"/>
+              <w:right w:w="100.0" w:type="dxa"/>
+            </w:tcMar>
+            <w:vAlign w:val="top"/>
+          </w:tcPr>
+          <w:p>
+            <w:pPr>
+              <w:widowControl w:val="0"/>
+              <w:spacing w:line="240" w:lineRule="auto"/>
+              <w:rPr>
+                <w:rFonts w:ascii="Times New Roman" w:cs="Times New Roman" w:eastAsia="Times New Roman" w:hAnsi="Times New Roman"/>
+                <w:b w:val="1"/>
+                <w:sz w:val="24"/>
+                <w:szCs w:val="24"/>
+              </w:rPr>
+            </w:pPr>
+            <w:r>
+              <w:rPr>
+                <w:rFonts w:ascii="Times New Roman" w:cs="Times New Roman" w:eastAsia="Times New Roman" w:hAnsi="Times New Roman"/>
+                <w:b w:val="1"/>
+                <w:sz w:val="24"/>
+                <w:szCs w:val="24"/>
+                <w:rtl w:val="0"/>
+              </w:rPr>
+              <w:t xml:space="preserve">7</w:t>
+            </w:r>
+          </w:p>
+        </w:tc>
+        <w:tc>
+          <w:tcPr>
+            <w:tcBorders>
+              <w:top w:color="cccccc" w:space="0" w:sz="7" w:val="single"/>
+              <w:left w:color="000000" w:space="0" w:sz="7" w:val="single"/>
+              <w:bottom w:color="000000" w:space="0" w:sz="7" w:val="single"/>
+              <w:right w:color="000000" w:space="0" w:sz="7" w:val="single"/>
+            </w:tcBorders>
+            <w:tcMar>
+              <w:top w:w="0.0" w:type="dxa"/>
+              <w:left w:w="40.0" w:type="dxa"/>
+              <w:bottom w:w="0.0" w:type="dxa"/>
+              <w:right w:w="40.0" w:type="dxa"/>
+            </w:tcMar>
+            <w:vAlign w:val="center"/>
+          </w:tcPr>
+          <w:p>
+            <w:pPr>
+              <w:widowControl w:val="0"/>
+              <w:jc w:val="center"/>
+              <w:rPr>
+                <w:rFonts w:ascii="Calibri" w:cs="Calibri" w:eastAsia="Calibri" w:hAnsi="Calibri"/>
+              </w:rPr>
+            </w:pPr>
+            <w:r>
+              <w:rPr>
+                <w:rtl w:val="0"/>
+              </w:rPr>
+              <w:t xml:space="preserve">Desaprobado</w:t>
+            </w:r>
+            <w:r>
+              <w:rPr>
+                <w:rtl w:val="0"/>
+              </w:rPr>
+            </w:r>
+          </w:p>
+        </w:tc>
+        <w:tc>
+          <w:tcPr>
+            <w:tcBorders>
+              <w:top w:color="cccccc" w:space="0" w:sz="7" w:val="single"/>
+              <w:left w:color="cccccc" w:space="0" w:sz="7" w:val="single"/>
+              <w:bottom w:color="000000" w:space="0" w:sz="7" w:val="single"/>
+              <w:right w:color="000000" w:space="0" w:sz="7" w:val="single"/>
+            </w:tcBorders>
+            <w:tcMar>
+              <w:top w:w="0.0" w:type="dxa"/>
+              <w:left w:w="40.0" w:type="dxa"/>
+              <w:bottom w:w="0.0" w:type="dxa"/>
+              <w:right w:w="40.0" w:type="dxa"/>
+            </w:tcMar>
+            <w:vAlign w:val="center"/>
+          </w:tcPr>
+          <w:p>
+            <w:pPr>
+              <w:widowControl w:val="0"/>
+              <w:rPr>
+                <w:rFonts w:ascii="Calibri" w:cs="Calibri" w:eastAsia="Calibri" w:hAnsi="Calibri"/>
+              </w:rPr>
+            </w:pPr>
+            <w:r>
+              <w:rPr>
+                <w:rtl w:val="0"/>
+              </w:rPr>
+              <w:t xml:space="preserve">La solicitud de cambio ha sido desaprobada.</w:t>
+            </w:r>
+            <w:r>
+              <w:rPr>
+                <w:rtl w:val="0"/>
+              </w:rPr>
+            </w:r>
+          </w:p>
+        </w:tc>
+        <w:tc>
+          <w:tcPr>
+            <w:tcBorders>
+              <w:top w:color="cccccc" w:space="0" w:sz="7" w:val="single"/>
+              <w:left w:color="cccccc" w:space="0" w:sz="7" w:val="single"/>
+              <w:bottom w:color="000000" w:space="0" w:sz="7" w:val="single"/>
+              <w:right w:color="000000" w:space="0" w:sz="7" w:val="single"/>
+            </w:tcBorders>
+            <w:tcMar>
+              <w:top w:w="0.0" w:type="dxa"/>
+              <w:left w:w="40.0" w:type="dxa"/>
+              <w:bottom w:w="0.0" w:type="dxa"/>
+              <w:right w:w="40.0" w:type="dxa"/>
+            </w:tcMar>
+            <w:vAlign w:val="center"/>
+          </w:tcPr>
+          <w:p>
+            <w:pPr>
+              <w:widowControl w:val="0"/>
+              <w:jc w:val="center"/>
+              <w:rPr>
+                <w:rFonts w:ascii="Calibri" w:cs="Calibri" w:eastAsia="Calibri" w:hAnsi="Calibri"/>
+              </w:rPr>
+            </w:pPr>
+            <w:r>
+              <w:rPr>
+                <w:rFonts w:ascii="Calibri" w:cs="Calibri" w:eastAsia="Calibri" w:hAnsi="Calibri"/>
+                <w:rtl w:val="0"/>
+              </w:rPr>
+              <w:t xml:space="preserve">3</w:t>
+            </w:r>
+          </w:p>
+        </w:tc>
+      </w:tr>
+      <w:tr>
+        <w:trPr>
+          <w:cantSplit w:val="0"/>
+          <w:tblHeader w:val="0"/>
+        </w:trPr>
+        <w:tc>
+          <w:tcPr>
+            <w:shd w:fill="auto" w:val="clear"/>
+            <w:tcMar>
+              <w:top w:w="100.0" w:type="dxa"/>
+              <w:left w:w="100.0" w:type="dxa"/>
+              <w:bottom w:w="100.0" w:type="dxa"/>
+              <w:right w:w="100.0" w:type="dxa"/>
+            </w:tcMar>
+            <w:vAlign w:val="top"/>
+          </w:tcPr>
+          <w:p>
+            <w:pPr>
+              <w:widowControl w:val="0"/>
+              <w:spacing w:line="240" w:lineRule="auto"/>
+              <w:rPr>
+                <w:rFonts w:ascii="Times New Roman" w:cs="Times New Roman" w:eastAsia="Times New Roman" w:hAnsi="Times New Roman"/>
+                <w:b w:val="1"/>
+                <w:sz w:val="24"/>
+                <w:szCs w:val="24"/>
+              </w:rPr>
+            </w:pPr>
+            <w:r>
+              <w:rPr>
+                <w:rFonts w:ascii="Times New Roman" w:cs="Times New Roman" w:eastAsia="Times New Roman" w:hAnsi="Times New Roman"/>
+                <w:b w:val="1"/>
+                <w:sz w:val="24"/>
+                <w:szCs w:val="24"/>
+                <w:rtl w:val="0"/>
+              </w:rPr>
+              <w:t xml:space="preserve">8</w:t>
+            </w:r>
+          </w:p>
+        </w:tc>
+        <w:tc>
+          <w:tcPr>
+            <w:tcBorders>
+              <w:top w:color="cccccc" w:space="0" w:sz="7" w:val="single"/>
+              <w:left w:color="000000" w:space="0" w:sz="7" w:val="single"/>
+              <w:bottom w:color="000000" w:space="0" w:sz="7" w:val="single"/>
+              <w:right w:color="000000" w:space="0" w:sz="7" w:val="single"/>
+            </w:tcBorders>
+            <w:tcMar>
+              <w:top w:w="0.0" w:type="dxa"/>
+              <w:left w:w="40.0" w:type="dxa"/>
+              <w:bottom w:w="0.0" w:type="dxa"/>
+              <w:right w:w="40.0" w:type="dxa"/>
+            </w:tcMar>
+            <w:vAlign w:val="center"/>
+          </w:tcPr>
+          <w:p>
+            <w:pPr>
+              <w:widowControl w:val="0"/>
+              <w:jc w:val="center"/>
+              <w:rPr>
+                <w:rFonts w:ascii="Calibri" w:cs="Calibri" w:eastAsia="Calibri" w:hAnsi="Calibri"/>
+              </w:rPr>
+            </w:pPr>
+            <w:r>
+              <w:rPr>
+                <w:rtl w:val="0"/>
+              </w:rPr>
+              <w:t xml:space="preserve">Planificado</w:t>
+            </w:r>
+            <w:r>
+              <w:rPr>
+                <w:rtl w:val="0"/>
+              </w:rPr>
+            </w:r>
+          </w:p>
+        </w:tc>
+        <w:tc>
+          <w:tcPr>
+            <w:tcBorders>
+              <w:top w:color="cccccc" w:space="0" w:sz="7" w:val="single"/>
+              <w:left w:color="cccccc" w:space="0" w:sz="7" w:val="single"/>
+              <w:bottom w:color="000000" w:space="0" w:sz="7" w:val="single"/>
+              <w:right w:color="000000" w:space="0" w:sz="7" w:val="single"/>
+            </w:tcBorders>
+            <w:tcMar>
+              <w:top w:w="0.0" w:type="dxa"/>
+              <w:left w:w="40.0" w:type="dxa"/>
+              <w:bottom w:w="0.0" w:type="dxa"/>
+              <w:right w:w="40.0" w:type="dxa"/>
+            </w:tcMar>
+            <w:vAlign w:val="center"/>
+          </w:tcPr>
+          <w:p>
+            <w:pPr>
+              <w:widowControl w:val="0"/>
+              <w:rPr>
+                <w:rFonts w:ascii="Calibri" w:cs="Calibri" w:eastAsia="Calibri" w:hAnsi="Calibri"/>
+              </w:rPr>
+            </w:pPr>
+            <w:r>
+              <w:rPr>
+                <w:rtl w:val="0"/>
+              </w:rPr>
+              <w:t xml:space="preserve">Se ha realizado la planificación de actividades que se describe en la solicitud de cambio.</w:t>
+            </w:r>
+            <w:r>
+              <w:rPr>
+                <w:rtl w:val="0"/>
+              </w:rPr>
+            </w:r>
+          </w:p>
+        </w:tc>
+        <w:tc>
+          <w:tcPr>
+            <w:tcBorders>
+              <w:top w:color="cccccc" w:space="0" w:sz="7" w:val="single"/>
+              <w:left w:color="cccccc" w:space="0" w:sz="7" w:val="single"/>
+              <w:bottom w:color="000000" w:space="0" w:sz="7" w:val="single"/>
+              <w:right w:color="000000" w:space="0" w:sz="7" w:val="single"/>
+            </w:tcBorders>
+            <w:tcMar>
+              <w:top w:w="0.0" w:type="dxa"/>
+              <w:left w:w="40.0" w:type="dxa"/>
+              <w:bottom w:w="0.0" w:type="dxa"/>
+              <w:right w:w="40.0" w:type="dxa"/>
+            </w:tcMar>
+            <w:vAlign w:val="center"/>
+          </w:tcPr>
+          <w:p>
+            <w:pPr>
+              <w:widowControl w:val="0"/>
+              <w:jc w:val="center"/>
+              <w:rPr>
+                <w:rFonts w:ascii="Calibri" w:cs="Calibri" w:eastAsia="Calibri" w:hAnsi="Calibri"/>
+              </w:rPr>
+            </w:pPr>
+            <w:r>
+              <w:rPr>
+                <w:rFonts w:ascii="Calibri" w:cs="Calibri" w:eastAsia="Calibri" w:hAnsi="Calibri"/>
+                <w:rtl w:val="0"/>
+              </w:rPr>
+              <w:t xml:space="preserve">5</w:t>
+            </w:r>
+          </w:p>
+        </w:tc>
+      </w:tr>
+      <w:tr>
+        <w:trPr>
+          <w:cantSplit w:val="0"/>
+          <w:tblHeader w:val="0"/>
+        </w:trPr>
+        <w:tc>
+          <w:tcPr>
+            <w:shd w:fill="auto" w:val="clear"/>
+            <w:tcMar>
+              <w:top w:w="100.0" w:type="dxa"/>
+              <w:left w:w="100.0" w:type="dxa"/>
+              <w:bottom w:w="100.0" w:type="dxa"/>
+              <w:right w:w="100.0" w:type="dxa"/>
+            </w:tcMar>
+            <w:vAlign w:val="top"/>
+          </w:tcPr>
+          <w:p>
+            <w:pPr>
+              <w:widowControl w:val="0"/>
+              <w:spacing w:line="240" w:lineRule="auto"/>
+              <w:rPr>
+                <w:rFonts w:ascii="Times New Roman" w:cs="Times New Roman" w:eastAsia="Times New Roman" w:hAnsi="Times New Roman"/>
+                <w:b w:val="1"/>
+                <w:sz w:val="24"/>
+                <w:szCs w:val="24"/>
+              </w:rPr>
+            </w:pPr>
+            <w:r>
+              <w:rPr>
+                <w:rFonts w:ascii="Times New Roman" w:cs="Times New Roman" w:eastAsia="Times New Roman" w:hAnsi="Times New Roman"/>
+                <w:b w:val="1"/>
+                <w:sz w:val="24"/>
+                <w:szCs w:val="24"/>
+                <w:rtl w:val="0"/>
+              </w:rPr>
+              <w:t xml:space="preserve">9</w:t>
+            </w:r>
+          </w:p>
+        </w:tc>
+        <w:tc>
+          <w:tcPr>
+            <w:tcBorders>
+              <w:top w:color="cccccc" w:space="0" w:sz="7" w:val="single"/>
+              <w:left w:color="000000" w:space="0" w:sz="7" w:val="single"/>
+              <w:bottom w:color="000000" w:space="0" w:sz="7" w:val="single"/>
+              <w:right w:color="000000" w:space="0" w:sz="7" w:val="single"/>
+            </w:tcBorders>
+            <w:tcMar>
+              <w:top w:w="0.0" w:type="dxa"/>
+              <w:left w:w="40.0" w:type="dxa"/>
+              <w:bottom w:w="0.0" w:type="dxa"/>
+              <w:right w:w="40.0" w:type="dxa"/>
+            </w:tcMar>
+            <w:vAlign w:val="center"/>
+          </w:tcPr>
+          <w:p>
+            <w:pPr>
+              <w:widowControl w:val="0"/>
+              <w:jc w:val="center"/>
+              <w:rPr>
+                <w:rFonts w:ascii="Calibri" w:cs="Calibri" w:eastAsia="Calibri" w:hAnsi="Calibri"/>
+              </w:rPr>
+            </w:pPr>
+            <w:r>
+              <w:rPr>
+                <w:rtl w:val="0"/>
+              </w:rPr>
+              <w:t xml:space="preserve">Implementado</w:t>
+            </w:r>
+            <w:r>
+              <w:rPr>
+                <w:rtl w:val="0"/>
+              </w:rPr>
+            </w:r>
+          </w:p>
+        </w:tc>
+        <w:tc>
+          <w:tcPr>
+            <w:tcBorders>
+              <w:top w:color="cccccc" w:space="0" w:sz="7" w:val="single"/>
+              <w:left w:color="cccccc" w:space="0" w:sz="7" w:val="single"/>
+              <w:bottom w:color="000000" w:space="0" w:sz="7" w:val="single"/>
+              <w:right w:color="000000" w:space="0" w:sz="7" w:val="single"/>
+            </w:tcBorders>
+            <w:tcMar>
+              <w:top w:w="0.0" w:type="dxa"/>
+              <w:left w:w="40.0" w:type="dxa"/>
+              <w:bottom w:w="0.0" w:type="dxa"/>
+              <w:right w:w="40.0" w:type="dxa"/>
+            </w:tcMar>
+            <w:vAlign w:val="center"/>
+          </w:tcPr>
+          <w:p>
+            <w:pPr>
+              <w:widowControl w:val="0"/>
+              <w:rPr>
+                <w:rFonts w:ascii="Calibri" w:cs="Calibri" w:eastAsia="Calibri" w:hAnsi="Calibri"/>
+              </w:rPr>
+            </w:pPr>
+            <w:r>
+              <w:rPr>
+                <w:rtl w:val="0"/>
+              </w:rPr>
+              <w:t xml:space="preserve">Se ha implementado la solicitud de cambio.</w:t>
+            </w:r>
+            <w:r>
+              <w:rPr>
+                <w:rtl w:val="0"/>
+              </w:rPr>
+            </w:r>
+          </w:p>
+        </w:tc>
+        <w:tc>
+          <w:tcPr>
+            <w:tcBorders>
+              <w:top w:color="cccccc" w:space="0" w:sz="7" w:val="single"/>
+              <w:left w:color="cccccc" w:space="0" w:sz="7" w:val="single"/>
+              <w:bottom w:color="000000" w:space="0" w:sz="7" w:val="single"/>
+              <w:right w:color="000000" w:space="0" w:sz="7" w:val="single"/>
+            </w:tcBorders>
+            <w:tcMar>
+              <w:top w:w="0.0" w:type="dxa"/>
+              <w:left w:w="40.0" w:type="dxa"/>
+              <w:bottom w:w="0.0" w:type="dxa"/>
+              <w:right w:w="40.0" w:type="dxa"/>
+            </w:tcMar>
+            <w:vAlign w:val="center"/>
+          </w:tcPr>
+          <w:p>
+            <w:pPr>
+              <w:widowControl w:val="0"/>
+              <w:jc w:val="center"/>
+              <w:rPr>
+                <w:rFonts w:ascii="Calibri" w:cs="Calibri" w:eastAsia="Calibri" w:hAnsi="Calibri"/>
+              </w:rPr>
+            </w:pPr>
+            <w:r>
+              <w:rPr>
+                <w:rFonts w:ascii="Calibri" w:cs="Calibri" w:eastAsia="Calibri" w:hAnsi="Calibri"/>
+                <w:rtl w:val="0"/>
+              </w:rPr>
+              <w:t xml:space="preserve">6</w:t>
+            </w:r>
+          </w:p>
+        </w:tc>
+      </w:tr>
+      <w:tr>
+        <w:trPr>
+          <w:cantSplit w:val="0"/>
+          <w:tblHeader w:val="0"/>
+        </w:trPr>
+        <w:tc>
+          <w:tcPr>
+            <w:shd w:fill="auto" w:val="clear"/>
+            <w:tcMar>
+              <w:top w:w="100.0" w:type="dxa"/>
+              <w:left w:w="100.0" w:type="dxa"/>
+              <w:bottom w:w="100.0" w:type="dxa"/>
+              <w:right w:w="100.0" w:type="dxa"/>
+            </w:tcMar>
+            <w:vAlign w:val="top"/>
+          </w:tcPr>
+          <w:p>
+            <w:pPr>
+              <w:widowControl w:val="0"/>
+              <w:spacing w:line="240" w:lineRule="auto"/>
+              <w:rPr>
+                <w:rFonts w:ascii="Times New Roman" w:cs="Times New Roman" w:eastAsia="Times New Roman" w:hAnsi="Times New Roman"/>
+                <w:b w:val="1"/>
+                <w:sz w:val="24"/>
+                <w:szCs w:val="24"/>
+              </w:rPr>
+            </w:pPr>
+            <w:r>
+              <w:rPr>
+                <w:rFonts w:ascii="Times New Roman" w:cs="Times New Roman" w:eastAsia="Times New Roman" w:hAnsi="Times New Roman"/>
+                <w:b w:val="1"/>
+                <w:sz w:val="24"/>
+                <w:szCs w:val="24"/>
+                <w:rtl w:val="0"/>
+              </w:rPr>
+              <w:t xml:space="preserve">10</w:t>
+            </w:r>
+          </w:p>
+        </w:tc>
+        <w:tc>
+          <w:tcPr>
+            <w:tcBorders>
+              <w:top w:color="cccccc" w:space="0" w:sz="7" w:val="single"/>
+              <w:left w:color="000000" w:space="0" w:sz="7" w:val="single"/>
+              <w:bottom w:color="000000" w:space="0" w:sz="7" w:val="single"/>
+              <w:right w:color="000000" w:space="0" w:sz="7" w:val="single"/>
+            </w:tcBorders>
+            <w:tcMar>
+              <w:top w:w="0.0" w:type="dxa"/>
+              <w:left w:w="40.0" w:type="dxa"/>
+              <w:bottom w:w="0.0" w:type="dxa"/>
+              <w:right w:w="40.0" w:type="dxa"/>
+            </w:tcMar>
+            <w:vAlign w:val="center"/>
+          </w:tcPr>
+          <w:p>
+            <w:pPr>
+              <w:widowControl w:val="0"/>
+              <w:jc w:val="center"/>
+              <w:rPr>
+                <w:rFonts w:ascii="Calibri" w:cs="Calibri" w:eastAsia="Calibri" w:hAnsi="Calibri"/>
+              </w:rPr>
+            </w:pPr>
+            <w:r>
+              <w:rPr>
+                <w:rtl w:val="0"/>
+              </w:rPr>
+              <w:t xml:space="preserve">Verificado</w:t>
+            </w:r>
+            <w:r>
+              <w:rPr>
+                <w:rtl w:val="0"/>
+              </w:rPr>
+            </w:r>
+          </w:p>
+        </w:tc>
+        <w:tc>
+          <w:tcPr>
+            <w:tcBorders>
+              <w:top w:color="cccccc" w:space="0" w:sz="7" w:val="single"/>
+              <w:left w:color="cccccc" w:space="0" w:sz="7" w:val="single"/>
+              <w:bottom w:color="000000" w:space="0" w:sz="7" w:val="single"/>
+              <w:right w:color="000000" w:space="0" w:sz="7" w:val="single"/>
+            </w:tcBorders>
+            <w:tcMar>
+              <w:top w:w="0.0" w:type="dxa"/>
+              <w:left w:w="40.0" w:type="dxa"/>
+              <w:bottom w:w="0.0" w:type="dxa"/>
+              <w:right w:w="40.0" w:type="dxa"/>
+            </w:tcMar>
+            <w:vAlign w:val="center"/>
+          </w:tcPr>
+          <w:p>
+            <w:pPr>
+              <w:widowControl w:val="0"/>
+              <w:rPr>
+                <w:rFonts w:ascii="Calibri" w:cs="Calibri" w:eastAsia="Calibri" w:hAnsi="Calibri"/>
+              </w:rPr>
+            </w:pPr>
+            <w:r>
+              <w:rPr>
+                <w:rtl w:val="0"/>
+              </w:rPr>
+              <w:t xml:space="preserve">El usuario ha verificado la funcionalidad del cambio.</w:t>
+            </w:r>
+            <w:r>
+              <w:rPr>
+                <w:rtl w:val="0"/>
+              </w:rPr>
+            </w:r>
+          </w:p>
+        </w:tc>
+        <w:tc>
+          <w:tcPr>
+            <w:tcBorders>
+              <w:top w:color="cccccc" w:space="0" w:sz="7" w:val="single"/>
+              <w:left w:color="cccccc" w:space="0" w:sz="7" w:val="single"/>
+              <w:bottom w:color="000000" w:space="0" w:sz="7" w:val="single"/>
+              <w:right w:color="000000" w:space="0" w:sz="7" w:val="single"/>
+            </w:tcBorders>
+            <w:tcMar>
+              <w:top w:w="0.0" w:type="dxa"/>
+              <w:left w:w="40.0" w:type="dxa"/>
+              <w:bottom w:w="0.0" w:type="dxa"/>
+              <w:right w:w="40.0" w:type="dxa"/>
+            </w:tcMar>
+            <w:vAlign w:val="center"/>
+          </w:tcPr>
+          <w:p>
+            <w:pPr>
+              <w:widowControl w:val="0"/>
+              <w:jc w:val="center"/>
+              <w:rPr>
+                <w:rFonts w:ascii="Calibri" w:cs="Calibri" w:eastAsia="Calibri" w:hAnsi="Calibri"/>
+              </w:rPr>
+            </w:pPr>
+            <w:r>
+              <w:rPr>
+                <w:rFonts w:ascii="Calibri" w:cs="Calibri" w:eastAsia="Calibri" w:hAnsi="Calibri"/>
+                <w:rtl w:val="0"/>
+              </w:rPr>
+              <w:t xml:space="preserve">7</w:t>
+            </w:r>
+          </w:p>
+        </w:tc>
+      </w:tr>
+      <w:tr>
+        <w:trPr>
+          <w:cantSplit w:val="0"/>
+          <w:tblHeader w:val="0"/>
+        </w:trPr>
+        <w:tc>
+          <w:tcPr>
+            <w:shd w:fill="auto" w:val="clear"/>
+            <w:tcMar>
+              <w:top w:w="100.0" w:type="dxa"/>
+              <w:left w:w="100.0" w:type="dxa"/>
+              <w:bottom w:w="100.0" w:type="dxa"/>
+              <w:right w:w="100.0" w:type="dxa"/>
+            </w:tcMar>
+            <w:vAlign w:val="top"/>
+          </w:tcPr>
+          <w:p>
+            <w:pPr>
+              <w:widowControl w:val="0"/>
+              <w:spacing w:line="240" w:lineRule="auto"/>
+              <w:rPr>
+                <w:rFonts w:ascii="Times New Roman" w:cs="Times New Roman" w:eastAsia="Times New Roman" w:hAnsi="Times New Roman"/>
+                <w:b w:val="1"/>
+                <w:sz w:val="24"/>
+                <w:szCs w:val="24"/>
+              </w:rPr>
+            </w:pPr>
+            <w:r>
+              <w:rPr>
+                <w:rFonts w:ascii="Times New Roman" w:cs="Times New Roman" w:eastAsia="Times New Roman" w:hAnsi="Times New Roman"/>
+                <w:b w:val="1"/>
+                <w:sz w:val="24"/>
+                <w:szCs w:val="24"/>
+                <w:rtl w:val="0"/>
+              </w:rPr>
+              <w:t xml:space="preserve">11</w:t>
+            </w:r>
+          </w:p>
+        </w:tc>
+        <w:tc>
+          <w:tcPr>
+            <w:tcBorders>
+              <w:top w:color="cccccc" w:space="0" w:sz="7" w:val="single"/>
+              <w:left w:color="000000" w:space="0" w:sz="7" w:val="single"/>
+              <w:bottom w:color="000000" w:space="0" w:sz="7" w:val="single"/>
+              <w:right w:color="000000" w:space="0" w:sz="7" w:val="single"/>
+            </w:tcBorders>
+            <w:tcMar>
+              <w:top w:w="0.0" w:type="dxa"/>
+              <w:left w:w="40.0" w:type="dxa"/>
+              <w:bottom w:w="0.0" w:type="dxa"/>
+              <w:right w:w="40.0" w:type="dxa"/>
+            </w:tcMar>
+            <w:vAlign w:val="center"/>
+          </w:tcPr>
+          <w:p>
+            <w:pPr>
+              <w:widowControl w:val="0"/>
+              <w:jc w:val="center"/>
+              <w:rPr>
+                <w:rFonts w:ascii="Calibri" w:cs="Calibri" w:eastAsia="Calibri" w:hAnsi="Calibri"/>
+              </w:rPr>
+            </w:pPr>
+            <w:r>
+              <w:rPr>
+                <w:rtl w:val="0"/>
+              </w:rPr>
+              <w:t xml:space="preserve">Cerrado</w:t>
+            </w:r>
+            <w:r>
+              <w:rPr>
+                <w:rtl w:val="0"/>
+              </w:rPr>
+            </w:r>
+          </w:p>
+        </w:tc>
+        <w:tc>
+          <w:tcPr>
+            <w:tcBorders>
+              <w:top w:color="cccccc" w:space="0" w:sz="7" w:val="single"/>
+              <w:left w:color="cccccc" w:space="0" w:sz="7" w:val="single"/>
+              <w:bottom w:color="000000" w:space="0" w:sz="7" w:val="single"/>
+              <w:right w:color="000000" w:space="0" w:sz="7" w:val="single"/>
+            </w:tcBorders>
+            <w:tcMar>
+              <w:top w:w="0.0" w:type="dxa"/>
+              <w:left w:w="40.0" w:type="dxa"/>
+              <w:bottom w:w="0.0" w:type="dxa"/>
+              <w:right w:w="40.0" w:type="dxa"/>
+            </w:tcMar>
+            <w:vAlign w:val="center"/>
+          </w:tcPr>
+          <w:p>
+            <w:pPr>
+              <w:widowControl w:val="0"/>
+              <w:rPr>
+                <w:rFonts w:ascii="Calibri" w:cs="Calibri" w:eastAsia="Calibri" w:hAnsi="Calibri"/>
+              </w:rPr>
+            </w:pPr>
+            <w:r>
+              <w:rPr>
+                <w:rtl w:val="0"/>
+              </w:rPr>
+              <w:t xml:space="preserve">La solicitud de cambio se da por terminado.</w:t>
+            </w:r>
+            <w:r>
+              <w:rPr>
+                <w:rtl w:val="0"/>
+              </w:rPr>
+            </w:r>
+          </w:p>
+        </w:tc>
+        <w:tc>
+          <w:tcPr>
+            <w:tcBorders>
+              <w:top w:color="cccccc" w:space="0" w:sz="7" w:val="single"/>
+              <w:left w:color="cccccc" w:space="0" w:sz="7" w:val="single"/>
+              <w:bottom w:color="000000" w:space="0" w:sz="7" w:val="single"/>
+              <w:right w:color="000000" w:space="0" w:sz="7" w:val="single"/>
+            </w:tcBorders>
+            <w:tcMar>
+              <w:top w:w="0.0" w:type="dxa"/>
+              <w:left w:w="40.0" w:type="dxa"/>
+              <w:bottom w:w="0.0" w:type="dxa"/>
+              <w:right w:w="40.0" w:type="dxa"/>
+            </w:tcMar>
+            <w:vAlign w:val="center"/>
+          </w:tcPr>
+          <w:p>
+            <w:pPr>
+              <w:widowControl w:val="0"/>
+              <w:jc w:val="center"/>
+              <w:rPr>
+                <w:rFonts w:ascii="Calibri" w:cs="Calibri" w:eastAsia="Calibri" w:hAnsi="Calibri"/>
+              </w:rPr>
+            </w:pPr>
+            <w:r>
+              <w:rPr>
+                <w:rFonts w:ascii="Calibri" w:cs="Calibri" w:eastAsia="Calibri" w:hAnsi="Calibri"/>
+                <w:rtl w:val="0"/>
+              </w:rPr>
+              <w:t xml:space="preserve">8</w:t>
+            </w:r>
+          </w:p>
+        </w:tc>
+      </w:tr>
+    </w:tbl>
+    <w:p>
+      <w:pPr>
+        <w:spacing w:line="480" w:lineRule="auto"/>
+        <w:rPr>
           <w:rFonts w:ascii="Times New Roman" w:cs="Times New Roman" w:eastAsia="Times New Roman" w:hAnsi="Times New Roman"/>
           <w:b w:val="1"/>
           <w:sz w:val="24"/>
           <w:szCs w:val="24"/>
-          <w:rtl w:val="0"/>
-        </w:rPr>
-        <w:t xml:space="preserve">Entrega y Gestión de Release</w:t>
-      </w:r>
-    </w:p>
-    <w:p>
-      <w:pPr>
-        <w:spacing w:line="480" w:lineRule="auto"/>
-        <w:rPr>
-          <w:rFonts w:ascii="Times New Roman" w:cs="Times New Roman" w:eastAsia="Times New Roman" w:hAnsi="Times New Roman"/>
-        </w:rPr>
-      </w:pPr>
-      <w:r>
-        <w:rPr>
-          <w:rtl w:val="0"/>
-        </w:rPr>
-      </w:r>
-    </w:p>
-    <w:p>
-      <w:pPr>
-        <w:spacing w:line="480" w:lineRule="auto"/>
-        <w:rPr>
-          <w:rFonts w:ascii="Times New Roman" w:cs="Times New Roman" w:eastAsia="Times New Roman" w:hAnsi="Times New Roman"/>
-        </w:rPr>
-      </w:pPr>
-      <w:r>
-        <w:rPr>
-          <w:rtl w:val="0"/>
-        </w:rPr>
-      </w:r>
-    </w:p>
-    <w:p>
-      <w:pPr>
-        <w:spacing w:line="480" w:lineRule="auto"/>
-        <w:rPr>
-          <w:rFonts w:ascii="Times New Roman" w:cs="Times New Roman" w:eastAsia="Times New Roman" w:hAnsi="Times New Roman"/>
-        </w:rPr>
-      </w:pPr>
-      <w:r>
-        <w:rPr>
-          <w:rtl w:val="0"/>
-        </w:rPr>
-      </w:r>
-    </w:p>
-    <w:p>
-      <w:pPr>
-        <w:spacing w:line="480" w:lineRule="auto"/>
-        <w:rPr>
-          <w:rFonts w:ascii="Times New Roman" w:cs="Times New Roman" w:eastAsia="Times New Roman" w:hAnsi="Times New Roman"/>
-        </w:rPr>
-      </w:pPr>
-      <w:r>
-        <w:rPr>
-          <w:rtl w:val="0"/>
-        </w:rPr>
-      </w:r>
-    </w:p>
-    <w:p>
-      <w:pPr>
-        <w:spacing w:line="480" w:lineRule="auto"/>
-        <w:rPr>
-          <w:rFonts w:ascii="Times New Roman" w:cs="Times New Roman" w:eastAsia="Times New Roman" w:hAnsi="Times New Roman"/>
-        </w:rPr>
-      </w:pPr>
-      <w:r>
-        <w:rPr>
-          <w:rtl w:val="0"/>
-        </w:rPr>
-      </w:r>
-    </w:p>
-    <w:p>
-      <w:pPr>
-        <w:spacing w:line="480" w:lineRule="auto"/>
-        <w:rPr>
-          <w:rFonts w:ascii="Times New Roman" w:cs="Times New Roman" w:eastAsia="Times New Roman" w:hAnsi="Times New Roman"/>
-        </w:rPr>
-      </w:pPr>
-      <w:r>
-        <w:rPr>
-          <w:rtl w:val="0"/>
-        </w:rPr>
-      </w:r>
-    </w:p>
-    <w:p>
-      <w:pPr>
-        <w:spacing w:line="480" w:lineRule="auto"/>
-        <w:rPr>
-          <w:rFonts w:ascii="Times New Roman" w:cs="Times New Roman" w:eastAsia="Times New Roman" w:hAnsi="Times New Roman"/>
-        </w:rPr>
-      </w:pPr>
-      <w:r>
-        <w:rPr>
-          <w:rtl w:val="0"/>
-        </w:rPr>
-      </w:r>
-    </w:p>
-    <w:p>
-      <w:pPr>
-        <w:spacing w:line="480" w:lineRule="auto"/>
-        <w:rPr>
-          <w:rFonts w:ascii="Times New Roman" w:cs="Times New Roman" w:eastAsia="Times New Roman" w:hAnsi="Times New Roman"/>
-        </w:rPr>
-      </w:pPr>
-      <w:r>
-        <w:rPr>
-          <w:rtl w:val="0"/>
-        </w:rPr>
-      </w:r>
-    </w:p>
-    <w:p>
-      <w:pPr>
-        <w:spacing w:line="480" w:lineRule="auto"/>
-        <w:rPr>
-          <w:rFonts w:ascii="Times New Roman" w:cs="Times New Roman" w:eastAsia="Times New Roman" w:hAnsi="Times New Roman"/>
-        </w:rPr>
-      </w:pPr>
-      <w:r>
-        <w:rPr>
-          <w:rtl w:val="0"/>
-        </w:rPr>
-      </w:r>
-    </w:p>
-    <w:p>
-      <w:pPr>
-        <w:spacing w:line="480" w:lineRule="auto"/>
-        <w:rPr>
-          <w:rFonts w:ascii="Times New Roman" w:cs="Times New Roman" w:eastAsia="Times New Roman" w:hAnsi="Times New Roman"/>
-        </w:rPr>
-      </w:pPr>
-      <w:r>
-        <w:rPr>
-          <w:rtl w:val="0"/>
-        </w:rPr>
-      </w:r>
-    </w:p>
-    <w:p>
-      <w:pPr>
-        <w:spacing w:line="480" w:lineRule="auto"/>
-        <w:rPr>
-          <w:rFonts w:ascii="Times New Roman" w:cs="Times New Roman" w:eastAsia="Times New Roman" w:hAnsi="Times New Roman"/>
-        </w:rPr>
-      </w:pPr>
-      <w:r>
-        <w:rPr>
-          <w:rtl w:val="0"/>
-        </w:rPr>
-      </w:r>
-    </w:p>
-    <w:p>
-      <w:pPr>
-        <w:spacing w:line="480" w:lineRule="auto"/>
-        <w:rPr>
-          <w:rFonts w:ascii="Times New Roman" w:cs="Times New Roman" w:eastAsia="Times New Roman" w:hAnsi="Times New Roman"/>
-        </w:rPr>
-      </w:pPr>
-      <w:r>
-        <w:rPr>
-          <w:rtl w:val="0"/>
-        </w:rPr>
-      </w:r>
-    </w:p>
-    <w:p>
-      <w:pPr>
-        <w:spacing w:line="480" w:lineRule="auto"/>
-        <w:rPr>
-          <w:rFonts w:ascii="Times New Roman" w:cs="Times New Roman" w:eastAsia="Times New Roman" w:hAnsi="Times New Roman"/>
-        </w:rPr>
-      </w:pPr>
-      <w:r>
-        <w:rPr>
-          <w:rtl w:val="0"/>
-        </w:rPr>
-      </w:r>
-    </w:p>
-    <w:p>
-      <w:pPr>
-        <w:spacing w:line="480" w:lineRule="auto"/>
-        <w:rPr>
-          <w:rFonts w:ascii="Times New Roman" w:cs="Times New Roman" w:eastAsia="Times New Roman" w:hAnsi="Times New Roman"/>
-        </w:rPr>
-      </w:pPr>
-      <w:r>
-        <w:rPr>
-          <w:rtl w:val="0"/>
-        </w:rPr>
-      </w:r>
-    </w:p>
-    <w:p>
-      <w:pPr>
-        <w:spacing w:line="480" w:lineRule="auto"/>
-        <w:rPr>
-          <w:rFonts w:ascii="Times New Roman" w:cs="Times New Roman" w:eastAsia="Times New Roman" w:hAnsi="Times New Roman"/>
-        </w:rPr>
-      </w:pPr>
-      <w:r>
-        <w:rPr>
-          <w:rtl w:val="0"/>
-        </w:rPr>
-      </w:r>
-    </w:p>
-    <w:p>
-      <w:pPr>
-        <w:spacing w:line="480" w:lineRule="auto"/>
-        <w:rPr>
-          <w:rFonts w:ascii="Times New Roman" w:cs="Times New Roman" w:eastAsia="Times New Roman" w:hAnsi="Times New Roman"/>
-        </w:rPr>
-      </w:pPr>
-      <w:r>
-        <w:rPr>
-          <w:rtl w:val="0"/>
-        </w:rPr>
-      </w:r>
-    </w:p>
-    <w:p>
-      <w:pPr>
-        <w:spacing w:line="480" w:lineRule="auto"/>
-        <w:rPr>
-          <w:rFonts w:ascii="Times New Roman" w:cs="Times New Roman" w:eastAsia="Times New Roman" w:hAnsi="Times New Roman"/>
-        </w:rPr>
-      </w:pPr>
-      <w:r>
-        <w:rPr>
-          <w:rtl w:val="0"/>
-        </w:rPr>
-      </w:r>
-    </w:p>
-    <w:p>
-      <w:pPr>
-        <w:spacing w:line="480" w:lineRule="auto"/>
-        <w:rPr>
-          <w:rFonts w:ascii="Times New Roman" w:cs="Times New Roman" w:eastAsia="Times New Roman" w:hAnsi="Times New Roman"/>
-        </w:rPr>
-      </w:pPr>
-      <w:r>
-        <w:rPr>
-          <w:rtl w:val="0"/>
-        </w:rPr>
-      </w:r>
-    </w:p>
-    <w:p>
-      <w:pPr>
-        <w:spacing w:line="480" w:lineRule="auto"/>
-        <w:rPr>
-          <w:rFonts w:ascii="Times New Roman" w:cs="Times New Roman" w:eastAsia="Times New Roman" w:hAnsi="Times New Roman"/>
-        </w:rPr>
-      </w:pPr>
-      <w:r>
-        <w:rPr>
-          <w:rtl w:val="0"/>
-        </w:rPr>
-      </w:r>
-    </w:p>
-    <w:p>
-      <w:pPr>
-        <w:spacing w:line="480" w:lineRule="auto"/>
-        <w:rPr>
-          <w:rFonts w:ascii="Times New Roman" w:cs="Times New Roman" w:eastAsia="Times New Roman" w:hAnsi="Times New Roman"/>
-        </w:rPr>
-      </w:pPr>
-      <w:r>
-        <w:rPr>
-          <w:rtl w:val="0"/>
-        </w:rPr>
-      </w:r>
-    </w:p>
-    <w:p>
-      <w:pPr>
-        <w:spacing w:line="480" w:lineRule="auto"/>
-        <w:rPr>
-          <w:rFonts w:ascii="Times New Roman" w:cs="Times New Roman" w:eastAsia="Times New Roman" w:hAnsi="Times New Roman"/>
-        </w:rPr>
-      </w:pPr>
-      <w:r>
-        <w:rPr>
-          <w:rtl w:val="0"/>
-        </w:rPr>
-      </w:r>
-    </w:p>
-    <w:p>
-      <w:pPr>
-        <w:spacing w:line="480" w:lineRule="auto"/>
-        <w:rPr>
-          <w:rFonts w:ascii="Times New Roman" w:cs="Times New Roman" w:eastAsia="Times New Roman" w:hAnsi="Times New Roman"/>
-        </w:rPr>
-      </w:pPr>
-      <w:r>
-        <w:rPr>
-          <w:rtl w:val="0"/>
-        </w:rPr>
-      </w:r>
-    </w:p>
-    <w:p>
-      <w:pPr>
-        <w:spacing w:line="480" w:lineRule="auto"/>
-        <w:rPr>
-          <w:rFonts w:ascii="Times New Roman" w:cs="Times New Roman" w:eastAsia="Times New Roman" w:hAnsi="Times New Roman"/>
-        </w:rPr>
-      </w:pPr>
-      <w:r>
-        <w:rPr>
-          <w:rtl w:val="0"/>
-        </w:rPr>
-      </w:r>
-    </w:p>
-    <w:p>
-      <w:pPr>
-        <w:spacing w:line="480" w:lineRule="auto"/>
-        <w:rPr>
-          <w:rFonts w:ascii="Times New Roman" w:cs="Times New Roman" w:eastAsia="Times New Roman" w:hAnsi="Times New Roman"/>
-        </w:rPr>
-      </w:pPr>
-      <w:r>
-        <w:rPr>
-          <w:rtl w:val="0"/>
-        </w:rPr>
-      </w:r>
-    </w:p>
-    <w:p>
-      <w:pPr>
-        <w:spacing w:line="480" w:lineRule="auto"/>
-        <w:rPr>
-          <w:rFonts w:ascii="Times New Roman" w:cs="Times New Roman" w:eastAsia="Times New Roman" w:hAnsi="Times New Roman"/>
-        </w:rPr>
-      </w:pPr>
-      <w:r>
-        <w:rPr>
-          <w:rtl w:val="0"/>
-        </w:rPr>
-      </w:r>
-    </w:p>
-    <w:p>
-      <w:pPr>
-        <w:spacing w:line="480" w:lineRule="auto"/>
-        <w:jc w:val="center"/>
-        <w:rPr>
-          <w:rFonts w:ascii="Times New Roman" w:cs="Times New Roman" w:eastAsia="Times New Roman" w:hAnsi="Times New Roman"/>
-          <w:b w:val="1"/>
-        </w:rPr>
-      </w:pPr>
-      <w:r>
-        <w:br w:type="page"/>
-      </w:r>
+        </w:rPr>
+      </w:pPr>
+      <w:r>
+        <w:rPr>
+          <w:rtl w:val="0"/>
+        </w:rPr>
+      </w:r>
+    </w:p>
+    <w:p>
+      <w:pPr>
+        <w:spacing w:line="480" w:lineRule="auto"/>
+        <w:rPr>
+          <w:rFonts w:ascii="Times New Roman" w:cs="Times New Roman" w:eastAsia="Times New Roman" w:hAnsi="Times New Roman"/>
+        </w:rPr>
+      </w:pPr>
+      <w:r>
+        <w:rPr>
+          <w:rtl w:val="0"/>
+        </w:rPr>
+      </w:r>
+    </w:p>
+    <w:p>
+      <w:pPr>
+        <w:spacing w:line="480" w:lineRule="auto"/>
+        <w:rPr>
+          <w:rFonts w:ascii="Times New Roman" w:cs="Times New Roman" w:eastAsia="Times New Roman" w:hAnsi="Times New Roman"/>
+        </w:rPr>
+      </w:pPr>
       <w:r>
         <w:rPr>
           <w:rtl w:val="0"/>
@@ -25974,6 +27394,19 @@
     </w:tblPr>
   </w:style>
   <w:style w:type="table" w:styleId="Table11">
+    <w:basedOn w:val="TableNormal"/>
+    <w:tblPr>
+      <w:tblStyleRowBandSize w:val="1"/>
+      <w:tblStyleColBandSize w:val="1"/>
+      <w:tblCellMar>
+        <w:top w:w="100.0" w:type="dxa"/>
+        <w:left w:w="100.0" w:type="dxa"/>
+        <w:bottom w:w="100.0" w:type="dxa"/>
+        <w:right w:w="100.0" w:type="dxa"/>
+      </w:tblCellMar>
+    </w:tblPr>
+  </w:style>
+  <w:style w:type="table" w:styleId="Table12">
     <w:basedOn w:val="TableNormal"/>
     <w:tblPr>
       <w:tblStyleRowBandSize w:val="1"/>

</xml_diff>

<commit_message>
Se adjunta las capturas en el estado
</commit_message>
<xml_diff>
--- a/Documentos/Planes/SVCE-PGCS.docx
+++ b/Documentos/Planes/SVCE-PGCS.docx
@@ -16,8 +16,13 @@
       </w:pPr>
       <w:r>
         <w:rPr>
-          <w:rtl w:val="0"/>
-        </w:rPr>
+          <w:rFonts w:ascii="Times New Roman" w:cs="Times New Roman" w:eastAsia="Times New Roman" w:hAnsi="Times New Roman"/>
+          <w:b w:val="1"/>
+          <w:sz w:val="24"/>
+          <w:szCs w:val="24"/>
+          <w:rtl w:val="0"/>
+        </w:rPr>
+        <w:tab/>
       </w:r>
       <w:r>
         <mc:AlternateContent>
@@ -80,12 +85,12 @@
                 <wp:extent cx="3257550" cy="25400"/>
                 <wp:effectExtent b="0" l="0" r="0" t="0"/>
                 <wp:wrapNone/>
-                <wp:docPr id="2" name="image3.png"/>
+                <wp:docPr id="2" name="image7.png"/>
                 <a:graphic>
                   <a:graphicData uri="http://schemas.openxmlformats.org/drawingml/2006/picture">
                     <pic:pic>
                       <pic:nvPicPr>
-                        <pic:cNvPr id="0" name="image3.png"/>
+                        <pic:cNvPr id="0" name="image7.png"/>
                         <pic:cNvPicPr preferRelativeResize="0"/>
                       </pic:nvPicPr>
                       <pic:blipFill>
@@ -172,12 +177,12 @@
                 <wp:extent cx="3257550" cy="25400"/>
                 <wp:effectExtent b="0" l="0" r="0" t="0"/>
                 <wp:wrapNone/>
-                <wp:docPr id="1" name="image2.png"/>
+                <wp:docPr id="1" name="image6.png"/>
                 <a:graphic>
                   <a:graphicData uri="http://schemas.openxmlformats.org/drawingml/2006/picture">
                     <pic:pic>
                       <pic:nvPicPr>
-                        <pic:cNvPr id="0" name="image2.png"/>
+                        <pic:cNvPr id="0" name="image6.png"/>
                         <pic:cNvPicPr preferRelativeResize="0"/>
                       </pic:nvPicPr>
                       <pic:blipFill>
@@ -284,12 +289,12 @@
                 <wp:extent cx="3533775" cy="438150"/>
                 <wp:effectExtent b="0" l="0" r="0" t="0"/>
                 <wp:wrapNone/>
-                <wp:docPr id="3" name="image4.png"/>
+                <wp:docPr id="3" name="image8.png"/>
                 <a:graphic>
                   <a:graphicData uri="http://schemas.openxmlformats.org/drawingml/2006/picture">
                     <pic:pic>
                       <pic:nvPicPr>
-                        <pic:cNvPr id="0" name="image4.png"/>
+                        <pic:cNvPr id="0" name="image8.png"/>
                         <pic:cNvPicPr preferRelativeResize="0"/>
                       </pic:nvPicPr>
                       <pic:blipFill>
@@ -10448,12 +10453,12 @@
               <wp:inline distB="114300" distT="114300" distL="114300" distR="114300">
                 <wp:extent cx="4641761" cy="748123"/>
                 <wp:effectExtent b="0" l="0" r="0" t="0"/>
-                <wp:docPr id="5" name="image6.png"/>
+                <wp:docPr id="5" name="image10.png"/>
                 <a:graphic>
                   <a:graphicData uri="http://schemas.openxmlformats.org/drawingml/2006/picture">
                     <pic:pic>
                       <pic:nvPicPr>
-                        <pic:cNvPr id="0" name="image6.png"/>
+                        <pic:cNvPr id="0" name="image10.png"/>
                         <pic:cNvPicPr preferRelativeResize="0"/>
                       </pic:nvPicPr>
                       <pic:blipFill>
@@ -11597,12 +11602,12 @@
               <wp:inline distB="114300" distT="114300" distL="114300" distR="114300">
                 <wp:extent cx="5057775" cy="514350"/>
                 <wp:effectExtent b="0" l="0" r="0" t="0"/>
-                <wp:docPr id="4" name="image5.png"/>
+                <wp:docPr id="4" name="image9.png"/>
                 <a:graphic>
                   <a:graphicData uri="http://schemas.openxmlformats.org/drawingml/2006/picture">
                     <pic:pic>
                       <pic:nvPicPr>
-                        <pic:cNvPr id="0" name="image5.png"/>
+                        <pic:cNvPr id="0" name="image9.png"/>
                         <pic:cNvPicPr preferRelativeResize="0"/>
                       </pic:nvPicPr>
                       <pic:blipFill>
@@ -11764,12 +11769,12 @@
           <wp:inline distB="114300" distT="114300" distL="114300" distR="114300">
             <wp:extent cx="5943600" cy="3009900"/>
             <wp:effectExtent b="0" l="0" r="0" t="0"/>
-            <wp:docPr id="6" name="image1.png"/>
+            <wp:docPr id="10" name="image5.png"/>
             <a:graphic>
               <a:graphicData uri="http://schemas.openxmlformats.org/drawingml/2006/picture">
                 <pic:pic>
                   <pic:nvPicPr>
-                    <pic:cNvPr id="0" name="image1.png"/>
+                    <pic:cNvPr id="0" name="image5.png"/>
                     <pic:cNvPicPr preferRelativeResize="0"/>
                   </pic:nvPicPr>
                   <pic:blipFill>
@@ -19793,41 +19798,7 @@
     <w:p>
       <w:pPr>
         <w:spacing w:line="480" w:lineRule="auto"/>
-        <w:ind w:left="992.1259842519685" w:firstLine="0"/>
-        <w:rPr>
-          <w:rFonts w:ascii="Times New Roman" w:cs="Times New Roman" w:eastAsia="Times New Roman" w:hAnsi="Times New Roman"/>
-          <w:b w:val="1"/>
-          <w:sz w:val="24"/>
-          <w:szCs w:val="24"/>
-        </w:rPr>
-      </w:pPr>
-      <w:r>
-        <w:rPr>
-          <w:rtl w:val="0"/>
-        </w:rPr>
-      </w:r>
-    </w:p>
-    <w:p>
-      <w:pPr>
-        <w:spacing w:line="480" w:lineRule="auto"/>
-        <w:ind w:left="992.1259842519685" w:firstLine="0"/>
-        <w:rPr>
-          <w:rFonts w:ascii="Times New Roman" w:cs="Times New Roman" w:eastAsia="Times New Roman" w:hAnsi="Times New Roman"/>
-          <w:b w:val="1"/>
-          <w:sz w:val="24"/>
-          <w:szCs w:val="24"/>
-        </w:rPr>
-      </w:pPr>
-      <w:r>
-        <w:rPr>
-          <w:rtl w:val="0"/>
-        </w:rPr>
-      </w:r>
-    </w:p>
-    <w:p>
-      <w:pPr>
-        <w:spacing w:line="480" w:lineRule="auto"/>
-        <w:ind w:left="992.1259842519685" w:firstLine="0"/>
+        <w:ind w:left="0" w:firstLine="0"/>
         <w:rPr>
           <w:rFonts w:ascii="Times New Roman" w:cs="Times New Roman" w:eastAsia="Times New Roman" w:hAnsi="Times New Roman"/>
           <w:b w:val="1"/>
@@ -20472,41 +20443,7 @@
     <w:p>
       <w:pPr>
         <w:spacing w:line="480" w:lineRule="auto"/>
-        <w:ind w:left="992.1259842519685" w:firstLine="0"/>
-        <w:rPr>
-          <w:rFonts w:ascii="Times New Roman" w:cs="Times New Roman" w:eastAsia="Times New Roman" w:hAnsi="Times New Roman"/>
-          <w:b w:val="1"/>
-          <w:sz w:val="24"/>
-          <w:szCs w:val="24"/>
-        </w:rPr>
-      </w:pPr>
-      <w:r>
-        <w:rPr>
-          <w:rtl w:val="0"/>
-        </w:rPr>
-      </w:r>
-    </w:p>
-    <w:p>
-      <w:pPr>
-        <w:spacing w:line="480" w:lineRule="auto"/>
-        <w:ind w:left="992.1259842519685" w:firstLine="0"/>
-        <w:rPr>
-          <w:rFonts w:ascii="Times New Roman" w:cs="Times New Roman" w:eastAsia="Times New Roman" w:hAnsi="Times New Roman"/>
-          <w:b w:val="1"/>
-          <w:sz w:val="24"/>
-          <w:szCs w:val="24"/>
-        </w:rPr>
-      </w:pPr>
-      <w:r>
-        <w:rPr>
-          <w:rtl w:val="0"/>
-        </w:rPr>
-      </w:r>
-    </w:p>
-    <w:p>
-      <w:pPr>
-        <w:spacing w:line="480" w:lineRule="auto"/>
-        <w:ind w:left="992.1259842519685" w:firstLine="0"/>
+        <w:ind w:left="0" w:firstLine="0"/>
         <w:rPr>
           <w:rFonts w:ascii="Times New Roman" w:cs="Times New Roman" w:eastAsia="Times New Roman" w:hAnsi="Times New Roman"/>
           <w:b w:val="1"/>
@@ -21118,41 +21055,7 @@
     <w:p>
       <w:pPr>
         <w:spacing w:line="480" w:lineRule="auto"/>
-        <w:ind w:left="992.1259842519685" w:firstLine="0"/>
-        <w:rPr>
-          <w:rFonts w:ascii="Times New Roman" w:cs="Times New Roman" w:eastAsia="Times New Roman" w:hAnsi="Times New Roman"/>
-          <w:b w:val="1"/>
-          <w:sz w:val="24"/>
-          <w:szCs w:val="24"/>
-        </w:rPr>
-      </w:pPr>
-      <w:r>
-        <w:rPr>
-          <w:rtl w:val="0"/>
-        </w:rPr>
-      </w:r>
-    </w:p>
-    <w:p>
-      <w:pPr>
-        <w:spacing w:line="480" w:lineRule="auto"/>
-        <w:ind w:left="992.1259842519685" w:firstLine="0"/>
-        <w:rPr>
-          <w:rFonts w:ascii="Times New Roman" w:cs="Times New Roman" w:eastAsia="Times New Roman" w:hAnsi="Times New Roman"/>
-          <w:b w:val="1"/>
-          <w:sz w:val="24"/>
-          <w:szCs w:val="24"/>
-        </w:rPr>
-      </w:pPr>
-      <w:r>
-        <w:rPr>
-          <w:rtl w:val="0"/>
-        </w:rPr>
-      </w:r>
-    </w:p>
-    <w:p>
-      <w:pPr>
-        <w:spacing w:line="480" w:lineRule="auto"/>
-        <w:ind w:left="992.1259842519685" w:firstLine="0"/>
+        <w:ind w:left="0" w:firstLine="0"/>
         <w:rPr>
           <w:rFonts w:ascii="Times New Roman" w:cs="Times New Roman" w:eastAsia="Times New Roman" w:hAnsi="Times New Roman"/>
           <w:b w:val="1"/>
@@ -22410,6 +22313,26 @@
           <w:rtl w:val="0"/>
         </w:rPr>
         <w:br w:type="textWrapping"/>
+        <w:br w:type="textWrapping"/>
+        <w:br w:type="textWrapping"/>
+        <w:br w:type="textWrapping"/>
+      </w:r>
+    </w:p>
+    <w:p>
+      <w:pPr>
+        <w:spacing w:line="480" w:lineRule="auto"/>
+        <w:ind w:left="0" w:firstLine="0"/>
+        <w:rPr>
+          <w:rFonts w:ascii="Times New Roman" w:cs="Times New Roman" w:eastAsia="Times New Roman" w:hAnsi="Times New Roman"/>
+          <w:b w:val="1"/>
+          <w:sz w:val="24"/>
+          <w:szCs w:val="24"/>
+        </w:rPr>
+      </w:pPr>
+      <w:r>
+        <w:rPr>
+          <w:rtl w:val="0"/>
+        </w:rPr>
       </w:r>
     </w:p>
     <w:p>
@@ -22455,1789 +22378,10 @@
         </w:rPr>
       </w:r>
     </w:p>
-    <w:tbl>
-      <w:tblPr>
-        <w:tblStyle w:val="Table12"/>
-        <w:tblW w:w="8340.0" w:type="dxa"/>
-        <w:jc w:val="left"/>
-        <w:tblInd w:w="992.1259842519685" w:type="dxa"/>
-        <w:tblBorders>
-          <w:top w:color="000000" w:space="0" w:sz="8" w:val="single"/>
-          <w:left w:color="000000" w:space="0" w:sz="8" w:val="single"/>
-          <w:bottom w:color="000000" w:space="0" w:sz="8" w:val="single"/>
-          <w:right w:color="000000" w:space="0" w:sz="8" w:val="single"/>
-          <w:insideH w:color="000000" w:space="0" w:sz="8" w:val="single"/>
-          <w:insideV w:color="000000" w:space="0" w:sz="8" w:val="single"/>
-        </w:tblBorders>
-        <w:tblLayout w:type="fixed"/>
-        <w:tblLook w:val="0600"/>
-      </w:tblPr>
-      <w:tblGrid>
-        <w:gridCol w:w="780"/>
-        <w:gridCol w:w="2550"/>
-        <w:gridCol w:w="3870"/>
-        <w:gridCol w:w="1140"/>
-        <w:tblGridChange w:id="0">
-          <w:tblGrid>
-            <w:gridCol w:w="780"/>
-            <w:gridCol w:w="2550"/>
-            <w:gridCol w:w="3870"/>
-            <w:gridCol w:w="1140"/>
-          </w:tblGrid>
-        </w:tblGridChange>
-      </w:tblGrid>
-      <w:tr>
-        <w:trPr>
-          <w:cantSplit w:val="0"/>
-          <w:tblHeader w:val="0"/>
-        </w:trPr>
-        <w:tc>
-          <w:tcPr>
-            <w:shd w:fill="auto" w:val="clear"/>
-            <w:tcMar>
-              <w:top w:w="100.0" w:type="dxa"/>
-              <w:left w:w="100.0" w:type="dxa"/>
-              <w:bottom w:w="100.0" w:type="dxa"/>
-              <w:right w:w="100.0" w:type="dxa"/>
-            </w:tcMar>
-            <w:vAlign w:val="top"/>
-          </w:tcPr>
-          <w:p>
-            <w:pPr>
-              <w:widowControl w:val="0"/>
-              <w:spacing w:line="240" w:lineRule="auto"/>
-              <w:rPr>
-                <w:rFonts w:ascii="Times New Roman" w:cs="Times New Roman" w:eastAsia="Times New Roman" w:hAnsi="Times New Roman"/>
-                <w:b w:val="1"/>
-                <w:sz w:val="24"/>
-                <w:szCs w:val="24"/>
-              </w:rPr>
-            </w:pPr>
-            <w:r>
-              <w:rPr>
-                <w:rFonts w:ascii="Times New Roman" w:cs="Times New Roman" w:eastAsia="Times New Roman" w:hAnsi="Times New Roman"/>
-                <w:b w:val="1"/>
-                <w:sz w:val="24"/>
-                <w:szCs w:val="24"/>
-                <w:rtl w:val="0"/>
-              </w:rPr>
-              <w:t xml:space="preserve">ID</w:t>
-            </w:r>
-          </w:p>
-        </w:tc>
-        <w:tc>
-          <w:tcPr>
-            <w:shd w:fill="auto" w:val="clear"/>
-            <w:tcMar>
-              <w:top w:w="100.0" w:type="dxa"/>
-              <w:left w:w="100.0" w:type="dxa"/>
-              <w:bottom w:w="100.0" w:type="dxa"/>
-              <w:right w:w="100.0" w:type="dxa"/>
-            </w:tcMar>
-            <w:vAlign w:val="top"/>
-          </w:tcPr>
-          <w:p>
-            <w:pPr>
-              <w:widowControl w:val="0"/>
-              <w:spacing w:line="240" w:lineRule="auto"/>
-              <w:rPr>
-                <w:rFonts w:ascii="Times New Roman" w:cs="Times New Roman" w:eastAsia="Times New Roman" w:hAnsi="Times New Roman"/>
-                <w:b w:val="1"/>
-                <w:sz w:val="24"/>
-                <w:szCs w:val="24"/>
-              </w:rPr>
-            </w:pPr>
-            <w:r>
-              <w:rPr>
-                <w:rFonts w:ascii="Times New Roman" w:cs="Times New Roman" w:eastAsia="Times New Roman" w:hAnsi="Times New Roman"/>
-                <w:b w:val="1"/>
-                <w:sz w:val="24"/>
-                <w:szCs w:val="24"/>
-                <w:rtl w:val="0"/>
-              </w:rPr>
-              <w:t xml:space="preserve">Nombre del estado</w:t>
-            </w:r>
-          </w:p>
-        </w:tc>
-        <w:tc>
-          <w:tcPr>
-            <w:shd w:fill="auto" w:val="clear"/>
-            <w:tcMar>
-              <w:top w:w="100.0" w:type="dxa"/>
-              <w:left w:w="100.0" w:type="dxa"/>
-              <w:bottom w:w="100.0" w:type="dxa"/>
-              <w:right w:w="100.0" w:type="dxa"/>
-            </w:tcMar>
-            <w:vAlign w:val="top"/>
-          </w:tcPr>
-          <w:p>
-            <w:pPr>
-              <w:widowControl w:val="0"/>
-              <w:spacing w:line="240" w:lineRule="auto"/>
-              <w:rPr>
-                <w:rFonts w:ascii="Times New Roman" w:cs="Times New Roman" w:eastAsia="Times New Roman" w:hAnsi="Times New Roman"/>
-                <w:b w:val="1"/>
-                <w:sz w:val="24"/>
-                <w:szCs w:val="24"/>
-              </w:rPr>
-            </w:pPr>
-            <w:r>
-              <w:rPr>
-                <w:rFonts w:ascii="Times New Roman" w:cs="Times New Roman" w:eastAsia="Times New Roman" w:hAnsi="Times New Roman"/>
-                <w:b w:val="1"/>
-                <w:sz w:val="24"/>
-                <w:szCs w:val="24"/>
-                <w:rtl w:val="0"/>
-              </w:rPr>
-              <w:t xml:space="preserve">Descripción</w:t>
-            </w:r>
-          </w:p>
-        </w:tc>
-        <w:tc>
-          <w:tcPr>
-            <w:shd w:fill="auto" w:val="clear"/>
-            <w:tcMar>
-              <w:top w:w="100.0" w:type="dxa"/>
-              <w:left w:w="100.0" w:type="dxa"/>
-              <w:bottom w:w="100.0" w:type="dxa"/>
-              <w:right w:w="100.0" w:type="dxa"/>
-            </w:tcMar>
-            <w:vAlign w:val="top"/>
-          </w:tcPr>
-          <w:p>
-            <w:pPr>
-              <w:widowControl w:val="0"/>
-              <w:spacing w:line="240" w:lineRule="auto"/>
-              <w:rPr>
-                <w:rFonts w:ascii="Times New Roman" w:cs="Times New Roman" w:eastAsia="Times New Roman" w:hAnsi="Times New Roman"/>
-                <w:b w:val="1"/>
-                <w:sz w:val="24"/>
-                <w:szCs w:val="24"/>
-              </w:rPr>
-            </w:pPr>
-            <w:r>
-              <w:rPr>
-                <w:rFonts w:ascii="Times New Roman" w:cs="Times New Roman" w:eastAsia="Times New Roman" w:hAnsi="Times New Roman"/>
-                <w:b w:val="1"/>
-                <w:sz w:val="24"/>
-                <w:szCs w:val="24"/>
-                <w:rtl w:val="0"/>
-              </w:rPr>
-              <w:t xml:space="preserve">Etapa</w:t>
-            </w:r>
-          </w:p>
-        </w:tc>
-      </w:tr>
-      <w:tr>
-        <w:trPr>
-          <w:cantSplit w:val="0"/>
-          <w:tblHeader w:val="0"/>
-        </w:trPr>
-        <w:tc>
-          <w:tcPr>
-            <w:shd w:fill="auto" w:val="clear"/>
-            <w:tcMar>
-              <w:top w:w="100.0" w:type="dxa"/>
-              <w:left w:w="100.0" w:type="dxa"/>
-              <w:bottom w:w="100.0" w:type="dxa"/>
-              <w:right w:w="100.0" w:type="dxa"/>
-            </w:tcMar>
-            <w:vAlign w:val="top"/>
-          </w:tcPr>
-          <w:p>
-            <w:pPr>
-              <w:widowControl w:val="0"/>
-              <w:spacing w:line="240" w:lineRule="auto"/>
-              <w:rPr>
-                <w:rFonts w:ascii="Times New Roman" w:cs="Times New Roman" w:eastAsia="Times New Roman" w:hAnsi="Times New Roman"/>
-                <w:b w:val="1"/>
-                <w:sz w:val="24"/>
-                <w:szCs w:val="24"/>
-              </w:rPr>
-            </w:pPr>
-            <w:r>
-              <w:rPr>
-                <w:rFonts w:ascii="Times New Roman" w:cs="Times New Roman" w:eastAsia="Times New Roman" w:hAnsi="Times New Roman"/>
-                <w:b w:val="1"/>
-                <w:sz w:val="24"/>
-                <w:szCs w:val="24"/>
-                <w:rtl w:val="0"/>
-              </w:rPr>
-              <w:t xml:space="preserve">1</w:t>
-            </w:r>
-          </w:p>
-        </w:tc>
-        <w:tc>
-          <w:tcPr>
-            <w:tcBorders>
-              <w:top w:color="000000" w:space="0" w:sz="7" w:val="single"/>
-              <w:left w:color="000000" w:space="0" w:sz="7" w:val="single"/>
-              <w:bottom w:color="000000" w:space="0" w:sz="7" w:val="single"/>
-              <w:right w:color="000000" w:space="0" w:sz="7" w:val="single"/>
-            </w:tcBorders>
-            <w:tcMar>
-              <w:top w:w="0.0" w:type="dxa"/>
-              <w:left w:w="40.0" w:type="dxa"/>
-              <w:bottom w:w="0.0" w:type="dxa"/>
-              <w:right w:w="40.0" w:type="dxa"/>
-            </w:tcMar>
-            <w:vAlign w:val="center"/>
-          </w:tcPr>
-          <w:p>
-            <w:pPr>
-              <w:widowControl w:val="0"/>
-              <w:jc w:val="center"/>
-              <w:rPr>
-                <w:rFonts w:ascii="Calibri" w:cs="Calibri" w:eastAsia="Calibri" w:hAnsi="Calibri"/>
-              </w:rPr>
-            </w:pPr>
-            <w:r>
-              <w:rPr>
-                <w:rtl w:val="0"/>
-              </w:rPr>
-              <w:t xml:space="preserve">Creado</w:t>
-            </w:r>
-            <w:r>
-              <w:rPr>
-                <w:rtl w:val="0"/>
-              </w:rPr>
-            </w:r>
-          </w:p>
-        </w:tc>
-        <w:tc>
-          <w:tcPr>
-            <w:tcBorders>
-              <w:top w:color="000000" w:space="0" w:sz="7" w:val="single"/>
-              <w:left w:color="cccccc" w:space="0" w:sz="7" w:val="single"/>
-              <w:bottom w:color="000000" w:space="0" w:sz="7" w:val="single"/>
-              <w:right w:color="000000" w:space="0" w:sz="7" w:val="single"/>
-            </w:tcBorders>
-            <w:tcMar>
-              <w:top w:w="0.0" w:type="dxa"/>
-              <w:left w:w="40.0" w:type="dxa"/>
-              <w:bottom w:w="0.0" w:type="dxa"/>
-              <w:right w:w="40.0" w:type="dxa"/>
-            </w:tcMar>
-            <w:vAlign w:val="center"/>
-          </w:tcPr>
-          <w:p>
-            <w:pPr>
-              <w:widowControl w:val="0"/>
-              <w:rPr>
-                <w:rFonts w:ascii="Calibri" w:cs="Calibri" w:eastAsia="Calibri" w:hAnsi="Calibri"/>
-              </w:rPr>
-            </w:pPr>
-            <w:r>
-              <w:rPr>
-                <w:rtl w:val="0"/>
-              </w:rPr>
-              <w:t xml:space="preserve">El usuario ha creado la solicitud de cambios.</w:t>
-            </w:r>
-            <w:r>
-              <w:rPr>
-                <w:rtl w:val="0"/>
-              </w:rPr>
-            </w:r>
-          </w:p>
-        </w:tc>
-        <w:tc>
-          <w:tcPr>
-            <w:tcBorders>
-              <w:top w:color="000000" w:space="0" w:sz="7" w:val="single"/>
-              <w:left w:color="cccccc" w:space="0" w:sz="7" w:val="single"/>
-              <w:bottom w:color="000000" w:space="0" w:sz="7" w:val="single"/>
-              <w:right w:color="000000" w:space="0" w:sz="7" w:val="single"/>
-            </w:tcBorders>
-            <w:tcMar>
-              <w:top w:w="0.0" w:type="dxa"/>
-              <w:left w:w="40.0" w:type="dxa"/>
-              <w:bottom w:w="0.0" w:type="dxa"/>
-              <w:right w:w="40.0" w:type="dxa"/>
-            </w:tcMar>
-            <w:vAlign w:val="center"/>
-          </w:tcPr>
-          <w:p>
-            <w:pPr>
-              <w:widowControl w:val="0"/>
-              <w:jc w:val="center"/>
-              <w:rPr>
-                <w:rFonts w:ascii="Calibri" w:cs="Calibri" w:eastAsia="Calibri" w:hAnsi="Calibri"/>
-              </w:rPr>
-            </w:pPr>
-            <w:r>
-              <w:rPr>
-                <w:rFonts w:ascii="Calibri" w:cs="Calibri" w:eastAsia="Calibri" w:hAnsi="Calibri"/>
-                <w:rtl w:val="0"/>
-              </w:rPr>
-              <w:t xml:space="preserve">1</w:t>
-            </w:r>
-          </w:p>
-        </w:tc>
-      </w:tr>
-      <w:tr>
-        <w:trPr>
-          <w:cantSplit w:val="0"/>
-          <w:tblHeader w:val="0"/>
-        </w:trPr>
-        <w:tc>
-          <w:tcPr>
-            <w:shd w:fill="auto" w:val="clear"/>
-            <w:tcMar>
-              <w:top w:w="100.0" w:type="dxa"/>
-              <w:left w:w="100.0" w:type="dxa"/>
-              <w:bottom w:w="100.0" w:type="dxa"/>
-              <w:right w:w="100.0" w:type="dxa"/>
-            </w:tcMar>
-            <w:vAlign w:val="top"/>
-          </w:tcPr>
-          <w:p>
-            <w:pPr>
-              <w:widowControl w:val="0"/>
-              <w:spacing w:line="240" w:lineRule="auto"/>
-              <w:rPr>
-                <w:rFonts w:ascii="Times New Roman" w:cs="Times New Roman" w:eastAsia="Times New Roman" w:hAnsi="Times New Roman"/>
-                <w:b w:val="1"/>
-                <w:sz w:val="24"/>
-                <w:szCs w:val="24"/>
-              </w:rPr>
-            </w:pPr>
-            <w:r>
-              <w:rPr>
-                <w:rFonts w:ascii="Times New Roman" w:cs="Times New Roman" w:eastAsia="Times New Roman" w:hAnsi="Times New Roman"/>
-                <w:b w:val="1"/>
-                <w:sz w:val="24"/>
-                <w:szCs w:val="24"/>
-                <w:rtl w:val="0"/>
-              </w:rPr>
-              <w:t xml:space="preserve">2</w:t>
-            </w:r>
-          </w:p>
-        </w:tc>
-        <w:tc>
-          <w:tcPr>
-            <w:tcBorders>
-              <w:top w:color="cccccc" w:space="0" w:sz="7" w:val="single"/>
-              <w:left w:color="000000" w:space="0" w:sz="7" w:val="single"/>
-              <w:bottom w:color="000000" w:space="0" w:sz="7" w:val="single"/>
-              <w:right w:color="000000" w:space="0" w:sz="7" w:val="single"/>
-            </w:tcBorders>
-            <w:tcMar>
-              <w:top w:w="0.0" w:type="dxa"/>
-              <w:left w:w="40.0" w:type="dxa"/>
-              <w:bottom w:w="0.0" w:type="dxa"/>
-              <w:right w:w="40.0" w:type="dxa"/>
-            </w:tcMar>
-            <w:vAlign w:val="center"/>
-          </w:tcPr>
-          <w:p>
-            <w:pPr>
-              <w:widowControl w:val="0"/>
-              <w:jc w:val="center"/>
-              <w:rPr>
-                <w:rFonts w:ascii="Calibri" w:cs="Calibri" w:eastAsia="Calibri" w:hAnsi="Calibri"/>
-              </w:rPr>
-            </w:pPr>
-            <w:r>
-              <w:rPr>
-                <w:rtl w:val="0"/>
-              </w:rPr>
-              <w:t xml:space="preserve">Recibido</w:t>
-            </w:r>
-            <w:r>
-              <w:rPr>
-                <w:rtl w:val="0"/>
-              </w:rPr>
-            </w:r>
-          </w:p>
-        </w:tc>
-        <w:tc>
-          <w:tcPr>
-            <w:tcBorders>
-              <w:top w:color="cccccc" w:space="0" w:sz="7" w:val="single"/>
-              <w:left w:color="cccccc" w:space="0" w:sz="7" w:val="single"/>
-              <w:bottom w:color="000000" w:space="0" w:sz="7" w:val="single"/>
-              <w:right w:color="000000" w:space="0" w:sz="7" w:val="single"/>
-            </w:tcBorders>
-            <w:tcMar>
-              <w:top w:w="0.0" w:type="dxa"/>
-              <w:left w:w="40.0" w:type="dxa"/>
-              <w:bottom w:w="0.0" w:type="dxa"/>
-              <w:right w:w="40.0" w:type="dxa"/>
-            </w:tcMar>
-            <w:vAlign w:val="center"/>
-          </w:tcPr>
-          <w:p>
-            <w:pPr>
-              <w:widowControl w:val="0"/>
-              <w:rPr>
-                <w:rFonts w:ascii="Calibri" w:cs="Calibri" w:eastAsia="Calibri" w:hAnsi="Calibri"/>
-              </w:rPr>
-            </w:pPr>
-            <w:r>
-              <w:rPr>
-                <w:rtl w:val="0"/>
-              </w:rPr>
-              <w:t xml:space="preserve">El secretario ha recibido y revisado la solicitud de cambio.</w:t>
-            </w:r>
-            <w:r>
-              <w:rPr>
-                <w:rtl w:val="0"/>
-              </w:rPr>
-            </w:r>
-          </w:p>
-        </w:tc>
-        <w:tc>
-          <w:tcPr>
-            <w:tcBorders>
-              <w:top w:color="cccccc" w:space="0" w:sz="7" w:val="single"/>
-              <w:left w:color="cccccc" w:space="0" w:sz="7" w:val="single"/>
-              <w:bottom w:color="000000" w:space="0" w:sz="7" w:val="single"/>
-              <w:right w:color="000000" w:space="0" w:sz="7" w:val="single"/>
-            </w:tcBorders>
-            <w:tcMar>
-              <w:top w:w="0.0" w:type="dxa"/>
-              <w:left w:w="40.0" w:type="dxa"/>
-              <w:bottom w:w="0.0" w:type="dxa"/>
-              <w:right w:w="40.0" w:type="dxa"/>
-            </w:tcMar>
-            <w:vAlign w:val="center"/>
-          </w:tcPr>
-          <w:p>
-            <w:pPr>
-              <w:widowControl w:val="0"/>
-              <w:jc w:val="center"/>
-              <w:rPr>
-                <w:rFonts w:ascii="Calibri" w:cs="Calibri" w:eastAsia="Calibri" w:hAnsi="Calibri"/>
-              </w:rPr>
-            </w:pPr>
-            <w:r>
-              <w:rPr>
-                <w:rFonts w:ascii="Calibri" w:cs="Calibri" w:eastAsia="Calibri" w:hAnsi="Calibri"/>
-                <w:rtl w:val="0"/>
-              </w:rPr>
-              <w:t xml:space="preserve">1</w:t>
-            </w:r>
-          </w:p>
-        </w:tc>
-      </w:tr>
-      <w:tr>
-        <w:trPr>
-          <w:cantSplit w:val="0"/>
-          <w:tblHeader w:val="0"/>
-        </w:trPr>
-        <w:tc>
-          <w:tcPr>
-            <w:shd w:fill="auto" w:val="clear"/>
-            <w:tcMar>
-              <w:top w:w="100.0" w:type="dxa"/>
-              <w:left w:w="100.0" w:type="dxa"/>
-              <w:bottom w:w="100.0" w:type="dxa"/>
-              <w:right w:w="100.0" w:type="dxa"/>
-            </w:tcMar>
-            <w:vAlign w:val="top"/>
-          </w:tcPr>
-          <w:p>
-            <w:pPr>
-              <w:widowControl w:val="0"/>
-              <w:spacing w:line="240" w:lineRule="auto"/>
-              <w:rPr>
-                <w:rFonts w:ascii="Times New Roman" w:cs="Times New Roman" w:eastAsia="Times New Roman" w:hAnsi="Times New Roman"/>
-                <w:b w:val="1"/>
-                <w:sz w:val="24"/>
-                <w:szCs w:val="24"/>
-              </w:rPr>
-            </w:pPr>
-            <w:r>
-              <w:rPr>
-                <w:rFonts w:ascii="Times New Roman" w:cs="Times New Roman" w:eastAsia="Times New Roman" w:hAnsi="Times New Roman"/>
-                <w:b w:val="1"/>
-                <w:sz w:val="24"/>
-                <w:szCs w:val="24"/>
-                <w:rtl w:val="0"/>
-              </w:rPr>
-              <w:t xml:space="preserve">3</w:t>
-            </w:r>
-          </w:p>
-        </w:tc>
-        <w:tc>
-          <w:tcPr>
-            <w:tcBorders>
-              <w:top w:color="cccccc" w:space="0" w:sz="7" w:val="single"/>
-              <w:left w:color="000000" w:space="0" w:sz="7" w:val="single"/>
-              <w:bottom w:color="000000" w:space="0" w:sz="7" w:val="single"/>
-              <w:right w:color="000000" w:space="0" w:sz="7" w:val="single"/>
-            </w:tcBorders>
-            <w:tcMar>
-              <w:top w:w="0.0" w:type="dxa"/>
-              <w:left w:w="40.0" w:type="dxa"/>
-              <w:bottom w:w="0.0" w:type="dxa"/>
-              <w:right w:w="40.0" w:type="dxa"/>
-            </w:tcMar>
-            <w:vAlign w:val="center"/>
-          </w:tcPr>
-          <w:p>
-            <w:pPr>
-              <w:widowControl w:val="0"/>
-              <w:jc w:val="center"/>
-              <w:rPr>
-                <w:rFonts w:ascii="Calibri" w:cs="Calibri" w:eastAsia="Calibri" w:hAnsi="Calibri"/>
-              </w:rPr>
-            </w:pPr>
-            <w:r>
-              <w:rPr>
-                <w:rtl w:val="0"/>
-              </w:rPr>
-              <w:t xml:space="preserve">Rechazado</w:t>
-            </w:r>
-            <w:r>
-              <w:rPr>
-                <w:rtl w:val="0"/>
-              </w:rPr>
-            </w:r>
-          </w:p>
-        </w:tc>
-        <w:tc>
-          <w:tcPr>
-            <w:tcBorders>
-              <w:top w:color="cccccc" w:space="0" w:sz="7" w:val="single"/>
-              <w:left w:color="cccccc" w:space="0" w:sz="7" w:val="single"/>
-              <w:bottom w:color="000000" w:space="0" w:sz="7" w:val="single"/>
-              <w:right w:color="000000" w:space="0" w:sz="7" w:val="single"/>
-            </w:tcBorders>
-            <w:tcMar>
-              <w:top w:w="0.0" w:type="dxa"/>
-              <w:left w:w="40.0" w:type="dxa"/>
-              <w:bottom w:w="0.0" w:type="dxa"/>
-              <w:right w:w="40.0" w:type="dxa"/>
-            </w:tcMar>
-            <w:vAlign w:val="center"/>
-          </w:tcPr>
-          <w:p>
-            <w:pPr>
-              <w:widowControl w:val="0"/>
-              <w:rPr>
-                <w:rFonts w:ascii="Calibri" w:cs="Calibri" w:eastAsia="Calibri" w:hAnsi="Calibri"/>
-              </w:rPr>
-            </w:pPr>
-            <w:r>
-              <w:rPr>
-                <w:rtl w:val="0"/>
-              </w:rPr>
-              <w:t xml:space="preserve">La solicitud de cambio ha sido rechazada porque la descripción y/o justificación no son específicas o no son viables.</w:t>
-            </w:r>
-            <w:r>
-              <w:rPr>
-                <w:rtl w:val="0"/>
-              </w:rPr>
-            </w:r>
-          </w:p>
-        </w:tc>
-        <w:tc>
-          <w:tcPr>
-            <w:tcBorders>
-              <w:top w:color="cccccc" w:space="0" w:sz="7" w:val="single"/>
-              <w:left w:color="cccccc" w:space="0" w:sz="7" w:val="single"/>
-              <w:bottom w:color="000000" w:space="0" w:sz="7" w:val="single"/>
-              <w:right w:color="000000" w:space="0" w:sz="7" w:val="single"/>
-            </w:tcBorders>
-            <w:tcMar>
-              <w:top w:w="0.0" w:type="dxa"/>
-              <w:left w:w="40.0" w:type="dxa"/>
-              <w:bottom w:w="0.0" w:type="dxa"/>
-              <w:right w:w="40.0" w:type="dxa"/>
-            </w:tcMar>
-            <w:vAlign w:val="center"/>
-          </w:tcPr>
-          <w:p>
-            <w:pPr>
-              <w:widowControl w:val="0"/>
-              <w:jc w:val="center"/>
-              <w:rPr>
-                <w:rFonts w:ascii="Calibri" w:cs="Calibri" w:eastAsia="Calibri" w:hAnsi="Calibri"/>
-              </w:rPr>
-            </w:pPr>
-            <w:r>
-              <w:rPr>
-                <w:rFonts w:ascii="Calibri" w:cs="Calibri" w:eastAsia="Calibri" w:hAnsi="Calibri"/>
-                <w:rtl w:val="0"/>
-              </w:rPr>
-              <w:t xml:space="preserve">1</w:t>
-            </w:r>
-          </w:p>
-        </w:tc>
-      </w:tr>
-      <w:tr>
-        <w:trPr>
-          <w:cantSplit w:val="0"/>
-          <w:tblHeader w:val="0"/>
-        </w:trPr>
-        <w:tc>
-          <w:tcPr>
-            <w:shd w:fill="auto" w:val="clear"/>
-            <w:tcMar>
-              <w:top w:w="100.0" w:type="dxa"/>
-              <w:left w:w="100.0" w:type="dxa"/>
-              <w:bottom w:w="100.0" w:type="dxa"/>
-              <w:right w:w="100.0" w:type="dxa"/>
-            </w:tcMar>
-            <w:vAlign w:val="top"/>
-          </w:tcPr>
-          <w:p>
-            <w:pPr>
-              <w:widowControl w:val="0"/>
-              <w:spacing w:line="240" w:lineRule="auto"/>
-              <w:rPr>
-                <w:rFonts w:ascii="Times New Roman" w:cs="Times New Roman" w:eastAsia="Times New Roman" w:hAnsi="Times New Roman"/>
-                <w:b w:val="1"/>
-                <w:sz w:val="24"/>
-                <w:szCs w:val="24"/>
-              </w:rPr>
-            </w:pPr>
-            <w:r>
-              <w:rPr>
-                <w:rFonts w:ascii="Times New Roman" w:cs="Times New Roman" w:eastAsia="Times New Roman" w:hAnsi="Times New Roman"/>
-                <w:b w:val="1"/>
-                <w:sz w:val="24"/>
-                <w:szCs w:val="24"/>
-                <w:rtl w:val="0"/>
-              </w:rPr>
-              <w:t xml:space="preserve">4</w:t>
-            </w:r>
-          </w:p>
-        </w:tc>
-        <w:tc>
-          <w:tcPr>
-            <w:tcBorders>
-              <w:top w:color="cccccc" w:space="0" w:sz="7" w:val="single"/>
-              <w:left w:color="000000" w:space="0" w:sz="7" w:val="single"/>
-              <w:bottom w:color="000000" w:space="0" w:sz="7" w:val="single"/>
-              <w:right w:color="000000" w:space="0" w:sz="7" w:val="single"/>
-            </w:tcBorders>
-            <w:tcMar>
-              <w:top w:w="0.0" w:type="dxa"/>
-              <w:left w:w="40.0" w:type="dxa"/>
-              <w:bottom w:w="0.0" w:type="dxa"/>
-              <w:right w:w="40.0" w:type="dxa"/>
-            </w:tcMar>
-            <w:vAlign w:val="center"/>
-          </w:tcPr>
-          <w:p>
-            <w:pPr>
-              <w:widowControl w:val="0"/>
-              <w:jc w:val="center"/>
-              <w:rPr>
-                <w:rFonts w:ascii="Calibri" w:cs="Calibri" w:eastAsia="Calibri" w:hAnsi="Calibri"/>
-              </w:rPr>
-            </w:pPr>
-            <w:r>
-              <w:rPr>
-                <w:rtl w:val="0"/>
-              </w:rPr>
-              <w:t xml:space="preserve">Clasificado</w:t>
-            </w:r>
-            <w:r>
-              <w:rPr>
-                <w:rtl w:val="0"/>
-              </w:rPr>
-            </w:r>
-          </w:p>
-        </w:tc>
-        <w:tc>
-          <w:tcPr>
-            <w:tcBorders>
-              <w:top w:color="cccccc" w:space="0" w:sz="7" w:val="single"/>
-              <w:left w:color="cccccc" w:space="0" w:sz="7" w:val="single"/>
-              <w:bottom w:color="000000" w:space="0" w:sz="7" w:val="single"/>
-              <w:right w:color="000000" w:space="0" w:sz="7" w:val="single"/>
-            </w:tcBorders>
-            <w:tcMar>
-              <w:top w:w="0.0" w:type="dxa"/>
-              <w:left w:w="40.0" w:type="dxa"/>
-              <w:bottom w:w="0.0" w:type="dxa"/>
-              <w:right w:w="40.0" w:type="dxa"/>
-            </w:tcMar>
-            <w:vAlign w:val="center"/>
-          </w:tcPr>
-          <w:p>
-            <w:pPr>
-              <w:widowControl w:val="0"/>
-              <w:rPr>
-                <w:rFonts w:ascii="Calibri" w:cs="Calibri" w:eastAsia="Calibri" w:hAnsi="Calibri"/>
-              </w:rPr>
-            </w:pPr>
-            <w:r>
-              <w:rPr>
-                <w:rtl w:val="0"/>
-              </w:rPr>
-              <w:t xml:space="preserve">Se ha clasificado la solicitud de cambio.</w:t>
-            </w:r>
-            <w:r>
-              <w:rPr>
-                <w:rtl w:val="0"/>
-              </w:rPr>
-            </w:r>
-          </w:p>
-        </w:tc>
-        <w:tc>
-          <w:tcPr>
-            <w:tcBorders>
-              <w:top w:color="cccccc" w:space="0" w:sz="7" w:val="single"/>
-              <w:left w:color="cccccc" w:space="0" w:sz="7" w:val="single"/>
-              <w:bottom w:color="000000" w:space="0" w:sz="7" w:val="single"/>
-              <w:right w:color="000000" w:space="0" w:sz="7" w:val="single"/>
-            </w:tcBorders>
-            <w:tcMar>
-              <w:top w:w="0.0" w:type="dxa"/>
-              <w:left w:w="40.0" w:type="dxa"/>
-              <w:bottom w:w="0.0" w:type="dxa"/>
-              <w:right w:w="40.0" w:type="dxa"/>
-            </w:tcMar>
-            <w:vAlign w:val="center"/>
-          </w:tcPr>
-          <w:p>
-            <w:pPr>
-              <w:widowControl w:val="0"/>
-              <w:jc w:val="center"/>
-              <w:rPr>
-                <w:rFonts w:ascii="Calibri" w:cs="Calibri" w:eastAsia="Calibri" w:hAnsi="Calibri"/>
-              </w:rPr>
-            </w:pPr>
-            <w:r>
-              <w:rPr>
-                <w:rFonts w:ascii="Calibri" w:cs="Calibri" w:eastAsia="Calibri" w:hAnsi="Calibri"/>
-                <w:rtl w:val="0"/>
-              </w:rPr>
-              <w:t xml:space="preserve">2</w:t>
-            </w:r>
-          </w:p>
-        </w:tc>
-      </w:tr>
-      <w:tr>
-        <w:trPr>
-          <w:cantSplit w:val="0"/>
-          <w:tblHeader w:val="0"/>
-        </w:trPr>
-        <w:tc>
-          <w:tcPr>
-            <w:shd w:fill="auto" w:val="clear"/>
-            <w:tcMar>
-              <w:top w:w="100.0" w:type="dxa"/>
-              <w:left w:w="100.0" w:type="dxa"/>
-              <w:bottom w:w="100.0" w:type="dxa"/>
-              <w:right w:w="100.0" w:type="dxa"/>
-            </w:tcMar>
-            <w:vAlign w:val="top"/>
-          </w:tcPr>
-          <w:p>
-            <w:pPr>
-              <w:widowControl w:val="0"/>
-              <w:spacing w:line="240" w:lineRule="auto"/>
-              <w:rPr>
-                <w:rFonts w:ascii="Times New Roman" w:cs="Times New Roman" w:eastAsia="Times New Roman" w:hAnsi="Times New Roman"/>
-                <w:b w:val="1"/>
-                <w:sz w:val="24"/>
-                <w:szCs w:val="24"/>
-              </w:rPr>
-            </w:pPr>
-            <w:r>
-              <w:rPr>
-                <w:rFonts w:ascii="Times New Roman" w:cs="Times New Roman" w:eastAsia="Times New Roman" w:hAnsi="Times New Roman"/>
-                <w:b w:val="1"/>
-                <w:sz w:val="24"/>
-                <w:szCs w:val="24"/>
-                <w:rtl w:val="0"/>
-              </w:rPr>
-              <w:t xml:space="preserve">5</w:t>
-            </w:r>
-          </w:p>
-        </w:tc>
-        <w:tc>
-          <w:tcPr>
-            <w:tcBorders>
-              <w:top w:color="cccccc" w:space="0" w:sz="7" w:val="single"/>
-              <w:left w:color="000000" w:space="0" w:sz="7" w:val="single"/>
-              <w:bottom w:color="000000" w:space="0" w:sz="7" w:val="single"/>
-              <w:right w:color="000000" w:space="0" w:sz="7" w:val="single"/>
-            </w:tcBorders>
-            <w:tcMar>
-              <w:top w:w="0.0" w:type="dxa"/>
-              <w:left w:w="40.0" w:type="dxa"/>
-              <w:bottom w:w="0.0" w:type="dxa"/>
-              <w:right w:w="40.0" w:type="dxa"/>
-            </w:tcMar>
-            <w:vAlign w:val="center"/>
-          </w:tcPr>
-          <w:p>
-            <w:pPr>
-              <w:widowControl w:val="0"/>
-              <w:jc w:val="center"/>
-              <w:rPr>
-                <w:rFonts w:ascii="Calibri" w:cs="Calibri" w:eastAsia="Calibri" w:hAnsi="Calibri"/>
-              </w:rPr>
-            </w:pPr>
-            <w:r>
-              <w:rPr>
-                <w:rtl w:val="0"/>
-              </w:rPr>
-              <w:t xml:space="preserve">Evaluado</w:t>
-            </w:r>
-            <w:r>
-              <w:rPr>
-                <w:rtl w:val="0"/>
-              </w:rPr>
-            </w:r>
-          </w:p>
-        </w:tc>
-        <w:tc>
-          <w:tcPr>
-            <w:tcBorders>
-              <w:top w:color="cccccc" w:space="0" w:sz="7" w:val="single"/>
-              <w:left w:color="cccccc" w:space="0" w:sz="7" w:val="single"/>
-              <w:bottom w:color="000000" w:space="0" w:sz="7" w:val="single"/>
-              <w:right w:color="000000" w:space="0" w:sz="7" w:val="single"/>
-            </w:tcBorders>
-            <w:tcMar>
-              <w:top w:w="0.0" w:type="dxa"/>
-              <w:left w:w="40.0" w:type="dxa"/>
-              <w:bottom w:w="0.0" w:type="dxa"/>
-              <w:right w:w="40.0" w:type="dxa"/>
-            </w:tcMar>
-            <w:vAlign w:val="center"/>
-          </w:tcPr>
-          <w:p>
-            <w:pPr>
-              <w:widowControl w:val="0"/>
-              <w:rPr>
-                <w:rFonts w:ascii="Calibri" w:cs="Calibri" w:eastAsia="Calibri" w:hAnsi="Calibri"/>
-              </w:rPr>
-            </w:pPr>
-            <w:r>
-              <w:rPr>
-                <w:rtl w:val="0"/>
-              </w:rPr>
-              <w:t xml:space="preserve">La solicitud de cambio ha sido evaluado y analizada por el comité de control de cambios.</w:t>
-            </w:r>
-            <w:r>
-              <w:rPr>
-                <w:rtl w:val="0"/>
-              </w:rPr>
-            </w:r>
-          </w:p>
-        </w:tc>
-        <w:tc>
-          <w:tcPr>
-            <w:tcBorders>
-              <w:top w:color="cccccc" w:space="0" w:sz="7" w:val="single"/>
-              <w:left w:color="cccccc" w:space="0" w:sz="7" w:val="single"/>
-              <w:bottom w:color="000000" w:space="0" w:sz="7" w:val="single"/>
-              <w:right w:color="000000" w:space="0" w:sz="7" w:val="single"/>
-            </w:tcBorders>
-            <w:tcMar>
-              <w:top w:w="0.0" w:type="dxa"/>
-              <w:left w:w="40.0" w:type="dxa"/>
-              <w:bottom w:w="0.0" w:type="dxa"/>
-              <w:right w:w="40.0" w:type="dxa"/>
-            </w:tcMar>
-            <w:vAlign w:val="center"/>
-          </w:tcPr>
-          <w:p>
-            <w:pPr>
-              <w:widowControl w:val="0"/>
-              <w:jc w:val="center"/>
-              <w:rPr>
-                <w:rFonts w:ascii="Calibri" w:cs="Calibri" w:eastAsia="Calibri" w:hAnsi="Calibri"/>
-              </w:rPr>
-            </w:pPr>
-            <w:r>
-              <w:rPr>
-                <w:rFonts w:ascii="Calibri" w:cs="Calibri" w:eastAsia="Calibri" w:hAnsi="Calibri"/>
-                <w:rtl w:val="0"/>
-              </w:rPr>
-              <w:t xml:space="preserve">3</w:t>
-            </w:r>
-          </w:p>
-        </w:tc>
-      </w:tr>
-      <w:tr>
-        <w:trPr>
-          <w:cantSplit w:val="0"/>
-          <w:tblHeader w:val="0"/>
-        </w:trPr>
-        <w:tc>
-          <w:tcPr>
-            <w:shd w:fill="auto" w:val="clear"/>
-            <w:tcMar>
-              <w:top w:w="100.0" w:type="dxa"/>
-              <w:left w:w="100.0" w:type="dxa"/>
-              <w:bottom w:w="100.0" w:type="dxa"/>
-              <w:right w:w="100.0" w:type="dxa"/>
-            </w:tcMar>
-            <w:vAlign w:val="top"/>
-          </w:tcPr>
-          <w:p>
-            <w:pPr>
-              <w:widowControl w:val="0"/>
-              <w:spacing w:line="240" w:lineRule="auto"/>
-              <w:rPr>
-                <w:rFonts w:ascii="Times New Roman" w:cs="Times New Roman" w:eastAsia="Times New Roman" w:hAnsi="Times New Roman"/>
-                <w:b w:val="1"/>
-                <w:sz w:val="24"/>
-                <w:szCs w:val="24"/>
-              </w:rPr>
-            </w:pPr>
-            <w:r>
-              <w:rPr>
-                <w:rFonts w:ascii="Times New Roman" w:cs="Times New Roman" w:eastAsia="Times New Roman" w:hAnsi="Times New Roman"/>
-                <w:b w:val="1"/>
-                <w:sz w:val="24"/>
-                <w:szCs w:val="24"/>
-                <w:rtl w:val="0"/>
-              </w:rPr>
-              <w:t xml:space="preserve">6</w:t>
-            </w:r>
-          </w:p>
-        </w:tc>
-        <w:tc>
-          <w:tcPr>
-            <w:tcBorders>
-              <w:top w:color="cccccc" w:space="0" w:sz="7" w:val="single"/>
-              <w:left w:color="000000" w:space="0" w:sz="7" w:val="single"/>
-              <w:bottom w:color="000000" w:space="0" w:sz="7" w:val="single"/>
-              <w:right w:color="000000" w:space="0" w:sz="7" w:val="single"/>
-            </w:tcBorders>
-            <w:tcMar>
-              <w:top w:w="0.0" w:type="dxa"/>
-              <w:left w:w="40.0" w:type="dxa"/>
-              <w:bottom w:w="0.0" w:type="dxa"/>
-              <w:right w:w="40.0" w:type="dxa"/>
-            </w:tcMar>
-            <w:vAlign w:val="center"/>
-          </w:tcPr>
-          <w:p>
-            <w:pPr>
-              <w:widowControl w:val="0"/>
-              <w:jc w:val="center"/>
-              <w:rPr>
-                <w:rFonts w:ascii="Calibri" w:cs="Calibri" w:eastAsia="Calibri" w:hAnsi="Calibri"/>
-              </w:rPr>
-            </w:pPr>
-            <w:r>
-              <w:rPr>
-                <w:rtl w:val="0"/>
-              </w:rPr>
-              <w:t xml:space="preserve">Aprobado</w:t>
-            </w:r>
-            <w:r>
-              <w:rPr>
-                <w:rtl w:val="0"/>
-              </w:rPr>
-            </w:r>
-          </w:p>
-        </w:tc>
-        <w:tc>
-          <w:tcPr>
-            <w:tcBorders>
-              <w:top w:color="cccccc" w:space="0" w:sz="7" w:val="single"/>
-              <w:left w:color="cccccc" w:space="0" w:sz="7" w:val="single"/>
-              <w:bottom w:color="000000" w:space="0" w:sz="7" w:val="single"/>
-              <w:right w:color="000000" w:space="0" w:sz="7" w:val="single"/>
-            </w:tcBorders>
-            <w:tcMar>
-              <w:top w:w="0.0" w:type="dxa"/>
-              <w:left w:w="40.0" w:type="dxa"/>
-              <w:bottom w:w="0.0" w:type="dxa"/>
-              <w:right w:w="40.0" w:type="dxa"/>
-            </w:tcMar>
-            <w:vAlign w:val="center"/>
-          </w:tcPr>
-          <w:p>
-            <w:pPr>
-              <w:widowControl w:val="0"/>
-              <w:rPr>
-                <w:rFonts w:ascii="Calibri" w:cs="Calibri" w:eastAsia="Calibri" w:hAnsi="Calibri"/>
-              </w:rPr>
-            </w:pPr>
-            <w:r>
-              <w:rPr>
-                <w:rtl w:val="0"/>
-              </w:rPr>
-              <w:t xml:space="preserve">La solicitud de cambio ha sido aprobada por la persona responsable.</w:t>
-            </w:r>
-            <w:r>
-              <w:rPr>
-                <w:rtl w:val="0"/>
-              </w:rPr>
-            </w:r>
-          </w:p>
-        </w:tc>
-        <w:tc>
-          <w:tcPr>
-            <w:tcBorders>
-              <w:top w:color="cccccc" w:space="0" w:sz="7" w:val="single"/>
-              <w:left w:color="cccccc" w:space="0" w:sz="7" w:val="single"/>
-              <w:bottom w:color="000000" w:space="0" w:sz="7" w:val="single"/>
-              <w:right w:color="000000" w:space="0" w:sz="7" w:val="single"/>
-            </w:tcBorders>
-            <w:tcMar>
-              <w:top w:w="0.0" w:type="dxa"/>
-              <w:left w:w="40.0" w:type="dxa"/>
-              <w:bottom w:w="0.0" w:type="dxa"/>
-              <w:right w:w="40.0" w:type="dxa"/>
-            </w:tcMar>
-            <w:vAlign w:val="center"/>
-          </w:tcPr>
-          <w:p>
-            <w:pPr>
-              <w:widowControl w:val="0"/>
-              <w:jc w:val="center"/>
-              <w:rPr>
-                <w:rFonts w:ascii="Calibri" w:cs="Calibri" w:eastAsia="Calibri" w:hAnsi="Calibri"/>
-              </w:rPr>
-            </w:pPr>
-            <w:r>
-              <w:rPr>
-                <w:rFonts w:ascii="Calibri" w:cs="Calibri" w:eastAsia="Calibri" w:hAnsi="Calibri"/>
-                <w:rtl w:val="0"/>
-              </w:rPr>
-              <w:t xml:space="preserve">4</w:t>
-            </w:r>
-          </w:p>
-        </w:tc>
-      </w:tr>
-      <w:tr>
-        <w:trPr>
-          <w:cantSplit w:val="0"/>
-          <w:tblHeader w:val="0"/>
-        </w:trPr>
-        <w:tc>
-          <w:tcPr>
-            <w:shd w:fill="auto" w:val="clear"/>
-            <w:tcMar>
-              <w:top w:w="100.0" w:type="dxa"/>
-              <w:left w:w="100.0" w:type="dxa"/>
-              <w:bottom w:w="100.0" w:type="dxa"/>
-              <w:right w:w="100.0" w:type="dxa"/>
-            </w:tcMar>
-            <w:vAlign w:val="top"/>
-          </w:tcPr>
-          <w:p>
-            <w:pPr>
-              <w:widowControl w:val="0"/>
-              <w:spacing w:line="240" w:lineRule="auto"/>
-              <w:rPr>
-                <w:rFonts w:ascii="Times New Roman" w:cs="Times New Roman" w:eastAsia="Times New Roman" w:hAnsi="Times New Roman"/>
-                <w:b w:val="1"/>
-                <w:sz w:val="24"/>
-                <w:szCs w:val="24"/>
-              </w:rPr>
-            </w:pPr>
-            <w:r>
-              <w:rPr>
-                <w:rFonts w:ascii="Times New Roman" w:cs="Times New Roman" w:eastAsia="Times New Roman" w:hAnsi="Times New Roman"/>
-                <w:b w:val="1"/>
-                <w:sz w:val="24"/>
-                <w:szCs w:val="24"/>
-                <w:rtl w:val="0"/>
-              </w:rPr>
-              <w:t xml:space="preserve">7</w:t>
-            </w:r>
-          </w:p>
-        </w:tc>
-        <w:tc>
-          <w:tcPr>
-            <w:tcBorders>
-              <w:top w:color="cccccc" w:space="0" w:sz="7" w:val="single"/>
-              <w:left w:color="000000" w:space="0" w:sz="7" w:val="single"/>
-              <w:bottom w:color="000000" w:space="0" w:sz="7" w:val="single"/>
-              <w:right w:color="000000" w:space="0" w:sz="7" w:val="single"/>
-            </w:tcBorders>
-            <w:tcMar>
-              <w:top w:w="0.0" w:type="dxa"/>
-              <w:left w:w="40.0" w:type="dxa"/>
-              <w:bottom w:w="0.0" w:type="dxa"/>
-              <w:right w:w="40.0" w:type="dxa"/>
-            </w:tcMar>
-            <w:vAlign w:val="center"/>
-          </w:tcPr>
-          <w:p>
-            <w:pPr>
-              <w:widowControl w:val="0"/>
-              <w:jc w:val="center"/>
-              <w:rPr>
-                <w:rFonts w:ascii="Calibri" w:cs="Calibri" w:eastAsia="Calibri" w:hAnsi="Calibri"/>
-              </w:rPr>
-            </w:pPr>
-            <w:r>
-              <w:rPr>
-                <w:rtl w:val="0"/>
-              </w:rPr>
-              <w:t xml:space="preserve">Desaprobado</w:t>
-            </w:r>
-            <w:r>
-              <w:rPr>
-                <w:rtl w:val="0"/>
-              </w:rPr>
-            </w:r>
-          </w:p>
-        </w:tc>
-        <w:tc>
-          <w:tcPr>
-            <w:tcBorders>
-              <w:top w:color="cccccc" w:space="0" w:sz="7" w:val="single"/>
-              <w:left w:color="cccccc" w:space="0" w:sz="7" w:val="single"/>
-              <w:bottom w:color="000000" w:space="0" w:sz="7" w:val="single"/>
-              <w:right w:color="000000" w:space="0" w:sz="7" w:val="single"/>
-            </w:tcBorders>
-            <w:tcMar>
-              <w:top w:w="0.0" w:type="dxa"/>
-              <w:left w:w="40.0" w:type="dxa"/>
-              <w:bottom w:w="0.0" w:type="dxa"/>
-              <w:right w:w="40.0" w:type="dxa"/>
-            </w:tcMar>
-            <w:vAlign w:val="center"/>
-          </w:tcPr>
-          <w:p>
-            <w:pPr>
-              <w:widowControl w:val="0"/>
-              <w:rPr>
-                <w:rFonts w:ascii="Calibri" w:cs="Calibri" w:eastAsia="Calibri" w:hAnsi="Calibri"/>
-              </w:rPr>
-            </w:pPr>
-            <w:r>
-              <w:rPr>
-                <w:rtl w:val="0"/>
-              </w:rPr>
-              <w:t xml:space="preserve">La solicitud de cambio ha sido desaprobada.</w:t>
-            </w:r>
-            <w:r>
-              <w:rPr>
-                <w:rtl w:val="0"/>
-              </w:rPr>
-            </w:r>
-          </w:p>
-        </w:tc>
-        <w:tc>
-          <w:tcPr>
-            <w:tcBorders>
-              <w:top w:color="cccccc" w:space="0" w:sz="7" w:val="single"/>
-              <w:left w:color="cccccc" w:space="0" w:sz="7" w:val="single"/>
-              <w:bottom w:color="000000" w:space="0" w:sz="7" w:val="single"/>
-              <w:right w:color="000000" w:space="0" w:sz="7" w:val="single"/>
-            </w:tcBorders>
-            <w:tcMar>
-              <w:top w:w="0.0" w:type="dxa"/>
-              <w:left w:w="40.0" w:type="dxa"/>
-              <w:bottom w:w="0.0" w:type="dxa"/>
-              <w:right w:w="40.0" w:type="dxa"/>
-            </w:tcMar>
-            <w:vAlign w:val="center"/>
-          </w:tcPr>
-          <w:p>
-            <w:pPr>
-              <w:widowControl w:val="0"/>
-              <w:jc w:val="center"/>
-              <w:rPr>
-                <w:rFonts w:ascii="Calibri" w:cs="Calibri" w:eastAsia="Calibri" w:hAnsi="Calibri"/>
-              </w:rPr>
-            </w:pPr>
-            <w:r>
-              <w:rPr>
-                <w:rFonts w:ascii="Calibri" w:cs="Calibri" w:eastAsia="Calibri" w:hAnsi="Calibri"/>
-                <w:rtl w:val="0"/>
-              </w:rPr>
-              <w:t xml:space="preserve">3</w:t>
-            </w:r>
-          </w:p>
-        </w:tc>
-      </w:tr>
-      <w:tr>
-        <w:trPr>
-          <w:cantSplit w:val="0"/>
-          <w:tblHeader w:val="0"/>
-        </w:trPr>
-        <w:tc>
-          <w:tcPr>
-            <w:shd w:fill="auto" w:val="clear"/>
-            <w:tcMar>
-              <w:top w:w="100.0" w:type="dxa"/>
-              <w:left w:w="100.0" w:type="dxa"/>
-              <w:bottom w:w="100.0" w:type="dxa"/>
-              <w:right w:w="100.0" w:type="dxa"/>
-            </w:tcMar>
-            <w:vAlign w:val="top"/>
-          </w:tcPr>
-          <w:p>
-            <w:pPr>
-              <w:widowControl w:val="0"/>
-              <w:spacing w:line="240" w:lineRule="auto"/>
-              <w:rPr>
-                <w:rFonts w:ascii="Times New Roman" w:cs="Times New Roman" w:eastAsia="Times New Roman" w:hAnsi="Times New Roman"/>
-                <w:b w:val="1"/>
-                <w:sz w:val="24"/>
-                <w:szCs w:val="24"/>
-              </w:rPr>
-            </w:pPr>
-            <w:r>
-              <w:rPr>
-                <w:rFonts w:ascii="Times New Roman" w:cs="Times New Roman" w:eastAsia="Times New Roman" w:hAnsi="Times New Roman"/>
-                <w:b w:val="1"/>
-                <w:sz w:val="24"/>
-                <w:szCs w:val="24"/>
-                <w:rtl w:val="0"/>
-              </w:rPr>
-              <w:t xml:space="preserve">8</w:t>
-            </w:r>
-          </w:p>
-        </w:tc>
-        <w:tc>
-          <w:tcPr>
-            <w:tcBorders>
-              <w:top w:color="cccccc" w:space="0" w:sz="7" w:val="single"/>
-              <w:left w:color="000000" w:space="0" w:sz="7" w:val="single"/>
-              <w:bottom w:color="000000" w:space="0" w:sz="7" w:val="single"/>
-              <w:right w:color="000000" w:space="0" w:sz="7" w:val="single"/>
-            </w:tcBorders>
-            <w:tcMar>
-              <w:top w:w="0.0" w:type="dxa"/>
-              <w:left w:w="40.0" w:type="dxa"/>
-              <w:bottom w:w="0.0" w:type="dxa"/>
-              <w:right w:w="40.0" w:type="dxa"/>
-            </w:tcMar>
-            <w:vAlign w:val="center"/>
-          </w:tcPr>
-          <w:p>
-            <w:pPr>
-              <w:widowControl w:val="0"/>
-              <w:jc w:val="center"/>
-              <w:rPr>
-                <w:rFonts w:ascii="Calibri" w:cs="Calibri" w:eastAsia="Calibri" w:hAnsi="Calibri"/>
-              </w:rPr>
-            </w:pPr>
-            <w:r>
-              <w:rPr>
-                <w:rtl w:val="0"/>
-              </w:rPr>
-              <w:t xml:space="preserve">Planificado</w:t>
-            </w:r>
-            <w:r>
-              <w:rPr>
-                <w:rtl w:val="0"/>
-              </w:rPr>
-            </w:r>
-          </w:p>
-        </w:tc>
-        <w:tc>
-          <w:tcPr>
-            <w:tcBorders>
-              <w:top w:color="cccccc" w:space="0" w:sz="7" w:val="single"/>
-              <w:left w:color="cccccc" w:space="0" w:sz="7" w:val="single"/>
-              <w:bottom w:color="000000" w:space="0" w:sz="7" w:val="single"/>
-              <w:right w:color="000000" w:space="0" w:sz="7" w:val="single"/>
-            </w:tcBorders>
-            <w:tcMar>
-              <w:top w:w="0.0" w:type="dxa"/>
-              <w:left w:w="40.0" w:type="dxa"/>
-              <w:bottom w:w="0.0" w:type="dxa"/>
-              <w:right w:w="40.0" w:type="dxa"/>
-            </w:tcMar>
-            <w:vAlign w:val="center"/>
-          </w:tcPr>
-          <w:p>
-            <w:pPr>
-              <w:widowControl w:val="0"/>
-              <w:rPr>
-                <w:rFonts w:ascii="Calibri" w:cs="Calibri" w:eastAsia="Calibri" w:hAnsi="Calibri"/>
-              </w:rPr>
-            </w:pPr>
-            <w:r>
-              <w:rPr>
-                <w:rtl w:val="0"/>
-              </w:rPr>
-              <w:t xml:space="preserve">Se ha realizado la planificación de actividades que se describe en la solicitud de cambio.</w:t>
-            </w:r>
-            <w:r>
-              <w:rPr>
-                <w:rtl w:val="0"/>
-              </w:rPr>
-            </w:r>
-          </w:p>
-        </w:tc>
-        <w:tc>
-          <w:tcPr>
-            <w:tcBorders>
-              <w:top w:color="cccccc" w:space="0" w:sz="7" w:val="single"/>
-              <w:left w:color="cccccc" w:space="0" w:sz="7" w:val="single"/>
-              <w:bottom w:color="000000" w:space="0" w:sz="7" w:val="single"/>
-              <w:right w:color="000000" w:space="0" w:sz="7" w:val="single"/>
-            </w:tcBorders>
-            <w:tcMar>
-              <w:top w:w="0.0" w:type="dxa"/>
-              <w:left w:w="40.0" w:type="dxa"/>
-              <w:bottom w:w="0.0" w:type="dxa"/>
-              <w:right w:w="40.0" w:type="dxa"/>
-            </w:tcMar>
-            <w:vAlign w:val="center"/>
-          </w:tcPr>
-          <w:p>
-            <w:pPr>
-              <w:widowControl w:val="0"/>
-              <w:jc w:val="center"/>
-              <w:rPr>
-                <w:rFonts w:ascii="Calibri" w:cs="Calibri" w:eastAsia="Calibri" w:hAnsi="Calibri"/>
-              </w:rPr>
-            </w:pPr>
-            <w:r>
-              <w:rPr>
-                <w:rFonts w:ascii="Calibri" w:cs="Calibri" w:eastAsia="Calibri" w:hAnsi="Calibri"/>
-                <w:rtl w:val="0"/>
-              </w:rPr>
-              <w:t xml:space="preserve">5</w:t>
-            </w:r>
-          </w:p>
-        </w:tc>
-      </w:tr>
-      <w:tr>
-        <w:trPr>
-          <w:cantSplit w:val="0"/>
-          <w:tblHeader w:val="0"/>
-        </w:trPr>
-        <w:tc>
-          <w:tcPr>
-            <w:shd w:fill="auto" w:val="clear"/>
-            <w:tcMar>
-              <w:top w:w="100.0" w:type="dxa"/>
-              <w:left w:w="100.0" w:type="dxa"/>
-              <w:bottom w:w="100.0" w:type="dxa"/>
-              <w:right w:w="100.0" w:type="dxa"/>
-            </w:tcMar>
-            <w:vAlign w:val="top"/>
-          </w:tcPr>
-          <w:p>
-            <w:pPr>
-              <w:widowControl w:val="0"/>
-              <w:spacing w:line="240" w:lineRule="auto"/>
-              <w:rPr>
-                <w:rFonts w:ascii="Times New Roman" w:cs="Times New Roman" w:eastAsia="Times New Roman" w:hAnsi="Times New Roman"/>
-                <w:b w:val="1"/>
-                <w:sz w:val="24"/>
-                <w:szCs w:val="24"/>
-              </w:rPr>
-            </w:pPr>
-            <w:r>
-              <w:rPr>
-                <w:rFonts w:ascii="Times New Roman" w:cs="Times New Roman" w:eastAsia="Times New Roman" w:hAnsi="Times New Roman"/>
-                <w:b w:val="1"/>
-                <w:sz w:val="24"/>
-                <w:szCs w:val="24"/>
-                <w:rtl w:val="0"/>
-              </w:rPr>
-              <w:t xml:space="preserve">9</w:t>
-            </w:r>
-          </w:p>
-        </w:tc>
-        <w:tc>
-          <w:tcPr>
-            <w:tcBorders>
-              <w:top w:color="cccccc" w:space="0" w:sz="7" w:val="single"/>
-              <w:left w:color="000000" w:space="0" w:sz="7" w:val="single"/>
-              <w:bottom w:color="000000" w:space="0" w:sz="7" w:val="single"/>
-              <w:right w:color="000000" w:space="0" w:sz="7" w:val="single"/>
-            </w:tcBorders>
-            <w:tcMar>
-              <w:top w:w="0.0" w:type="dxa"/>
-              <w:left w:w="40.0" w:type="dxa"/>
-              <w:bottom w:w="0.0" w:type="dxa"/>
-              <w:right w:w="40.0" w:type="dxa"/>
-            </w:tcMar>
-            <w:vAlign w:val="center"/>
-          </w:tcPr>
-          <w:p>
-            <w:pPr>
-              <w:widowControl w:val="0"/>
-              <w:jc w:val="center"/>
-              <w:rPr>
-                <w:rFonts w:ascii="Calibri" w:cs="Calibri" w:eastAsia="Calibri" w:hAnsi="Calibri"/>
-              </w:rPr>
-            </w:pPr>
-            <w:r>
-              <w:rPr>
-                <w:rtl w:val="0"/>
-              </w:rPr>
-              <w:t xml:space="preserve">Implementado</w:t>
-            </w:r>
-            <w:r>
-              <w:rPr>
-                <w:rtl w:val="0"/>
-              </w:rPr>
-            </w:r>
-          </w:p>
-        </w:tc>
-        <w:tc>
-          <w:tcPr>
-            <w:tcBorders>
-              <w:top w:color="cccccc" w:space="0" w:sz="7" w:val="single"/>
-              <w:left w:color="cccccc" w:space="0" w:sz="7" w:val="single"/>
-              <w:bottom w:color="000000" w:space="0" w:sz="7" w:val="single"/>
-              <w:right w:color="000000" w:space="0" w:sz="7" w:val="single"/>
-            </w:tcBorders>
-            <w:tcMar>
-              <w:top w:w="0.0" w:type="dxa"/>
-              <w:left w:w="40.0" w:type="dxa"/>
-              <w:bottom w:w="0.0" w:type="dxa"/>
-              <w:right w:w="40.0" w:type="dxa"/>
-            </w:tcMar>
-            <w:vAlign w:val="center"/>
-          </w:tcPr>
-          <w:p>
-            <w:pPr>
-              <w:widowControl w:val="0"/>
-              <w:rPr>
-                <w:rFonts w:ascii="Calibri" w:cs="Calibri" w:eastAsia="Calibri" w:hAnsi="Calibri"/>
-              </w:rPr>
-            </w:pPr>
-            <w:r>
-              <w:rPr>
-                <w:rtl w:val="0"/>
-              </w:rPr>
-              <w:t xml:space="preserve">Se ha implementado la solicitud de cambio.</w:t>
-            </w:r>
-            <w:r>
-              <w:rPr>
-                <w:rtl w:val="0"/>
-              </w:rPr>
-            </w:r>
-          </w:p>
-        </w:tc>
-        <w:tc>
-          <w:tcPr>
-            <w:tcBorders>
-              <w:top w:color="cccccc" w:space="0" w:sz="7" w:val="single"/>
-              <w:left w:color="cccccc" w:space="0" w:sz="7" w:val="single"/>
-              <w:bottom w:color="000000" w:space="0" w:sz="7" w:val="single"/>
-              <w:right w:color="000000" w:space="0" w:sz="7" w:val="single"/>
-            </w:tcBorders>
-            <w:tcMar>
-              <w:top w:w="0.0" w:type="dxa"/>
-              <w:left w:w="40.0" w:type="dxa"/>
-              <w:bottom w:w="0.0" w:type="dxa"/>
-              <w:right w:w="40.0" w:type="dxa"/>
-            </w:tcMar>
-            <w:vAlign w:val="center"/>
-          </w:tcPr>
-          <w:p>
-            <w:pPr>
-              <w:widowControl w:val="0"/>
-              <w:jc w:val="center"/>
-              <w:rPr>
-                <w:rFonts w:ascii="Calibri" w:cs="Calibri" w:eastAsia="Calibri" w:hAnsi="Calibri"/>
-              </w:rPr>
-            </w:pPr>
-            <w:r>
-              <w:rPr>
-                <w:rFonts w:ascii="Calibri" w:cs="Calibri" w:eastAsia="Calibri" w:hAnsi="Calibri"/>
-                <w:rtl w:val="0"/>
-              </w:rPr>
-              <w:t xml:space="preserve">6</w:t>
-            </w:r>
-          </w:p>
-        </w:tc>
-      </w:tr>
-      <w:tr>
-        <w:trPr>
-          <w:cantSplit w:val="0"/>
-          <w:tblHeader w:val="0"/>
-        </w:trPr>
-        <w:tc>
-          <w:tcPr>
-            <w:shd w:fill="auto" w:val="clear"/>
-            <w:tcMar>
-              <w:top w:w="100.0" w:type="dxa"/>
-              <w:left w:w="100.0" w:type="dxa"/>
-              <w:bottom w:w="100.0" w:type="dxa"/>
-              <w:right w:w="100.0" w:type="dxa"/>
-            </w:tcMar>
-            <w:vAlign w:val="top"/>
-          </w:tcPr>
-          <w:p>
-            <w:pPr>
-              <w:widowControl w:val="0"/>
-              <w:spacing w:line="240" w:lineRule="auto"/>
-              <w:rPr>
-                <w:rFonts w:ascii="Times New Roman" w:cs="Times New Roman" w:eastAsia="Times New Roman" w:hAnsi="Times New Roman"/>
-                <w:b w:val="1"/>
-                <w:sz w:val="24"/>
-                <w:szCs w:val="24"/>
-              </w:rPr>
-            </w:pPr>
-            <w:r>
-              <w:rPr>
-                <w:rFonts w:ascii="Times New Roman" w:cs="Times New Roman" w:eastAsia="Times New Roman" w:hAnsi="Times New Roman"/>
-                <w:b w:val="1"/>
-                <w:sz w:val="24"/>
-                <w:szCs w:val="24"/>
-                <w:rtl w:val="0"/>
-              </w:rPr>
-              <w:t xml:space="preserve">10</w:t>
-            </w:r>
-          </w:p>
-        </w:tc>
-        <w:tc>
-          <w:tcPr>
-            <w:tcBorders>
-              <w:top w:color="cccccc" w:space="0" w:sz="7" w:val="single"/>
-              <w:left w:color="000000" w:space="0" w:sz="7" w:val="single"/>
-              <w:bottom w:color="000000" w:space="0" w:sz="7" w:val="single"/>
-              <w:right w:color="000000" w:space="0" w:sz="7" w:val="single"/>
-            </w:tcBorders>
-            <w:tcMar>
-              <w:top w:w="0.0" w:type="dxa"/>
-              <w:left w:w="40.0" w:type="dxa"/>
-              <w:bottom w:w="0.0" w:type="dxa"/>
-              <w:right w:w="40.0" w:type="dxa"/>
-            </w:tcMar>
-            <w:vAlign w:val="center"/>
-          </w:tcPr>
-          <w:p>
-            <w:pPr>
-              <w:widowControl w:val="0"/>
-              <w:jc w:val="center"/>
-              <w:rPr>
-                <w:rFonts w:ascii="Calibri" w:cs="Calibri" w:eastAsia="Calibri" w:hAnsi="Calibri"/>
-              </w:rPr>
-            </w:pPr>
-            <w:r>
-              <w:rPr>
-                <w:rtl w:val="0"/>
-              </w:rPr>
-              <w:t xml:space="preserve">Verificado</w:t>
-            </w:r>
-            <w:r>
-              <w:rPr>
-                <w:rtl w:val="0"/>
-              </w:rPr>
-            </w:r>
-          </w:p>
-        </w:tc>
-        <w:tc>
-          <w:tcPr>
-            <w:tcBorders>
-              <w:top w:color="cccccc" w:space="0" w:sz="7" w:val="single"/>
-              <w:left w:color="cccccc" w:space="0" w:sz="7" w:val="single"/>
-              <w:bottom w:color="000000" w:space="0" w:sz="7" w:val="single"/>
-              <w:right w:color="000000" w:space="0" w:sz="7" w:val="single"/>
-            </w:tcBorders>
-            <w:tcMar>
-              <w:top w:w="0.0" w:type="dxa"/>
-              <w:left w:w="40.0" w:type="dxa"/>
-              <w:bottom w:w="0.0" w:type="dxa"/>
-              <w:right w:w="40.0" w:type="dxa"/>
-            </w:tcMar>
-            <w:vAlign w:val="center"/>
-          </w:tcPr>
-          <w:p>
-            <w:pPr>
-              <w:widowControl w:val="0"/>
-              <w:rPr>
-                <w:rFonts w:ascii="Calibri" w:cs="Calibri" w:eastAsia="Calibri" w:hAnsi="Calibri"/>
-              </w:rPr>
-            </w:pPr>
-            <w:r>
-              <w:rPr>
-                <w:rtl w:val="0"/>
-              </w:rPr>
-              <w:t xml:space="preserve">El usuario ha verificado la funcionalidad del cambio.</w:t>
-            </w:r>
-            <w:r>
-              <w:rPr>
-                <w:rtl w:val="0"/>
-              </w:rPr>
-            </w:r>
-          </w:p>
-        </w:tc>
-        <w:tc>
-          <w:tcPr>
-            <w:tcBorders>
-              <w:top w:color="cccccc" w:space="0" w:sz="7" w:val="single"/>
-              <w:left w:color="cccccc" w:space="0" w:sz="7" w:val="single"/>
-              <w:bottom w:color="000000" w:space="0" w:sz="7" w:val="single"/>
-              <w:right w:color="000000" w:space="0" w:sz="7" w:val="single"/>
-            </w:tcBorders>
-            <w:tcMar>
-              <w:top w:w="0.0" w:type="dxa"/>
-              <w:left w:w="40.0" w:type="dxa"/>
-              <w:bottom w:w="0.0" w:type="dxa"/>
-              <w:right w:w="40.0" w:type="dxa"/>
-            </w:tcMar>
-            <w:vAlign w:val="center"/>
-          </w:tcPr>
-          <w:p>
-            <w:pPr>
-              <w:widowControl w:val="0"/>
-              <w:jc w:val="center"/>
-              <w:rPr>
-                <w:rFonts w:ascii="Calibri" w:cs="Calibri" w:eastAsia="Calibri" w:hAnsi="Calibri"/>
-              </w:rPr>
-            </w:pPr>
-            <w:r>
-              <w:rPr>
-                <w:rFonts w:ascii="Calibri" w:cs="Calibri" w:eastAsia="Calibri" w:hAnsi="Calibri"/>
-                <w:rtl w:val="0"/>
-              </w:rPr>
-              <w:t xml:space="preserve">7</w:t>
-            </w:r>
-          </w:p>
-        </w:tc>
-      </w:tr>
-      <w:tr>
-        <w:trPr>
-          <w:cantSplit w:val="0"/>
-          <w:tblHeader w:val="0"/>
-        </w:trPr>
-        <w:tc>
-          <w:tcPr>
-            <w:shd w:fill="auto" w:val="clear"/>
-            <w:tcMar>
-              <w:top w:w="100.0" w:type="dxa"/>
-              <w:left w:w="100.0" w:type="dxa"/>
-              <w:bottom w:w="100.0" w:type="dxa"/>
-              <w:right w:w="100.0" w:type="dxa"/>
-            </w:tcMar>
-            <w:vAlign w:val="top"/>
-          </w:tcPr>
-          <w:p>
-            <w:pPr>
-              <w:widowControl w:val="0"/>
-              <w:spacing w:line="240" w:lineRule="auto"/>
-              <w:rPr>
-                <w:rFonts w:ascii="Times New Roman" w:cs="Times New Roman" w:eastAsia="Times New Roman" w:hAnsi="Times New Roman"/>
-                <w:b w:val="1"/>
-                <w:sz w:val="24"/>
-                <w:szCs w:val="24"/>
-              </w:rPr>
-            </w:pPr>
-            <w:r>
-              <w:rPr>
-                <w:rFonts w:ascii="Times New Roman" w:cs="Times New Roman" w:eastAsia="Times New Roman" w:hAnsi="Times New Roman"/>
-                <w:b w:val="1"/>
-                <w:sz w:val="24"/>
-                <w:szCs w:val="24"/>
-                <w:rtl w:val="0"/>
-              </w:rPr>
-              <w:t xml:space="preserve">11</w:t>
-            </w:r>
-          </w:p>
-        </w:tc>
-        <w:tc>
-          <w:tcPr>
-            <w:tcBorders>
-              <w:top w:color="cccccc" w:space="0" w:sz="7" w:val="single"/>
-              <w:left w:color="000000" w:space="0" w:sz="7" w:val="single"/>
-              <w:bottom w:color="000000" w:space="0" w:sz="7" w:val="single"/>
-              <w:right w:color="000000" w:space="0" w:sz="7" w:val="single"/>
-            </w:tcBorders>
-            <w:tcMar>
-              <w:top w:w="0.0" w:type="dxa"/>
-              <w:left w:w="40.0" w:type="dxa"/>
-              <w:bottom w:w="0.0" w:type="dxa"/>
-              <w:right w:w="40.0" w:type="dxa"/>
-            </w:tcMar>
-            <w:vAlign w:val="center"/>
-          </w:tcPr>
-          <w:p>
-            <w:pPr>
-              <w:widowControl w:val="0"/>
-              <w:jc w:val="center"/>
-              <w:rPr>
-                <w:rFonts w:ascii="Calibri" w:cs="Calibri" w:eastAsia="Calibri" w:hAnsi="Calibri"/>
-              </w:rPr>
-            </w:pPr>
-            <w:r>
-              <w:rPr>
-                <w:rtl w:val="0"/>
-              </w:rPr>
-              <w:t xml:space="preserve">Cerrado</w:t>
-            </w:r>
-            <w:r>
-              <w:rPr>
-                <w:rtl w:val="0"/>
-              </w:rPr>
-            </w:r>
-          </w:p>
-        </w:tc>
-        <w:tc>
-          <w:tcPr>
-            <w:tcBorders>
-              <w:top w:color="cccccc" w:space="0" w:sz="7" w:val="single"/>
-              <w:left w:color="cccccc" w:space="0" w:sz="7" w:val="single"/>
-              <w:bottom w:color="000000" w:space="0" w:sz="7" w:val="single"/>
-              <w:right w:color="000000" w:space="0" w:sz="7" w:val="single"/>
-            </w:tcBorders>
-            <w:tcMar>
-              <w:top w:w="0.0" w:type="dxa"/>
-              <w:left w:w="40.0" w:type="dxa"/>
-              <w:bottom w:w="0.0" w:type="dxa"/>
-              <w:right w:w="40.0" w:type="dxa"/>
-            </w:tcMar>
-            <w:vAlign w:val="center"/>
-          </w:tcPr>
-          <w:p>
-            <w:pPr>
-              <w:widowControl w:val="0"/>
-              <w:rPr>
-                <w:rFonts w:ascii="Calibri" w:cs="Calibri" w:eastAsia="Calibri" w:hAnsi="Calibri"/>
-              </w:rPr>
-            </w:pPr>
-            <w:r>
-              <w:rPr>
-                <w:rtl w:val="0"/>
-              </w:rPr>
-              <w:t xml:space="preserve">La solicitud de cambio se da por terminado.</w:t>
-            </w:r>
-            <w:r>
-              <w:rPr>
-                <w:rtl w:val="0"/>
-              </w:rPr>
-            </w:r>
-          </w:p>
-        </w:tc>
-        <w:tc>
-          <w:tcPr>
-            <w:tcBorders>
-              <w:top w:color="cccccc" w:space="0" w:sz="7" w:val="single"/>
-              <w:left w:color="cccccc" w:space="0" w:sz="7" w:val="single"/>
-              <w:bottom w:color="000000" w:space="0" w:sz="7" w:val="single"/>
-              <w:right w:color="000000" w:space="0" w:sz="7" w:val="single"/>
-            </w:tcBorders>
-            <w:tcMar>
-              <w:top w:w="0.0" w:type="dxa"/>
-              <w:left w:w="40.0" w:type="dxa"/>
-              <w:bottom w:w="0.0" w:type="dxa"/>
-              <w:right w:w="40.0" w:type="dxa"/>
-            </w:tcMar>
-            <w:vAlign w:val="center"/>
-          </w:tcPr>
-          <w:p>
-            <w:pPr>
-              <w:widowControl w:val="0"/>
-              <w:jc w:val="center"/>
-              <w:rPr>
-                <w:rFonts w:ascii="Calibri" w:cs="Calibri" w:eastAsia="Calibri" w:hAnsi="Calibri"/>
-              </w:rPr>
-            </w:pPr>
-            <w:r>
-              <w:rPr>
-                <w:rFonts w:ascii="Calibri" w:cs="Calibri" w:eastAsia="Calibri" w:hAnsi="Calibri"/>
-                <w:rtl w:val="0"/>
-              </w:rPr>
-              <w:t xml:space="preserve">8</w:t>
-            </w:r>
-          </w:p>
-        </w:tc>
-      </w:tr>
-    </w:tbl>
-    <w:p>
-      <w:pPr>
-        <w:spacing w:line="480" w:lineRule="auto"/>
+    <w:p>
+      <w:pPr>
+        <w:spacing w:line="480" w:lineRule="auto"/>
+        <w:ind w:left="992.1259842519685" w:firstLine="0"/>
         <w:rPr>
           <w:rFonts w:ascii="Times New Roman" w:cs="Times New Roman" w:eastAsia="Times New Roman" w:hAnsi="Times New Roman"/>
           <w:b w:val="1"/>
@@ -24247,6 +22391,268 @@
       </w:pPr>
       <w:r>
         <w:rPr>
+          <w:rFonts w:ascii="Times New Roman" w:cs="Times New Roman" w:eastAsia="Times New Roman" w:hAnsi="Times New Roman"/>
+          <w:b w:val="1"/>
+          <w:sz w:val="24"/>
+          <w:szCs w:val="24"/>
+        </w:rPr>
+        <w:drawing>
+          <wp:inline distB="114300" distT="114300" distL="114300" distR="114300">
+            <wp:extent cx="5943600" cy="2247900"/>
+            <wp:effectExtent b="0" l="0" r="0" t="0"/>
+            <wp:docPr id="7" name="image1.png"/>
+            <a:graphic>
+              <a:graphicData uri="http://schemas.openxmlformats.org/drawingml/2006/picture">
+                <pic:pic>
+                  <pic:nvPicPr>
+                    <pic:cNvPr id="0" name="image1.png"/>
+                    <pic:cNvPicPr preferRelativeResize="0"/>
+                  </pic:nvPicPr>
+                  <pic:blipFill>
+                    <a:blip r:embed="rId12"/>
+                    <a:srcRect b="0" l="0" r="0" t="0"/>
+                    <a:stretch>
+                      <a:fillRect/>
+                    </a:stretch>
+                  </pic:blipFill>
+                  <pic:spPr>
+                    <a:xfrm>
+                      <a:off x="0" y="0"/>
+                      <a:ext cx="5943600" cy="2247900"/>
+                    </a:xfrm>
+                    <a:prstGeom prst="rect"/>
+                    <a:ln/>
+                  </pic:spPr>
+                </pic:pic>
+              </a:graphicData>
+            </a:graphic>
+          </wp:inline>
+        </w:drawing>
+      </w:r>
+      <w:r>
+        <w:rPr>
+          <w:rtl w:val="0"/>
+        </w:rPr>
+      </w:r>
+    </w:p>
+    <w:p>
+      <w:pPr>
+        <w:spacing w:line="480" w:lineRule="auto"/>
+        <w:ind w:left="992.1259842519685" w:firstLine="0"/>
+        <w:rPr>
+          <w:rFonts w:ascii="Times New Roman" w:cs="Times New Roman" w:eastAsia="Times New Roman" w:hAnsi="Times New Roman"/>
+          <w:b w:val="1"/>
+          <w:sz w:val="24"/>
+          <w:szCs w:val="24"/>
+        </w:rPr>
+      </w:pPr>
+      <w:r>
+        <w:rPr>
+          <w:rtl w:val="0"/>
+        </w:rPr>
+      </w:r>
+    </w:p>
+    <w:p>
+      <w:pPr>
+        <w:spacing w:line="480" w:lineRule="auto"/>
+        <w:ind w:left="992.1259842519685" w:firstLine="0"/>
+        <w:rPr>
+          <w:rFonts w:ascii="Times New Roman" w:cs="Times New Roman" w:eastAsia="Times New Roman" w:hAnsi="Times New Roman"/>
+          <w:b w:val="1"/>
+          <w:sz w:val="24"/>
+          <w:szCs w:val="24"/>
+        </w:rPr>
+      </w:pPr>
+      <w:r>
+        <w:rPr>
+          <w:rFonts w:ascii="Times New Roman" w:cs="Times New Roman" w:eastAsia="Times New Roman" w:hAnsi="Times New Roman"/>
+          <w:b w:val="1"/>
+          <w:sz w:val="24"/>
+          <w:szCs w:val="24"/>
+        </w:rPr>
+        <w:drawing>
+          <wp:inline distB="114300" distT="114300" distL="114300" distR="114300">
+            <wp:extent cx="5943600" cy="3695700"/>
+            <wp:effectExtent b="0" l="0" r="0" t="0"/>
+            <wp:docPr id="9" name="image3.png"/>
+            <a:graphic>
+              <a:graphicData uri="http://schemas.openxmlformats.org/drawingml/2006/picture">
+                <pic:pic>
+                  <pic:nvPicPr>
+                    <pic:cNvPr id="0" name="image3.png"/>
+                    <pic:cNvPicPr preferRelativeResize="0"/>
+                  </pic:nvPicPr>
+                  <pic:blipFill>
+                    <a:blip r:embed="rId13"/>
+                    <a:srcRect b="0" l="0" r="0" t="0"/>
+                    <a:stretch>
+                      <a:fillRect/>
+                    </a:stretch>
+                  </pic:blipFill>
+                  <pic:spPr>
+                    <a:xfrm>
+                      <a:off x="0" y="0"/>
+                      <a:ext cx="5943600" cy="3695700"/>
+                    </a:xfrm>
+                    <a:prstGeom prst="rect"/>
+                    <a:ln/>
+                  </pic:spPr>
+                </pic:pic>
+              </a:graphicData>
+            </a:graphic>
+          </wp:inline>
+        </w:drawing>
+      </w:r>
+      <w:r>
+        <w:rPr>
+          <w:rtl w:val="0"/>
+        </w:rPr>
+      </w:r>
+    </w:p>
+    <w:p>
+      <w:pPr>
+        <w:spacing w:line="480" w:lineRule="auto"/>
+        <w:ind w:left="992.1259842519685" w:firstLine="0"/>
+        <w:rPr>
+          <w:rFonts w:ascii="Times New Roman" w:cs="Times New Roman" w:eastAsia="Times New Roman" w:hAnsi="Times New Roman"/>
+          <w:b w:val="1"/>
+          <w:sz w:val="24"/>
+          <w:szCs w:val="24"/>
+        </w:rPr>
+      </w:pPr>
+      <w:r>
+        <w:rPr>
+          <w:rFonts w:ascii="Times New Roman" w:cs="Times New Roman" w:eastAsia="Times New Roman" w:hAnsi="Times New Roman"/>
+          <w:b w:val="1"/>
+          <w:sz w:val="24"/>
+          <w:szCs w:val="24"/>
+        </w:rPr>
+        <w:drawing>
+          <wp:inline distB="114300" distT="114300" distL="114300" distR="114300">
+            <wp:extent cx="5943600" cy="3721100"/>
+            <wp:effectExtent b="0" l="0" r="0" t="0"/>
+            <wp:docPr id="6" name="image2.png"/>
+            <a:graphic>
+              <a:graphicData uri="http://schemas.openxmlformats.org/drawingml/2006/picture">
+                <pic:pic>
+                  <pic:nvPicPr>
+                    <pic:cNvPr id="0" name="image2.png"/>
+                    <pic:cNvPicPr preferRelativeResize="0"/>
+                  </pic:nvPicPr>
+                  <pic:blipFill>
+                    <a:blip r:embed="rId14"/>
+                    <a:srcRect b="0" l="0" r="0" t="0"/>
+                    <a:stretch>
+                      <a:fillRect/>
+                    </a:stretch>
+                  </pic:blipFill>
+                  <pic:spPr>
+                    <a:xfrm>
+                      <a:off x="0" y="0"/>
+                      <a:ext cx="5943600" cy="3721100"/>
+                    </a:xfrm>
+                    <a:prstGeom prst="rect"/>
+                    <a:ln/>
+                  </pic:spPr>
+                </pic:pic>
+              </a:graphicData>
+            </a:graphic>
+          </wp:inline>
+        </w:drawing>
+      </w:r>
+      <w:r>
+        <w:rPr>
+          <w:rtl w:val="0"/>
+        </w:rPr>
+      </w:r>
+    </w:p>
+    <w:p>
+      <w:pPr>
+        <w:spacing w:line="480" w:lineRule="auto"/>
+        <w:ind w:left="992.1259842519685" w:firstLine="0"/>
+        <w:rPr>
+          <w:rFonts w:ascii="Times New Roman" w:cs="Times New Roman" w:eastAsia="Times New Roman" w:hAnsi="Times New Roman"/>
+          <w:b w:val="1"/>
+          <w:sz w:val="24"/>
+          <w:szCs w:val="24"/>
+        </w:rPr>
+      </w:pPr>
+      <w:r>
+        <w:rPr>
+          <w:rtl w:val="0"/>
+        </w:rPr>
+      </w:r>
+    </w:p>
+    <w:p>
+      <w:pPr>
+        <w:spacing w:line="480" w:lineRule="auto"/>
+        <w:ind w:left="992.1259842519685" w:firstLine="0"/>
+        <w:rPr>
+          <w:rFonts w:ascii="Times New Roman" w:cs="Times New Roman" w:eastAsia="Times New Roman" w:hAnsi="Times New Roman"/>
+          <w:b w:val="1"/>
+          <w:sz w:val="24"/>
+          <w:szCs w:val="24"/>
+        </w:rPr>
+      </w:pPr>
+      <w:r>
+        <w:rPr>
+          <w:rFonts w:ascii="Times New Roman" w:cs="Times New Roman" w:eastAsia="Times New Roman" w:hAnsi="Times New Roman"/>
+          <w:b w:val="1"/>
+          <w:sz w:val="24"/>
+          <w:szCs w:val="24"/>
+        </w:rPr>
+        <w:drawing>
+          <wp:inline distB="114300" distT="114300" distL="114300" distR="114300">
+            <wp:extent cx="5943600" cy="2743200"/>
+            <wp:effectExtent b="0" l="0" r="0" t="0"/>
+            <wp:docPr id="8" name="image4.png"/>
+            <a:graphic>
+              <a:graphicData uri="http://schemas.openxmlformats.org/drawingml/2006/picture">
+                <pic:pic>
+                  <pic:nvPicPr>
+                    <pic:cNvPr id="0" name="image4.png"/>
+                    <pic:cNvPicPr preferRelativeResize="0"/>
+                  </pic:nvPicPr>
+                  <pic:blipFill>
+                    <a:blip r:embed="rId15"/>
+                    <a:srcRect b="0" l="0" r="0" t="0"/>
+                    <a:stretch>
+                      <a:fillRect/>
+                    </a:stretch>
+                  </pic:blipFill>
+                  <pic:spPr>
+                    <a:xfrm>
+                      <a:off x="0" y="0"/>
+                      <a:ext cx="5943600" cy="2743200"/>
+                    </a:xfrm>
+                    <a:prstGeom prst="rect"/>
+                    <a:ln/>
+                  </pic:spPr>
+                </pic:pic>
+              </a:graphicData>
+            </a:graphic>
+          </wp:inline>
+        </w:drawing>
+      </w:r>
+      <w:r>
+        <w:rPr>
+          <w:rtl w:val="0"/>
+        </w:rPr>
+      </w:r>
+    </w:p>
+    <w:p>
+      <w:pPr>
+        <w:spacing w:line="480" w:lineRule="auto"/>
+        <w:ind w:left="992.1259842519685" w:firstLine="0"/>
+        <w:rPr>
+          <w:rFonts w:ascii="Times New Roman" w:cs="Times New Roman" w:eastAsia="Times New Roman" w:hAnsi="Times New Roman"/>
+          <w:b w:val="1"/>
+          <w:sz w:val="24"/>
+          <w:szCs w:val="24"/>
+        </w:rPr>
+      </w:pPr>
+      <w:r>
+        <w:rPr>
           <w:rtl w:val="0"/>
         </w:rPr>
       </w:r>
@@ -24327,7 +22733,7 @@
         </w:rPr>
         <w:t xml:space="preserve">Apache Subversion. (s. f.). Apache Subversion Introduction. Apache Software Foundation. Recuperado el 23 de abril de 2023, de </w:t>
       </w:r>
-      <w:hyperlink r:id="rId12">
+      <w:hyperlink r:id="rId16">
         <w:r>
           <w:rPr>
             <w:rFonts w:ascii="Times New Roman" w:cs="Times New Roman" w:eastAsia="Times New Roman" w:hAnsi="Times New Roman"/>
@@ -24425,7 +22831,7 @@
         </w:rPr>
         <w:t xml:space="preserve">Mercurial (n.d.). In Mercurial. Retrieved September 15, 2021, from </w:t>
       </w:r>
-      <w:hyperlink r:id="rId13">
+      <w:hyperlink r:id="rId17">
         <w:r>
           <w:rPr>
             <w:rFonts w:ascii="Times New Roman" w:cs="Times New Roman" w:eastAsia="Times New Roman" w:hAnsi="Times New Roman"/>
@@ -24574,7 +22980,7 @@
         <w:t xml:space="preserve">Pressman, R. S., &amp; Maxim, B. R. (2015). Ingeniería del software: Un enfoque práctico (7a ed.). McGraw-Hill Education.</w:t>
         <w:br w:type="textWrapping"/>
       </w:r>
-      <w:hyperlink r:id="rId14">
+      <w:hyperlink r:id="rId18">
         <w:r>
           <w:rPr>
             <w:rFonts w:ascii="Times New Roman" w:cs="Times New Roman" w:eastAsia="Times New Roman" w:hAnsi="Times New Roman"/>
@@ -24638,7 +23044,7 @@
         </w:rPr>
         <w:t xml:space="preserve">. (n.d.). </w:t>
       </w:r>
-      <w:hyperlink r:id="rId15">
+      <w:hyperlink r:id="rId19">
         <w:r>
           <w:rPr>
             <w:rFonts w:ascii="Times New Roman" w:cs="Times New Roman" w:eastAsia="Times New Roman" w:hAnsi="Times New Roman"/>
@@ -27394,19 +25800,6 @@
     </w:tblPr>
   </w:style>
   <w:style w:type="table" w:styleId="Table11">
-    <w:basedOn w:val="TableNormal"/>
-    <w:tblPr>
-      <w:tblStyleRowBandSize w:val="1"/>
-      <w:tblStyleColBandSize w:val="1"/>
-      <w:tblCellMar>
-        <w:top w:w="100.0" w:type="dxa"/>
-        <w:left w:w="100.0" w:type="dxa"/>
-        <w:bottom w:w="100.0" w:type="dxa"/>
-        <w:right w:w="100.0" w:type="dxa"/>
-      </w:tblCellMar>
-    </w:tblPr>
-  </w:style>
-  <w:style w:type="table" w:styleId="Table12">
     <w:basedOn w:val="TableNormal"/>
     <w:tblPr>
       <w:tblStyleRowBandSize w:val="1"/>

</xml_diff>